<commit_message>
Update Apresent Questões 1 e 2
</commit_message>
<xml_diff>
--- a/Apresentaçao Detalhada Projeto 3.docx
+++ b/Apresentaçao Detalhada Projeto 3.docx
@@ -4,6 +4,9 @@
   <w:body>
     <w:p>
       <w:r>
+        <w:rPr>
+          <w:noProof/>
+        </w:rPr>
         <w:drawing>
           <wp:inline distT="0" distB="0" distL="0" distR="0" wp14:anchorId="7114816D" wp14:editId="40F12FCD">
             <wp:extent cx="5760720" cy="3274060"/>
@@ -60,150 +63,45 @@
           <w:sz w:val="24"/>
           <w:szCs w:val="24"/>
         </w:rPr>
-        <w:t xml:space="preserve">três, </w:t>
-      </w:r>
-      <w:r>
-        <w:rPr>
-          <w:sz w:val="24"/>
-          <w:szCs w:val="24"/>
-        </w:rPr>
-        <w:t xml:space="preserve">Raphael Céspedes, Luciana Menges e </w:t>
-      </w:r>
-      <w:proofErr w:type="spellStart"/>
-      <w:r>
-        <w:rPr>
-          <w:sz w:val="24"/>
-          <w:szCs w:val="24"/>
-        </w:rPr>
-        <w:t>Wilsner</w:t>
-      </w:r>
-      <w:proofErr w:type="spellEnd"/>
-      <w:r>
-        <w:rPr>
-          <w:sz w:val="24"/>
-          <w:szCs w:val="24"/>
-        </w:rPr>
-        <w:t xml:space="preserve"> </w:t>
-      </w:r>
-      <w:proofErr w:type="spellStart"/>
-      <w:r>
-        <w:rPr>
-          <w:sz w:val="24"/>
-          <w:szCs w:val="24"/>
-        </w:rPr>
-        <w:t>Sakimoto</w:t>
-      </w:r>
-      <w:proofErr w:type="spellEnd"/>
-      <w:r>
-        <w:rPr>
-          <w:sz w:val="24"/>
-          <w:szCs w:val="24"/>
-        </w:rPr>
-        <w:t xml:space="preserve">, </w:t>
-      </w:r>
-      <w:r>
-        <w:rPr>
-          <w:sz w:val="24"/>
-          <w:szCs w:val="24"/>
-        </w:rPr>
-        <w:t xml:space="preserve">ao desafio proposto no terceiro projeto da Residência Tech de Análise de Dados da </w:t>
-      </w:r>
-      <w:proofErr w:type="spellStart"/>
-      <w:r>
-        <w:rPr>
-          <w:sz w:val="24"/>
-          <w:szCs w:val="24"/>
-        </w:rPr>
-        <w:t>Harve</w:t>
-      </w:r>
-      <w:proofErr w:type="spellEnd"/>
-      <w:r>
-        <w:rPr>
-          <w:sz w:val="24"/>
-          <w:szCs w:val="24"/>
-        </w:rPr>
-        <w:t xml:space="preserve">. </w:t>
-      </w:r>
-    </w:p>
-    <w:p>
-      <w:pPr>
-        <w:rPr>
-          <w:sz w:val="24"/>
-          <w:szCs w:val="24"/>
-        </w:rPr>
-      </w:pPr>
-      <w:r>
-        <w:rPr>
-          <w:sz w:val="24"/>
-          <w:szCs w:val="24"/>
-        </w:rPr>
-        <w:t xml:space="preserve">O Projeto consistia em criar </w:t>
-      </w:r>
-      <w:r>
-        <w:rPr>
-          <w:sz w:val="24"/>
-          <w:szCs w:val="24"/>
-        </w:rPr>
-        <w:t xml:space="preserve">robôs em web scrapping para ler dados e criar associações com dados de </w:t>
-      </w:r>
-      <w:r>
-        <w:rPr>
-          <w:sz w:val="24"/>
-          <w:szCs w:val="24"/>
-        </w:rPr>
-        <w:t>APIs</w:t>
-      </w:r>
-      <w:r>
-        <w:rPr>
-          <w:sz w:val="24"/>
-          <w:szCs w:val="24"/>
-        </w:rPr>
-        <w:t xml:space="preserve"> e gerar apontamentos para onde a empresa</w:t>
-      </w:r>
-      <w:r>
-        <w:rPr>
-          <w:sz w:val="24"/>
-          <w:szCs w:val="24"/>
-        </w:rPr>
-        <w:t xml:space="preserve"> Revelo</w:t>
-      </w:r>
-      <w:r>
-        <w:rPr>
-          <w:sz w:val="24"/>
-          <w:szCs w:val="24"/>
-        </w:rPr>
-        <w:t xml:space="preserve"> precisa caminhar</w:t>
-      </w:r>
-      <w:r>
-        <w:rPr>
-          <w:sz w:val="24"/>
-          <w:szCs w:val="24"/>
-        </w:rPr>
-        <w:t xml:space="preserve">, em relação ao </w:t>
-      </w:r>
-      <w:r>
-        <w:rPr>
-          <w:sz w:val="24"/>
-          <w:szCs w:val="24"/>
-        </w:rPr>
-        <w:t>mercado de vagas e ferramentas.</w:t>
-      </w:r>
-      <w:r>
-        <w:rPr>
-          <w:sz w:val="24"/>
-          <w:szCs w:val="24"/>
-        </w:rPr>
-        <w:t xml:space="preserve"> </w:t>
-      </w:r>
-      <w:r>
-        <w:rPr>
-          <w:sz w:val="24"/>
-          <w:szCs w:val="24"/>
-        </w:rPr>
-        <w:t>A Revelo é uma referência em recrutamento de profissionais na área de tecnologia.</w:t>
-      </w:r>
-    </w:p>
-    <w:p/>
+        <w:t xml:space="preserve">três, Raphael Céspedes, Luciana Menges e Wilsner Sakimoto, </w:t>
+      </w:r>
+      <w:r>
+        <w:rPr>
+          <w:sz w:val="24"/>
+          <w:szCs w:val="24"/>
+        </w:rPr>
+        <w:t xml:space="preserve">ao desafio proposto no terceiro projeto da Residência Tech de Análise de Dados da Harve. </w:t>
+      </w:r>
+    </w:p>
+    <w:p>
+      <w:pPr>
+        <w:rPr>
+          <w:sz w:val="24"/>
+          <w:szCs w:val="24"/>
+        </w:rPr>
+      </w:pPr>
+      <w:r>
+        <w:rPr>
+          <w:sz w:val="24"/>
+          <w:szCs w:val="24"/>
+        </w:rPr>
+        <w:t xml:space="preserve">O Projeto consistia em criar robôs em web scrapping para ler dados e criar associações com dados de APIs e gerar apontamentos para onde a empresa Revelo precisa caminhar, em relação ao mercado de vagas </w:t>
+      </w:r>
+      <w:r>
+        <w:rPr>
+          <w:sz w:val="24"/>
+          <w:szCs w:val="24"/>
+        </w:rPr>
+        <w:t xml:space="preserve">de empregos </w:t>
+      </w:r>
+      <w:r>
+        <w:rPr>
+          <w:sz w:val="24"/>
+          <w:szCs w:val="24"/>
+        </w:rPr>
+        <w:t>e ferramentas. A Revelo é uma referência em recrutamento de profissionais na área de tecnologia.</w:t>
+      </w:r>
+    </w:p>
     <w:p>
       <w:pPr>
         <w:rPr>
@@ -221,6 +119,9 @@
     </w:p>
     <w:p>
       <w:r>
+        <w:rPr>
+          <w:noProof/>
+        </w:rPr>
         <w:drawing>
           <wp:inline distT="0" distB="0" distL="0" distR="0" wp14:anchorId="0CF14EFE" wp14:editId="640AC615">
             <wp:extent cx="5760720" cy="3257550"/>
@@ -259,51 +160,829 @@
       </w:r>
     </w:p>
     <w:p>
-      <w:r>
+      <w:pPr>
+        <w:rPr>
+          <w:sz w:val="24"/>
+          <w:szCs w:val="24"/>
+        </w:rPr>
+      </w:pPr>
+      <w:r>
+        <w:rPr>
+          <w:sz w:val="24"/>
+          <w:szCs w:val="24"/>
+        </w:rPr>
+        <w:t>Este projeto foi</w:t>
+      </w:r>
+      <w:r>
+        <w:rPr>
+          <w:sz w:val="24"/>
+          <w:szCs w:val="24"/>
+        </w:rPr>
+        <w:t xml:space="preserve"> desenvolvido em </w:t>
+      </w:r>
+      <w:r>
+        <w:rPr>
+          <w:sz w:val="24"/>
+          <w:szCs w:val="24"/>
+        </w:rPr>
+        <w:t xml:space="preserve">linguagem </w:t>
+      </w:r>
+      <w:r>
+        <w:rPr>
+          <w:sz w:val="24"/>
+          <w:szCs w:val="24"/>
+        </w:rPr>
+        <w:t>Python</w:t>
+      </w:r>
+      <w:r>
+        <w:rPr>
+          <w:sz w:val="24"/>
+          <w:szCs w:val="24"/>
+        </w:rPr>
+        <w:t>, utilizando Spyder como IDE e</w:t>
+      </w:r>
+      <w:r>
+        <w:rPr>
+          <w:sz w:val="24"/>
+          <w:szCs w:val="24"/>
+        </w:rPr>
+        <w:t xml:space="preserve"> dividido em três fases. </w:t>
+      </w:r>
+    </w:p>
+    <w:p>
+      <w:pPr>
+        <w:rPr>
+          <w:sz w:val="24"/>
+          <w:szCs w:val="24"/>
+        </w:rPr>
+      </w:pPr>
+      <w:r>
+        <w:rPr>
+          <w:sz w:val="24"/>
+          <w:szCs w:val="24"/>
+        </w:rPr>
         <w:lastRenderedPageBreak/>
-        <w:t>Este projeto foi</w:t>
-      </w:r>
-      <w:r>
-        <w:t xml:space="preserve"> desenvolvido em Python</w:t>
-      </w:r>
-      <w:r>
-        <w:t xml:space="preserve">, utilizando </w:t>
-      </w:r>
-      <w:proofErr w:type="spellStart"/>
-      <w:r>
-        <w:t>Spyder</w:t>
-      </w:r>
-      <w:proofErr w:type="spellEnd"/>
-      <w:r>
-        <w:t xml:space="preserve"> como IDE e</w:t>
-      </w:r>
-      <w:r>
-        <w:t xml:space="preserve"> dividido em três fases. </w:t>
-      </w:r>
-    </w:p>
-    <w:p>
-      <w:r>
         <w:t xml:space="preserve">Na </w:t>
       </w:r>
       <w:r>
         <w:rPr>
           <w:b/>
           <w:bCs/>
+          <w:sz w:val="24"/>
+          <w:szCs w:val="24"/>
         </w:rPr>
         <w:t>fase 1</w:t>
       </w:r>
       <w:r>
-        <w:t xml:space="preserve"> foram criadas duas funções, a primeira para a coleta dos anúncios no site “vagas.com.br” resultantes da pesquisa ao cargo de “Analista de Dados”</w:t>
+        <w:rPr>
+          <w:sz w:val="24"/>
+          <w:szCs w:val="24"/>
+        </w:rPr>
+        <w:t xml:space="preserve"> foram criadas duas funções</w:t>
+      </w:r>
+      <w:r>
+        <w:rPr>
+          <w:sz w:val="24"/>
+          <w:szCs w:val="24"/>
+        </w:rPr>
+        <w:t>. A</w:t>
+      </w:r>
+      <w:r>
+        <w:rPr>
+          <w:sz w:val="24"/>
+          <w:szCs w:val="24"/>
+        </w:rPr>
+        <w:t xml:space="preserve"> primeira</w:t>
+      </w:r>
+      <w:r>
+        <w:rPr>
+          <w:sz w:val="24"/>
+          <w:szCs w:val="24"/>
+        </w:rPr>
+        <w:t>,</w:t>
+      </w:r>
+      <w:r>
+        <w:rPr>
+          <w:sz w:val="24"/>
+          <w:szCs w:val="24"/>
+        </w:rPr>
+        <w:t xml:space="preserve"> </w:t>
+      </w:r>
+      <w:r>
+        <w:rPr>
+          <w:sz w:val="24"/>
+          <w:szCs w:val="24"/>
+        </w:rPr>
+        <w:t>com o objetivo principal, de</w:t>
+      </w:r>
+      <w:r>
+        <w:rPr>
+          <w:sz w:val="24"/>
+          <w:szCs w:val="24"/>
+        </w:rPr>
+        <w:t xml:space="preserve"> coleta</w:t>
+      </w:r>
+      <w:r>
+        <w:rPr>
+          <w:sz w:val="24"/>
+          <w:szCs w:val="24"/>
+        </w:rPr>
+        <w:t>r o link das vagas</w:t>
+      </w:r>
+      <w:r>
+        <w:rPr>
+          <w:sz w:val="24"/>
+          <w:szCs w:val="24"/>
+        </w:rPr>
+        <w:t xml:space="preserve"> resultantes da pesquisa ao cargo de “Analista de Dados”</w:t>
+      </w:r>
+      <w:r>
+        <w:rPr>
+          <w:sz w:val="24"/>
+          <w:szCs w:val="24"/>
+        </w:rPr>
+        <w:t>,</w:t>
+      </w:r>
+      <w:r>
+        <w:rPr>
+          <w:sz w:val="24"/>
+          <w:szCs w:val="24"/>
+        </w:rPr>
+        <w:t xml:space="preserve"> no site “vagas.com.br”</w:t>
+      </w:r>
+      <w:r>
+        <w:rPr>
+          <w:sz w:val="24"/>
+          <w:szCs w:val="24"/>
+        </w:rPr>
+        <w:t>. A segunda função, abre cada um destes links, coleta e salva algumas informações pré-definidas para a análise posterior.</w:t>
+      </w:r>
+    </w:p>
+    <w:p>
+      <w:pPr>
+        <w:rPr>
+          <w:sz w:val="24"/>
+          <w:szCs w:val="24"/>
+        </w:rPr>
+      </w:pPr>
+      <w:r>
+        <w:rPr>
+          <w:sz w:val="24"/>
+          <w:szCs w:val="24"/>
+        </w:rPr>
+        <w:t xml:space="preserve">As informações coletadas foram nove: título da vaga, número de identificação, nome da empresa contratante, nível exigido, data da publicação, salário, local de atuação, descrição da vaga e da empresa. </w:t>
+      </w:r>
+    </w:p>
+    <w:p>
+      <w:pPr>
+        <w:rPr>
+          <w:sz w:val="24"/>
+          <w:szCs w:val="24"/>
+        </w:rPr>
+      </w:pPr>
+      <w:r>
+        <w:rPr>
+          <w:sz w:val="24"/>
+          <w:szCs w:val="24"/>
+        </w:rPr>
+        <w:t xml:space="preserve">Na </w:t>
+      </w:r>
+      <w:r>
+        <w:rPr>
+          <w:b/>
+          <w:bCs/>
+          <w:sz w:val="24"/>
+          <w:szCs w:val="24"/>
+        </w:rPr>
+        <w:t>fase 2</w:t>
+      </w:r>
+      <w:r>
+        <w:rPr>
+          <w:sz w:val="24"/>
+          <w:szCs w:val="24"/>
+        </w:rPr>
+        <w:t xml:space="preserve"> foi </w:t>
+      </w:r>
+      <w:r>
+        <w:rPr>
+          <w:sz w:val="24"/>
+          <w:szCs w:val="24"/>
+        </w:rPr>
+        <w:t xml:space="preserve">trabalhado separadamente com a descrição da vaga, da qual retiramos as palavras relevantes e mais frequentes, fazendo limpeza nas </w:t>
+      </w:r>
+      <w:r>
+        <w:rPr>
+          <w:i/>
+          <w:iCs/>
+          <w:sz w:val="24"/>
+          <w:szCs w:val="24"/>
+        </w:rPr>
+        <w:t>strings</w:t>
+      </w:r>
+      <w:r>
+        <w:rPr>
+          <w:sz w:val="24"/>
+          <w:szCs w:val="24"/>
+        </w:rPr>
+        <w:t xml:space="preserve"> através da remoção de stop-words, links URL, caracteres especiais, pontuações ou palavras indesejadas para a pesquisa. </w:t>
+      </w:r>
+      <w:r>
+        <w:rPr>
+          <w:sz w:val="24"/>
+          <w:szCs w:val="24"/>
+        </w:rPr>
+        <w:t xml:space="preserve">Gerando desta forma uma lista de palavras-chaves, que detalharemos mais adiante. </w:t>
+      </w:r>
+    </w:p>
+    <w:p>
+      <w:pPr>
+        <w:rPr>
+          <w:sz w:val="24"/>
+          <w:szCs w:val="24"/>
+        </w:rPr>
+      </w:pPr>
+      <w:r>
+        <w:rPr>
+          <w:sz w:val="24"/>
+          <w:szCs w:val="24"/>
+        </w:rPr>
+        <w:t>A última fase 3 criamos uma nova função “</w:t>
+      </w:r>
+      <w:proofErr w:type="spellStart"/>
+      <w:r>
+        <w:rPr>
+          <w:sz w:val="24"/>
+          <w:szCs w:val="24"/>
+        </w:rPr>
+        <w:t>check_trends</w:t>
+      </w:r>
+      <w:proofErr w:type="spellEnd"/>
+      <w:r>
+        <w:rPr>
+          <w:sz w:val="24"/>
+          <w:szCs w:val="24"/>
+        </w:rPr>
+        <w:t xml:space="preserve">”, para acessar o Google </w:t>
+      </w:r>
+      <w:proofErr w:type="spellStart"/>
+      <w:r>
+        <w:rPr>
+          <w:sz w:val="24"/>
+          <w:szCs w:val="24"/>
+        </w:rPr>
+        <w:t>Trends</w:t>
+      </w:r>
+      <w:proofErr w:type="spellEnd"/>
+      <w:r>
+        <w:rPr>
+          <w:sz w:val="24"/>
+          <w:szCs w:val="24"/>
+        </w:rPr>
+        <w:t xml:space="preserve"> e pesquisar as palavras-chaves escolhidas e coletar as informações relativas a cada uma delas do interesse no tempo, por região e tópicos relacionados. Estas informações foram armazenadas e </w:t>
+      </w:r>
+      <w:r>
+        <w:rPr>
+          <w:sz w:val="24"/>
+          <w:szCs w:val="24"/>
+        </w:rPr>
+        <w:t>utilizadas para gerar as visualizações que mostraremos na sequência.</w:t>
+      </w:r>
+    </w:p>
+    <w:p>
+      <w:pPr>
+        <w:rPr>
+          <w:sz w:val="24"/>
+          <w:szCs w:val="24"/>
+        </w:rPr>
+      </w:pPr>
+    </w:p>
+    <w:p>
+      <w:pPr>
+        <w:rPr>
+          <w:sz w:val="24"/>
+          <w:szCs w:val="24"/>
+        </w:rPr>
+      </w:pPr>
+      <w:r>
+        <w:rPr>
+          <w:noProof/>
+        </w:rPr>
+        <w:drawing>
+          <wp:inline distT="0" distB="0" distL="0" distR="0" wp14:anchorId="3D1D016E" wp14:editId="1CD876D5">
+            <wp:extent cx="5760720" cy="3235960"/>
+            <wp:effectExtent l="0" t="0" r="0" b="2540"/>
+            <wp:docPr id="5" name="Imagem 5" descr="Mapa&#10;&#10;Descrição gerada automaticamente"/>
+            <wp:cNvGraphicFramePr>
+              <a:graphicFrameLocks xmlns:a="http://schemas.openxmlformats.org/drawingml/2006/main" noChangeAspect="1"/>
+            </wp:cNvGraphicFramePr>
+            <a:graphic xmlns:a="http://schemas.openxmlformats.org/drawingml/2006/main">
+              <a:graphicData uri="http://schemas.openxmlformats.org/drawingml/2006/picture">
+                <pic:pic xmlns:pic="http://schemas.openxmlformats.org/drawingml/2006/picture">
+                  <pic:nvPicPr>
+                    <pic:cNvPr id="5" name="Imagem 5" descr="Mapa&#10;&#10;Descrição gerada automaticamente"/>
+                    <pic:cNvPicPr>
+                      <a:picLocks noChangeAspect="1" noChangeArrowheads="1"/>
+                    </pic:cNvPicPr>
+                  </pic:nvPicPr>
+                  <pic:blipFill>
+                    <a:blip r:embed="rId6" cstate="print">
+                      <a:extLst>
+                        <a:ext uri="{28A0092B-C50C-407E-A947-70E740481C1C}">
+                          <a14:useLocalDpi xmlns:a14="http://schemas.microsoft.com/office/drawing/2010/main" val="0"/>
+                        </a:ext>
+                      </a:extLst>
+                    </a:blip>
+                    <a:srcRect/>
+                    <a:stretch>
+                      <a:fillRect/>
+                    </a:stretch>
+                  </pic:blipFill>
+                  <pic:spPr bwMode="auto">
+                    <a:xfrm>
+                      <a:off x="0" y="0"/>
+                      <a:ext cx="5760720" cy="3235960"/>
+                    </a:xfrm>
+                    <a:prstGeom prst="rect">
+                      <a:avLst/>
+                    </a:prstGeom>
+                    <a:noFill/>
+                    <a:ln>
+                      <a:noFill/>
+                    </a:ln>
+                  </pic:spPr>
+                </pic:pic>
+              </a:graphicData>
+            </a:graphic>
+          </wp:inline>
+        </w:drawing>
+      </w:r>
+    </w:p>
+    <w:p>
+      <w:pPr>
+        <w:rPr>
+          <w:sz w:val="24"/>
+          <w:szCs w:val="24"/>
+        </w:rPr>
+      </w:pPr>
+      <w:r>
+        <w:rPr>
+          <w:sz w:val="24"/>
+          <w:szCs w:val="24"/>
+        </w:rPr>
+        <w:t xml:space="preserve">Coletamos ao todo 120 links de vagas de emprego, </w:t>
+      </w:r>
+      <w:r>
+        <w:rPr>
+          <w:sz w:val="24"/>
+          <w:szCs w:val="24"/>
+        </w:rPr>
+        <w:t>dois deles tivemos que descartar por inconsistências, permanecendo 118, dos quais mostraremos as conclusões aqui.</w:t>
+      </w:r>
+    </w:p>
+    <w:p>
+      <w:pPr>
+        <w:rPr>
+          <w:sz w:val="24"/>
+          <w:szCs w:val="24"/>
+        </w:rPr>
+      </w:pPr>
+      <w:r>
+        <w:rPr>
+          <w:sz w:val="24"/>
+          <w:szCs w:val="24"/>
+        </w:rPr>
+        <w:t>No mapa podemos visualizar a distribuição destas vagas pelo país, das quais 81% se concentram no Sudeste</w:t>
+      </w:r>
+      <w:r>
+        <w:rPr>
+          <w:sz w:val="24"/>
+          <w:szCs w:val="24"/>
+        </w:rPr>
+        <w:t>, sendo São Paulo com o maior volume, s</w:t>
+      </w:r>
+      <w:r>
+        <w:rPr>
+          <w:sz w:val="24"/>
+          <w:szCs w:val="24"/>
+        </w:rPr>
+        <w:t>eguida</w:t>
+      </w:r>
+      <w:r>
+        <w:rPr>
+          <w:sz w:val="24"/>
+          <w:szCs w:val="24"/>
+        </w:rPr>
+        <w:t xml:space="preserve"> por Minas Gerais, Rio de Janeiro e Espirito Santo. </w:t>
+      </w:r>
+      <w:r>
+        <w:rPr>
+          <w:sz w:val="24"/>
+          <w:szCs w:val="24"/>
+        </w:rPr>
+        <w:t xml:space="preserve"> </w:t>
+      </w:r>
+      <w:r>
+        <w:rPr>
+          <w:sz w:val="24"/>
+          <w:szCs w:val="24"/>
+        </w:rPr>
+        <w:t>A segunda região com maior número de vagas é o</w:t>
+      </w:r>
+      <w:r>
+        <w:rPr>
+          <w:sz w:val="24"/>
+          <w:szCs w:val="24"/>
+        </w:rPr>
+        <w:t xml:space="preserve"> Centro Oeste</w:t>
+      </w:r>
+      <w:r>
+        <w:rPr>
+          <w:sz w:val="24"/>
+          <w:szCs w:val="24"/>
+        </w:rPr>
+        <w:t xml:space="preserve"> (Goiás e Mato Grosso) e depois o Sul, apenas com quatro vagas indicadas para Curitiba. </w:t>
+      </w:r>
+    </w:p>
+    <w:p>
+      <w:pPr>
+        <w:rPr>
+          <w:sz w:val="24"/>
+          <w:szCs w:val="24"/>
+        </w:rPr>
+      </w:pPr>
+    </w:p>
+    <w:p>
+      <w:pPr>
+        <w:jc w:val="center"/>
+        <w:rPr>
+          <w:sz w:val="24"/>
+          <w:szCs w:val="24"/>
+        </w:rPr>
+      </w:pPr>
+      <w:r>
+        <w:rPr>
+          <w:sz w:val="24"/>
+          <w:szCs w:val="24"/>
+        </w:rPr>
+        <w:lastRenderedPageBreak/>
+        <w:drawing>
+          <wp:inline distT="0" distB="0" distL="0" distR="0" wp14:anchorId="56E3E650" wp14:editId="4F5577A4">
+            <wp:extent cx="4856672" cy="3368406"/>
+            <wp:effectExtent l="0" t="0" r="1270" b="3810"/>
+            <wp:docPr id="7" name="Imagem 7" descr="Mapa&#10;&#10;Descrição gerada automaticamente"/>
+            <wp:cNvGraphicFramePr>
+              <a:graphicFrameLocks xmlns:a="http://schemas.openxmlformats.org/drawingml/2006/main" noChangeAspect="1"/>
+            </wp:cNvGraphicFramePr>
+            <a:graphic xmlns:a="http://schemas.openxmlformats.org/drawingml/2006/main">
+              <a:graphicData uri="http://schemas.openxmlformats.org/drawingml/2006/picture">
+                <pic:pic xmlns:pic="http://schemas.openxmlformats.org/drawingml/2006/picture">
+                  <pic:nvPicPr>
+                    <pic:cNvPr id="7" name="Imagem 7" descr="Mapa&#10;&#10;Descrição gerada automaticamente"/>
+                    <pic:cNvPicPr/>
+                  </pic:nvPicPr>
+                  <pic:blipFill>
+                    <a:blip r:embed="rId7"/>
+                    <a:stretch>
+                      <a:fillRect/>
+                    </a:stretch>
+                  </pic:blipFill>
+                  <pic:spPr>
+                    <a:xfrm>
+                      <a:off x="0" y="0"/>
+                      <a:ext cx="4866756" cy="3375400"/>
+                    </a:xfrm>
+                    <a:prstGeom prst="rect">
+                      <a:avLst/>
+                    </a:prstGeom>
+                  </pic:spPr>
+                </pic:pic>
+              </a:graphicData>
+            </a:graphic>
+          </wp:inline>
+        </w:drawing>
+      </w:r>
+    </w:p>
+    <w:p>
+      <w:pPr>
+        <w:rPr>
+          <w:sz w:val="24"/>
+          <w:szCs w:val="24"/>
+        </w:rPr>
+      </w:pPr>
+      <w:r>
+        <w:rPr>
+          <w:sz w:val="24"/>
+          <w:szCs w:val="24"/>
+        </w:rPr>
+        <w:drawing>
+          <wp:anchor distT="0" distB="0" distL="114300" distR="114300" simplePos="0" relativeHeight="251658240" behindDoc="1" locked="0" layoutInCell="1" allowOverlap="1" wp14:anchorId="54702172" wp14:editId="137D9C23">
+            <wp:simplePos x="0" y="0"/>
+            <wp:positionH relativeFrom="column">
+              <wp:posOffset>2901686</wp:posOffset>
+            </wp:positionH>
+            <wp:positionV relativeFrom="paragraph">
+              <wp:posOffset>15875</wp:posOffset>
+            </wp:positionV>
+            <wp:extent cx="2423795" cy="1774190"/>
+            <wp:effectExtent l="0" t="0" r="0" b="0"/>
+            <wp:wrapTight wrapText="bothSides">
+              <wp:wrapPolygon edited="0">
+                <wp:start x="0" y="0"/>
+                <wp:lineTo x="0" y="21337"/>
+                <wp:lineTo x="21391" y="21337"/>
+                <wp:lineTo x="21391" y="0"/>
+                <wp:lineTo x="0" y="0"/>
+              </wp:wrapPolygon>
+            </wp:wrapTight>
+            <wp:docPr id="6" name="Imagem 6" descr="Tabela&#10;&#10;Descrição gerada automaticamente"/>
+            <wp:cNvGraphicFramePr>
+              <a:graphicFrameLocks xmlns:a="http://schemas.openxmlformats.org/drawingml/2006/main" noChangeAspect="1"/>
+            </wp:cNvGraphicFramePr>
+            <a:graphic xmlns:a="http://schemas.openxmlformats.org/drawingml/2006/main">
+              <a:graphicData uri="http://schemas.openxmlformats.org/drawingml/2006/picture">
+                <pic:pic xmlns:pic="http://schemas.openxmlformats.org/drawingml/2006/picture">
+                  <pic:nvPicPr>
+                    <pic:cNvPr id="6" name="Imagem 6" descr="Tabela&#10;&#10;Descrição gerada automaticamente"/>
+                    <pic:cNvPicPr/>
+                  </pic:nvPicPr>
+                  <pic:blipFill>
+                    <a:blip r:embed="rId8">
+                      <a:extLst>
+                        <a:ext uri="{28A0092B-C50C-407E-A947-70E740481C1C}">
+                          <a14:useLocalDpi xmlns:a14="http://schemas.microsoft.com/office/drawing/2010/main" val="0"/>
+                        </a:ext>
+                      </a:extLst>
+                    </a:blip>
+                    <a:stretch>
+                      <a:fillRect/>
+                    </a:stretch>
+                  </pic:blipFill>
+                  <pic:spPr>
+                    <a:xfrm>
+                      <a:off x="0" y="0"/>
+                      <a:ext cx="2423795" cy="1774190"/>
+                    </a:xfrm>
+                    <a:prstGeom prst="rect">
+                      <a:avLst/>
+                    </a:prstGeom>
+                  </pic:spPr>
+                </pic:pic>
+              </a:graphicData>
+            </a:graphic>
+            <wp14:sizeRelH relativeFrom="margin">
+              <wp14:pctWidth>0</wp14:pctWidth>
+            </wp14:sizeRelH>
+            <wp14:sizeRelV relativeFrom="margin">
+              <wp14:pctHeight>0</wp14:pctHeight>
+            </wp14:sizeRelV>
+          </wp:anchor>
+        </w:drawing>
+      </w:r>
+    </w:p>
+    <w:p>
+      <w:pPr>
+        <w:rPr>
+          <w:sz w:val="24"/>
+          <w:szCs w:val="24"/>
+        </w:rPr>
+      </w:pPr>
+      <w:r>
+        <w:rPr>
+          <w:sz w:val="24"/>
+          <w:szCs w:val="24"/>
+        </w:rPr>
+        <w:t>U</w:t>
+      </w:r>
+      <w:r>
+        <w:rPr>
+          <w:sz w:val="24"/>
+          <w:szCs w:val="24"/>
+        </w:rPr>
+        <w:t>tilizamos a cidade indicada</w:t>
+      </w:r>
+      <w:r>
+        <w:rPr>
+          <w:sz w:val="24"/>
+          <w:szCs w:val="24"/>
+        </w:rPr>
+        <w:t xml:space="preserve"> </w:t>
+      </w:r>
+      <w:r>
+        <w:rPr>
+          <w:sz w:val="24"/>
+          <w:szCs w:val="24"/>
+        </w:rPr>
+        <w:t>em cada vaga</w:t>
+      </w:r>
+      <w:r>
+        <w:rPr>
+          <w:sz w:val="24"/>
+          <w:szCs w:val="24"/>
+        </w:rPr>
+        <w:t>,</w:t>
+      </w:r>
+      <w:r>
+        <w:rPr>
+          <w:sz w:val="24"/>
+          <w:szCs w:val="24"/>
+        </w:rPr>
+        <w:t xml:space="preserve"> </w:t>
+      </w:r>
+      <w:r>
+        <w:rPr>
+          <w:sz w:val="24"/>
+          <w:szCs w:val="24"/>
+        </w:rPr>
+        <w:t xml:space="preserve">    </w:t>
+      </w:r>
+      <w:r>
+        <w:rPr>
+          <w:sz w:val="24"/>
+          <w:szCs w:val="24"/>
+        </w:rPr>
+        <w:t>como base</w:t>
+      </w:r>
+      <w:r>
+        <w:rPr>
+          <w:sz w:val="24"/>
+          <w:szCs w:val="24"/>
+        </w:rPr>
+        <w:t xml:space="preserve">, 8% delas indicavam 100% Home Office, ou seja, trabalho remoto. </w:t>
+      </w:r>
+    </w:p>
+    <w:p>
+      <w:pPr>
+        <w:rPr>
+          <w:sz w:val="24"/>
+          <w:szCs w:val="24"/>
+        </w:rPr>
+      </w:pPr>
+    </w:p>
+    <w:p>
+      <w:pPr>
+        <w:rPr>
+          <w:sz w:val="24"/>
+          <w:szCs w:val="24"/>
+        </w:rPr>
+      </w:pPr>
+    </w:p>
+    <w:p>
+      <w:pPr>
+        <w:rPr>
+          <w:sz w:val="24"/>
+          <w:szCs w:val="24"/>
+        </w:rPr>
+      </w:pPr>
+    </w:p>
+    <w:p>
+      <w:pPr>
+        <w:rPr>
+          <w:sz w:val="24"/>
+          <w:szCs w:val="24"/>
+        </w:rPr>
+      </w:pPr>
+      <w:r>
+        <w:rPr>
+          <w:sz w:val="24"/>
+          <w:szCs w:val="24"/>
+        </w:rPr>
+        <w:drawing>
+          <wp:inline distT="0" distB="0" distL="0" distR="0" wp14:anchorId="47465A82" wp14:editId="0AD52269">
+            <wp:extent cx="5357004" cy="3006819"/>
+            <wp:effectExtent l="0" t="0" r="0" b="3175"/>
+            <wp:docPr id="8" name="Imagem 8" descr="Mapa&#10;&#10;Descrição gerada automaticamente"/>
+            <wp:cNvGraphicFramePr>
+              <a:graphicFrameLocks xmlns:a="http://schemas.openxmlformats.org/drawingml/2006/main" noChangeAspect="1"/>
+            </wp:cNvGraphicFramePr>
+            <a:graphic xmlns:a="http://schemas.openxmlformats.org/drawingml/2006/main">
+              <a:graphicData uri="http://schemas.openxmlformats.org/drawingml/2006/picture">
+                <pic:pic xmlns:pic="http://schemas.openxmlformats.org/drawingml/2006/picture">
+                  <pic:nvPicPr>
+                    <pic:cNvPr id="8" name="Imagem 8" descr="Mapa&#10;&#10;Descrição gerada automaticamente"/>
+                    <pic:cNvPicPr/>
+                  </pic:nvPicPr>
+                  <pic:blipFill>
+                    <a:blip r:embed="rId9"/>
+                    <a:stretch>
+                      <a:fillRect/>
+                    </a:stretch>
+                  </pic:blipFill>
+                  <pic:spPr>
+                    <a:xfrm>
+                      <a:off x="0" y="0"/>
+                      <a:ext cx="5366281" cy="3012026"/>
+                    </a:xfrm>
+                    <a:prstGeom prst="rect">
+                      <a:avLst/>
+                    </a:prstGeom>
+                  </pic:spPr>
+                </pic:pic>
+              </a:graphicData>
+            </a:graphic>
+          </wp:inline>
+        </w:drawing>
+      </w:r>
+    </w:p>
+    <w:p>
+      <w:pPr>
+        <w:rPr>
+          <w:sz w:val="24"/>
+          <w:szCs w:val="24"/>
+        </w:rPr>
+      </w:pPr>
+      <w:r>
+        <w:rPr>
+          <w:sz w:val="24"/>
+          <w:szCs w:val="24"/>
+        </w:rPr>
+        <w:t>Do lado direito da tela temos os indicadores de salários</w:t>
+      </w:r>
+      <w:r>
+        <w:rPr>
+          <w:sz w:val="24"/>
+          <w:szCs w:val="24"/>
+        </w:rPr>
+        <w:t>, a segunda demanda indicada pelo Product Owner</w:t>
+      </w:r>
+      <w:r>
+        <w:rPr>
+          <w:sz w:val="24"/>
+          <w:szCs w:val="24"/>
+        </w:rPr>
+        <w:t xml:space="preserve">. </w:t>
+      </w:r>
+      <w:r>
+        <w:rPr>
+          <w:sz w:val="24"/>
+          <w:szCs w:val="24"/>
+        </w:rPr>
+        <w:t xml:space="preserve">O detalhe mais interessante </w:t>
+      </w:r>
+      <w:r>
+        <w:rPr>
+          <w:sz w:val="24"/>
+          <w:szCs w:val="24"/>
+        </w:rPr>
+        <w:t xml:space="preserve">a esse respeito é de que 94% das vagas o </w:t>
+      </w:r>
+      <w:r>
+        <w:rPr>
+          <w:sz w:val="24"/>
+          <w:szCs w:val="24"/>
+        </w:rPr>
+        <w:lastRenderedPageBreak/>
+        <w:t>salário é “a combinar”, no restante aparecem faixas salariais e em uma vaga um valor exato de salário, no caso R$5.527,00.</w:t>
+      </w:r>
+      <w:r>
+        <w:rPr>
+          <w:sz w:val="24"/>
+          <w:szCs w:val="24"/>
+        </w:rPr>
+        <w:t xml:space="preserve"> O que demonstrou para nós como as empresas têm receio em mostrar abertamente o salário que oferecem. Um motivo poderia ser </w:t>
+      </w:r>
+      <w:r>
+        <w:rPr>
+          <w:sz w:val="24"/>
+          <w:szCs w:val="24"/>
+        </w:rPr>
+        <w:t xml:space="preserve">pela falta de mão de obra qualificada, então eles se dispõem em pagar mais do que o candidato deseja, para rete-lo. Ou que as empresas não tem um plano de carreira definido previamente e esperam para ver o que os candidatos “querem”. </w:t>
+      </w:r>
+    </w:p>
+    <w:p>
+      <w:pPr>
+        <w:rPr>
+          <w:sz w:val="24"/>
+          <w:szCs w:val="24"/>
+        </w:rPr>
+      </w:pPr>
+      <w:r>
+        <w:rPr>
+          <w:sz w:val="24"/>
+          <w:szCs w:val="24"/>
+        </w:rPr>
+        <w:t xml:space="preserve">Entre as sete vagas com faixa salarial fizemos a média salarial, que ficou em R$ 4215. Dividindo a amostra em R$ 4.500, ou seja, a mediana. E por fim mostramos, que destas a maior média salarial ficou no estado de </w:t>
+      </w:r>
+      <w:r>
+        <w:rPr>
+          <w:sz w:val="24"/>
+          <w:szCs w:val="24"/>
+        </w:rPr>
+        <w:t>Pernambuco</w:t>
+      </w:r>
+      <w:r>
+        <w:rPr>
+          <w:sz w:val="24"/>
+          <w:szCs w:val="24"/>
+        </w:rPr>
+        <w:t>.</w:t>
       </w:r>
     </w:p>
     <w:p/>
-    <w:p/>
-    <w:p/>
-    <w:p/>
-    <w:p/>
-    <w:p/>
-    <w:p>
-      <w:r>
+    <w:p>
+      <w:r>
+        <w:rPr>
+          <w:noProof/>
+        </w:rPr>
         <w:drawing>
           <wp:inline distT="0" distB="0" distL="0" distR="0" wp14:anchorId="2EFB551A" wp14:editId="287BAD65">
             <wp:extent cx="5760720" cy="3229610"/>
@@ -320,7 +999,7 @@
                     <pic:cNvPicPr/>
                   </pic:nvPicPr>
                   <pic:blipFill>
-                    <a:blip r:embed="rId6"/>
+                    <a:blip r:embed="rId10"/>
                     <a:stretch>
                       <a:fillRect/>
                     </a:stretch>

</xml_diff>

<commit_message>
Update apres habil ferram
</commit_message>
<xml_diff>
--- a/Apresentaçao Detalhada Projeto 3.docx
+++ b/Apresentaçao Detalhada Projeto 3.docx
@@ -70,7 +70,23 @@
           <w:sz w:val="24"/>
           <w:szCs w:val="24"/>
         </w:rPr>
-        <w:t xml:space="preserve">ao desafio proposto no terceiro projeto da Residência Tech de Análise de Dados da Harve. </w:t>
+        <w:t xml:space="preserve">ao desafio proposto no terceiro projeto da Residência Tech de Análise de Dados da </w:t>
+      </w:r>
+      <w:proofErr w:type="spellStart"/>
+      <w:r>
+        <w:rPr>
+          <w:sz w:val="24"/>
+          <w:szCs w:val="24"/>
+        </w:rPr>
+        <w:t>Harve</w:t>
+      </w:r>
+      <w:proofErr w:type="spellEnd"/>
+      <w:r>
+        <w:rPr>
+          <w:sz w:val="24"/>
+          <w:szCs w:val="24"/>
+        </w:rPr>
+        <w:t xml:space="preserve">. </w:t>
       </w:r>
     </w:p>
     <w:p>
@@ -85,7 +101,37 @@
           <w:sz w:val="24"/>
           <w:szCs w:val="24"/>
         </w:rPr>
-        <w:t xml:space="preserve">O Projeto consistia em criar robôs em web scrapping para ler dados e criar associações com dados de APIs e gerar apontamentos para onde a empresa Revelo precisa caminhar, em relação ao mercado de vagas </w:t>
+        <w:t xml:space="preserve">O Projeto consistia em criar robôs em web </w:t>
+      </w:r>
+      <w:proofErr w:type="spellStart"/>
+      <w:r>
+        <w:rPr>
+          <w:sz w:val="24"/>
+          <w:szCs w:val="24"/>
+        </w:rPr>
+        <w:t>scrapping</w:t>
+      </w:r>
+      <w:proofErr w:type="spellEnd"/>
+      <w:r>
+        <w:rPr>
+          <w:sz w:val="24"/>
+          <w:szCs w:val="24"/>
+        </w:rPr>
+        <w:t xml:space="preserve"> para ler dados e criar associações com dados de APIs e gerar apontamentos para onde a empresa Revelo precisa</w:t>
+      </w:r>
+      <w:r>
+        <w:rPr>
+          <w:sz w:val="24"/>
+          <w:szCs w:val="24"/>
+        </w:rPr>
+        <w:t>ria</w:t>
+      </w:r>
+      <w:r>
+        <w:rPr>
+          <w:sz w:val="24"/>
+          <w:szCs w:val="24"/>
+        </w:rPr>
+        <w:t xml:space="preserve"> caminhar, em relação ao mercado de vagas </w:t>
       </w:r>
       <w:r>
         <w:rPr>
@@ -114,17 +160,71 @@
           <w:sz w:val="24"/>
           <w:szCs w:val="24"/>
         </w:rPr>
-        <w:t>Solução proposta pelo grupo:</w:t>
+        <w:t>A s</w:t>
+      </w:r>
+      <w:r>
+        <w:rPr>
+          <w:sz w:val="24"/>
+          <w:szCs w:val="24"/>
+        </w:rPr>
+        <w:t>olução proposta pelo grupo</w:t>
+      </w:r>
+      <w:r>
+        <w:rPr>
+          <w:sz w:val="24"/>
+          <w:szCs w:val="24"/>
+        </w:rPr>
+        <w:t xml:space="preserve"> </w:t>
+      </w:r>
+      <w:r>
+        <w:rPr>
+          <w:sz w:val="24"/>
+          <w:szCs w:val="24"/>
+        </w:rPr>
+        <w:t>foi desenvolvid</w:t>
+      </w:r>
+      <w:r>
+        <w:rPr>
+          <w:sz w:val="24"/>
+          <w:szCs w:val="24"/>
+        </w:rPr>
+        <w:t>a</w:t>
+      </w:r>
+      <w:r>
+        <w:rPr>
+          <w:sz w:val="24"/>
+          <w:szCs w:val="24"/>
+        </w:rPr>
+        <w:t xml:space="preserve"> em linguagem Python, utilizando </w:t>
+      </w:r>
+      <w:proofErr w:type="spellStart"/>
+      <w:r>
+        <w:rPr>
+          <w:sz w:val="24"/>
+          <w:szCs w:val="24"/>
+        </w:rPr>
+        <w:t>Spyder</w:t>
+      </w:r>
+      <w:proofErr w:type="spellEnd"/>
+      <w:r>
+        <w:rPr>
+          <w:sz w:val="24"/>
+          <w:szCs w:val="24"/>
+        </w:rPr>
+        <w:t xml:space="preserve"> como IDE e dividido em três fases. </w:t>
       </w:r>
     </w:p>
     <w:p>
+      <w:pPr>
+        <w:jc w:val="center"/>
+      </w:pPr>
       <w:r>
         <w:rPr>
           <w:noProof/>
         </w:rPr>
         <w:drawing>
-          <wp:inline distT="0" distB="0" distL="0" distR="0" wp14:anchorId="0CF14EFE" wp14:editId="640AC615">
-            <wp:extent cx="5760720" cy="3257550"/>
+          <wp:inline distT="0" distB="0" distL="0" distR="0" wp14:anchorId="0CF14EFE" wp14:editId="7DD24989">
+            <wp:extent cx="5262033" cy="2975554"/>
             <wp:effectExtent l="0" t="0" r="0" b="0"/>
             <wp:docPr id="2" name="Imagem 2" descr="Diagrama&#10;&#10;Descrição gerada automaticamente"/>
             <wp:cNvGraphicFramePr>
@@ -146,7 +246,7 @@
                   <pic:spPr>
                     <a:xfrm>
                       <a:off x="0" y="0"/>
-                      <a:ext cx="5760720" cy="3257550"/>
+                      <a:ext cx="5277359" cy="2984221"/>
                     </a:xfrm>
                     <a:prstGeom prst="rect">
                       <a:avLst/>
@@ -171,42 +271,163 @@
           <w:sz w:val="24"/>
           <w:szCs w:val="24"/>
         </w:rPr>
-        <w:t>Este projeto foi</w:t>
-      </w:r>
-      <w:r>
-        <w:rPr>
-          <w:sz w:val="24"/>
-          <w:szCs w:val="24"/>
-        </w:rPr>
-        <w:t xml:space="preserve"> desenvolvido em </w:t>
-      </w:r>
-      <w:r>
-        <w:rPr>
-          <w:sz w:val="24"/>
-          <w:szCs w:val="24"/>
-        </w:rPr>
-        <w:t xml:space="preserve">linguagem </w:t>
-      </w:r>
-      <w:r>
-        <w:rPr>
-          <w:sz w:val="24"/>
-          <w:szCs w:val="24"/>
-        </w:rPr>
-        <w:t>Python</w:t>
-      </w:r>
-      <w:r>
-        <w:rPr>
-          <w:sz w:val="24"/>
-          <w:szCs w:val="24"/>
-        </w:rPr>
-        <w:t>, utilizando Spyder como IDE e</w:t>
-      </w:r>
-      <w:r>
-        <w:rPr>
-          <w:sz w:val="24"/>
-          <w:szCs w:val="24"/>
-        </w:rPr>
-        <w:t xml:space="preserve"> dividido em três fases. </w:t>
+        <w:t xml:space="preserve">Na </w:t>
+      </w:r>
+      <w:r>
+        <w:rPr>
+          <w:b/>
+          <w:bCs/>
+          <w:sz w:val="24"/>
+          <w:szCs w:val="24"/>
+        </w:rPr>
+        <w:t>fase 1</w:t>
+      </w:r>
+      <w:r>
+        <w:rPr>
+          <w:sz w:val="24"/>
+          <w:szCs w:val="24"/>
+        </w:rPr>
+        <w:t xml:space="preserve"> foram criadas duas funções</w:t>
+      </w:r>
+      <w:r>
+        <w:rPr>
+          <w:sz w:val="24"/>
+          <w:szCs w:val="24"/>
+        </w:rPr>
+        <w:t xml:space="preserve"> pela Luciana</w:t>
+      </w:r>
+      <w:r>
+        <w:rPr>
+          <w:sz w:val="24"/>
+          <w:szCs w:val="24"/>
+        </w:rPr>
+        <w:t>. A</w:t>
+      </w:r>
+      <w:r>
+        <w:rPr>
+          <w:sz w:val="24"/>
+          <w:szCs w:val="24"/>
+        </w:rPr>
+        <w:t xml:space="preserve"> primeira</w:t>
+      </w:r>
+      <w:r>
+        <w:rPr>
+          <w:sz w:val="24"/>
+          <w:szCs w:val="24"/>
+        </w:rPr>
+        <w:t>,</w:t>
+      </w:r>
+      <w:r>
+        <w:rPr>
+          <w:sz w:val="24"/>
+          <w:szCs w:val="24"/>
+        </w:rPr>
+        <w:t xml:space="preserve"> </w:t>
+      </w:r>
+      <w:r>
+        <w:rPr>
+          <w:sz w:val="24"/>
+          <w:szCs w:val="24"/>
+        </w:rPr>
+        <w:t>com o objetivo principal, de</w:t>
+      </w:r>
+      <w:r>
+        <w:rPr>
+          <w:sz w:val="24"/>
+          <w:szCs w:val="24"/>
+        </w:rPr>
+        <w:t xml:space="preserve"> </w:t>
+      </w:r>
+      <w:r>
+        <w:rPr>
+          <w:b/>
+          <w:bCs/>
+          <w:sz w:val="24"/>
+          <w:szCs w:val="24"/>
+        </w:rPr>
+        <w:t>coleta</w:t>
+      </w:r>
+      <w:r>
+        <w:rPr>
+          <w:b/>
+          <w:bCs/>
+          <w:sz w:val="24"/>
+          <w:szCs w:val="24"/>
+        </w:rPr>
+        <w:t>r o link das vagas</w:t>
+      </w:r>
+      <w:r>
+        <w:rPr>
+          <w:sz w:val="24"/>
+          <w:szCs w:val="24"/>
+        </w:rPr>
+        <w:t xml:space="preserve"> resultantes da pesquisa ao cargo de “Analista de Dados”</w:t>
+      </w:r>
+      <w:r>
+        <w:rPr>
+          <w:sz w:val="24"/>
+          <w:szCs w:val="24"/>
+        </w:rPr>
+        <w:t>,</w:t>
+      </w:r>
+      <w:r>
+        <w:rPr>
+          <w:sz w:val="24"/>
+          <w:szCs w:val="24"/>
+        </w:rPr>
+        <w:t xml:space="preserve"> no site </w:t>
+      </w:r>
+      <w:r>
+        <w:rPr>
+          <w:sz w:val="24"/>
+          <w:szCs w:val="24"/>
+        </w:rPr>
+        <w:lastRenderedPageBreak/>
+        <w:t>“vagas.com.br”</w:t>
+      </w:r>
+      <w:r>
+        <w:rPr>
+          <w:sz w:val="24"/>
+          <w:szCs w:val="24"/>
+        </w:rPr>
+        <w:t>. A segunda função, abre cada um des</w:t>
+      </w:r>
+      <w:r>
+        <w:rPr>
+          <w:sz w:val="24"/>
+          <w:szCs w:val="24"/>
+        </w:rPr>
+        <w:t>s</w:t>
+      </w:r>
+      <w:r>
+        <w:rPr>
+          <w:sz w:val="24"/>
+          <w:szCs w:val="24"/>
+        </w:rPr>
+        <w:t xml:space="preserve">es links, </w:t>
+      </w:r>
+      <w:r>
+        <w:rPr>
+          <w:b/>
+          <w:bCs/>
+          <w:sz w:val="24"/>
+          <w:szCs w:val="24"/>
+        </w:rPr>
+        <w:t xml:space="preserve">coleta e salva algumas informações </w:t>
+      </w:r>
+      <w:r>
+        <w:rPr>
+          <w:sz w:val="24"/>
+          <w:szCs w:val="24"/>
+        </w:rPr>
+        <w:t>pré-definidas para a análise posterior.</w:t>
+      </w:r>
+      <w:r>
+        <w:rPr>
+          <w:sz w:val="24"/>
+          <w:szCs w:val="24"/>
+        </w:rPr>
+        <w:t xml:space="preserve"> </w:t>
       </w:r>
     </w:p>
     <w:p>
@@ -221,45 +442,28 @@
           <w:sz w:val="24"/>
           <w:szCs w:val="24"/>
         </w:rPr>
-        <w:lastRenderedPageBreak/>
-        <w:t xml:space="preserve">Na </w:t>
-      </w:r>
-      <w:r>
-        <w:rPr>
-          <w:b/>
-          <w:bCs/>
-          <w:sz w:val="24"/>
-          <w:szCs w:val="24"/>
-        </w:rPr>
-        <w:t>fase 1</w:t>
-      </w:r>
-      <w:r>
-        <w:rPr>
-          <w:sz w:val="24"/>
-          <w:szCs w:val="24"/>
-        </w:rPr>
-        <w:t xml:space="preserve"> foram criadas duas funções</w:t>
-      </w:r>
-      <w:r>
-        <w:rPr>
-          <w:sz w:val="24"/>
-          <w:szCs w:val="24"/>
-        </w:rPr>
-        <w:t>. A</w:t>
-      </w:r>
-      <w:r>
-        <w:rPr>
-          <w:sz w:val="24"/>
-          <w:szCs w:val="24"/>
-        </w:rPr>
-        <w:t xml:space="preserve"> primeira</w:t>
-      </w:r>
-      <w:r>
-        <w:rPr>
-          <w:sz w:val="24"/>
-          <w:szCs w:val="24"/>
-        </w:rPr>
-        <w:t>,</w:t>
+        <w:t>F</w:t>
+      </w:r>
+      <w:r>
+        <w:rPr>
+          <w:sz w:val="24"/>
+          <w:szCs w:val="24"/>
+        </w:rPr>
+        <w:t xml:space="preserve">oram </w:t>
+      </w:r>
+      <w:r>
+        <w:rPr>
+          <w:sz w:val="24"/>
+          <w:szCs w:val="24"/>
+        </w:rPr>
+        <w:t xml:space="preserve">coletadas </w:t>
+      </w:r>
+      <w:r>
+        <w:rPr>
+          <w:sz w:val="24"/>
+          <w:szCs w:val="24"/>
+        </w:rPr>
+        <w:t>nove</w:t>
       </w:r>
       <w:r>
         <w:rPr>
@@ -273,49 +477,14 @@
           <w:sz w:val="24"/>
           <w:szCs w:val="24"/>
         </w:rPr>
-        <w:t>com o objetivo principal, de</w:t>
-      </w:r>
-      <w:r>
-        <w:rPr>
-          <w:sz w:val="24"/>
-          <w:szCs w:val="24"/>
-        </w:rPr>
-        <w:t xml:space="preserve"> coleta</w:t>
-      </w:r>
-      <w:r>
-        <w:rPr>
-          <w:sz w:val="24"/>
-          <w:szCs w:val="24"/>
-        </w:rPr>
-        <w:t>r o link das vagas</w:t>
-      </w:r>
-      <w:r>
-        <w:rPr>
-          <w:sz w:val="24"/>
-          <w:szCs w:val="24"/>
-        </w:rPr>
-        <w:t xml:space="preserve"> resultantes da pesquisa ao cargo de “Analista de Dados”</w:t>
-      </w:r>
-      <w:r>
-        <w:rPr>
-          <w:sz w:val="24"/>
-          <w:szCs w:val="24"/>
-        </w:rPr>
-        <w:t>,</w:t>
-      </w:r>
-      <w:r>
-        <w:rPr>
-          <w:sz w:val="24"/>
-          <w:szCs w:val="24"/>
-        </w:rPr>
-        <w:t xml:space="preserve"> no site “vagas.com.br”</w:t>
-      </w:r>
-      <w:r>
-        <w:rPr>
-          <w:sz w:val="24"/>
-          <w:szCs w:val="24"/>
-        </w:rPr>
-        <w:t>. A segunda função, abre cada um destes links, coleta e salva algumas informações pré-definidas para a análise posterior.</w:t>
+        <w:t>informações</w:t>
+      </w:r>
+      <w:r>
+        <w:rPr>
+          <w:sz w:val="24"/>
+          <w:szCs w:val="24"/>
+        </w:rPr>
+        <w:t xml:space="preserve">: título da vaga, número de identificação, nome da empresa contratante, nível exigido, data da publicação, salário, local de atuação, descrição da vaga e da empresa. </w:t>
       </w:r>
     </w:p>
     <w:p>
@@ -330,7 +499,189 @@
           <w:sz w:val="24"/>
           <w:szCs w:val="24"/>
         </w:rPr>
-        <w:t xml:space="preserve">As informações coletadas foram nove: título da vaga, número de identificação, nome da empresa contratante, nível exigido, data da publicação, salário, local de atuação, descrição da vaga e da empresa. </w:t>
+        <w:t xml:space="preserve">Na </w:t>
+      </w:r>
+      <w:r>
+        <w:rPr>
+          <w:b/>
+          <w:bCs/>
+          <w:sz w:val="24"/>
+          <w:szCs w:val="24"/>
+        </w:rPr>
+        <w:t>fase 2</w:t>
+      </w:r>
+      <w:r>
+        <w:rPr>
+          <w:b/>
+          <w:bCs/>
+          <w:sz w:val="24"/>
+          <w:szCs w:val="24"/>
+        </w:rPr>
+        <w:t xml:space="preserve">, </w:t>
+      </w:r>
+      <w:r>
+        <w:rPr>
+          <w:sz w:val="24"/>
+          <w:szCs w:val="24"/>
+        </w:rPr>
+        <w:t>des</w:t>
+      </w:r>
+      <w:r>
+        <w:rPr>
+          <w:sz w:val="24"/>
+          <w:szCs w:val="24"/>
+        </w:rPr>
+        <w:t>envolvida pelo Wilsner,</w:t>
+      </w:r>
+      <w:r>
+        <w:rPr>
+          <w:sz w:val="24"/>
+          <w:szCs w:val="24"/>
+        </w:rPr>
+        <w:t xml:space="preserve"> </w:t>
+      </w:r>
+      <w:r>
+        <w:rPr>
+          <w:sz w:val="24"/>
+          <w:szCs w:val="24"/>
+        </w:rPr>
+        <w:t xml:space="preserve">a função </w:t>
+      </w:r>
+      <w:r>
+        <w:rPr>
+          <w:sz w:val="24"/>
+          <w:szCs w:val="24"/>
+        </w:rPr>
+        <w:t>trabalh</w:t>
+      </w:r>
+      <w:r>
+        <w:rPr>
+          <w:sz w:val="24"/>
+          <w:szCs w:val="24"/>
+        </w:rPr>
+        <w:t>ou</w:t>
+      </w:r>
+      <w:r>
+        <w:rPr>
+          <w:sz w:val="24"/>
+          <w:szCs w:val="24"/>
+        </w:rPr>
+        <w:t xml:space="preserve"> com a </w:t>
+      </w:r>
+      <w:r>
+        <w:rPr>
+          <w:b/>
+          <w:bCs/>
+          <w:sz w:val="24"/>
+          <w:szCs w:val="24"/>
+        </w:rPr>
+        <w:t>descrição da vaga</w:t>
+      </w:r>
+      <w:r>
+        <w:rPr>
+          <w:sz w:val="24"/>
+          <w:szCs w:val="24"/>
+        </w:rPr>
+        <w:t>,</w:t>
+      </w:r>
+      <w:r>
+        <w:rPr>
+          <w:sz w:val="24"/>
+          <w:szCs w:val="24"/>
+        </w:rPr>
+        <w:t xml:space="preserve"> </w:t>
+      </w:r>
+      <w:r>
+        <w:rPr>
+          <w:sz w:val="24"/>
+          <w:szCs w:val="24"/>
+        </w:rPr>
+        <w:t>separadamente</w:t>
+      </w:r>
+      <w:r>
+        <w:rPr>
+          <w:sz w:val="24"/>
+          <w:szCs w:val="24"/>
+        </w:rPr>
+        <w:t>, da qual retir</w:t>
+      </w:r>
+      <w:r>
+        <w:rPr>
+          <w:sz w:val="24"/>
+          <w:szCs w:val="24"/>
+        </w:rPr>
+        <w:t>ou</w:t>
+      </w:r>
+      <w:r>
+        <w:rPr>
+          <w:sz w:val="24"/>
+          <w:szCs w:val="24"/>
+        </w:rPr>
+        <w:t xml:space="preserve"> as palavras relevantes e mais frequentes, </w:t>
+      </w:r>
+      <w:r>
+        <w:rPr>
+          <w:b/>
+          <w:bCs/>
+          <w:sz w:val="24"/>
+          <w:szCs w:val="24"/>
+        </w:rPr>
+        <w:t>fazendo limpeza</w:t>
+      </w:r>
+      <w:r>
+        <w:rPr>
+          <w:sz w:val="24"/>
+          <w:szCs w:val="24"/>
+        </w:rPr>
+        <w:t xml:space="preserve"> nas </w:t>
+      </w:r>
+      <w:r>
+        <w:rPr>
+          <w:i/>
+          <w:iCs/>
+          <w:sz w:val="24"/>
+          <w:szCs w:val="24"/>
+        </w:rPr>
+        <w:t>strings</w:t>
+      </w:r>
+      <w:r>
+        <w:rPr>
+          <w:i/>
+          <w:iCs/>
+          <w:sz w:val="24"/>
+          <w:szCs w:val="24"/>
+        </w:rPr>
+        <w:t>,</w:t>
+      </w:r>
+      <w:r>
+        <w:rPr>
+          <w:sz w:val="24"/>
+          <w:szCs w:val="24"/>
+        </w:rPr>
+        <w:t xml:space="preserve"> através da remoção de stop-words, links URL, caracteres especiais, pontuações ou palavras indesejadas para a pesquisa. </w:t>
+      </w:r>
+      <w:r>
+        <w:rPr>
+          <w:sz w:val="24"/>
+          <w:szCs w:val="24"/>
+        </w:rPr>
+        <w:t xml:space="preserve">Gerando desta forma uma </w:t>
+      </w:r>
+      <w:r>
+        <w:rPr>
+          <w:b/>
+          <w:bCs/>
+          <w:sz w:val="24"/>
+          <w:szCs w:val="24"/>
+        </w:rPr>
+        <w:t>lista de palavras-chaves</w:t>
+      </w:r>
+      <w:r>
+        <w:rPr>
+          <w:sz w:val="24"/>
+          <w:szCs w:val="24"/>
+        </w:rPr>
+        <w:t xml:space="preserve">, que detalharemos mais adiante. </w:t>
       </w:r>
     </w:p>
     <w:p>
@@ -345,7 +696,14 @@
           <w:sz w:val="24"/>
           <w:szCs w:val="24"/>
         </w:rPr>
-        <w:t xml:space="preserve">Na </w:t>
+        <w:t>Na</w:t>
+      </w:r>
+      <w:r>
+        <w:rPr>
+          <w:sz w:val="24"/>
+          <w:szCs w:val="24"/>
+        </w:rPr>
+        <w:t xml:space="preserve"> última </w:t>
       </w:r>
       <w:r>
         <w:rPr>
@@ -354,59 +712,60 @@
           <w:sz w:val="24"/>
           <w:szCs w:val="24"/>
         </w:rPr>
-        <w:t>fase 2</w:t>
-      </w:r>
-      <w:r>
-        <w:rPr>
-          <w:sz w:val="24"/>
-          <w:szCs w:val="24"/>
-        </w:rPr>
-        <w:t xml:space="preserve"> foi </w:t>
-      </w:r>
-      <w:r>
-        <w:rPr>
-          <w:sz w:val="24"/>
-          <w:szCs w:val="24"/>
-        </w:rPr>
-        <w:t xml:space="preserve">trabalhado separadamente com a descrição da vaga, da qual retiramos as palavras relevantes e mais frequentes, fazendo limpeza nas </w:t>
-      </w:r>
-      <w:r>
-        <w:rPr>
-          <w:i/>
-          <w:iCs/>
-          <w:sz w:val="24"/>
-          <w:szCs w:val="24"/>
-        </w:rPr>
-        <w:t>strings</w:t>
-      </w:r>
-      <w:r>
-        <w:rPr>
-          <w:sz w:val="24"/>
-          <w:szCs w:val="24"/>
-        </w:rPr>
-        <w:t xml:space="preserve"> através da remoção de stop-words, links URL, caracteres especiais, pontuações ou palavras indesejadas para a pesquisa. </w:t>
-      </w:r>
-      <w:r>
-        <w:rPr>
-          <w:sz w:val="24"/>
-          <w:szCs w:val="24"/>
-        </w:rPr>
-        <w:t xml:space="preserve">Gerando desta forma uma lista de palavras-chaves, que detalharemos mais adiante. </w:t>
-      </w:r>
-    </w:p>
-    <w:p>
-      <w:pPr>
-        <w:rPr>
-          <w:sz w:val="24"/>
-          <w:szCs w:val="24"/>
-        </w:rPr>
-      </w:pPr>
-      <w:r>
-        <w:rPr>
-          <w:sz w:val="24"/>
-          <w:szCs w:val="24"/>
-        </w:rPr>
-        <w:t>A última fase 3 criamos uma nova função “</w:t>
+        <w:t>fase 3</w:t>
+      </w:r>
+      <w:r>
+        <w:rPr>
+          <w:b/>
+          <w:bCs/>
+          <w:sz w:val="24"/>
+          <w:szCs w:val="24"/>
+        </w:rPr>
+        <w:t xml:space="preserve">, </w:t>
+      </w:r>
+      <w:r>
+        <w:rPr>
+          <w:sz w:val="24"/>
+          <w:szCs w:val="24"/>
+        </w:rPr>
+        <w:t>o Rafael</w:t>
+      </w:r>
+      <w:r>
+        <w:rPr>
+          <w:b/>
+          <w:bCs/>
+          <w:sz w:val="24"/>
+          <w:szCs w:val="24"/>
+        </w:rPr>
+        <w:t xml:space="preserve"> </w:t>
+      </w:r>
+      <w:r>
+        <w:rPr>
+          <w:sz w:val="24"/>
+          <w:szCs w:val="24"/>
+        </w:rPr>
+        <w:t>cri</w:t>
+      </w:r>
+      <w:r>
+        <w:rPr>
+          <w:sz w:val="24"/>
+          <w:szCs w:val="24"/>
+        </w:rPr>
+        <w:t>ou</w:t>
+      </w:r>
+      <w:r>
+        <w:rPr>
+          <w:sz w:val="24"/>
+          <w:szCs w:val="24"/>
+        </w:rPr>
+        <w:t xml:space="preserve"> uma</w:t>
+      </w:r>
+      <w:r>
+        <w:rPr>
+          <w:sz w:val="24"/>
+          <w:szCs w:val="24"/>
+        </w:rPr>
+        <w:t xml:space="preserve"> função “</w:t>
       </w:r>
       <w:proofErr w:type="spellStart"/>
       <w:r>
@@ -422,11 +781,22 @@
           <w:sz w:val="24"/>
           <w:szCs w:val="24"/>
         </w:rPr>
-        <w:t xml:space="preserve">”, para acessar o Google </w:t>
+        <w:t xml:space="preserve">”, para </w:t>
+      </w:r>
+      <w:r>
+        <w:rPr>
+          <w:b/>
+          <w:bCs/>
+          <w:sz w:val="24"/>
+          <w:szCs w:val="24"/>
+        </w:rPr>
+        <w:t xml:space="preserve">acessar o Google </w:t>
       </w:r>
       <w:proofErr w:type="spellStart"/>
       <w:r>
         <w:rPr>
+          <w:b/>
+          <w:bCs/>
           <w:sz w:val="24"/>
           <w:szCs w:val="24"/>
         </w:rPr>
@@ -438,7 +808,53 @@
           <w:sz w:val="24"/>
           <w:szCs w:val="24"/>
         </w:rPr>
-        <w:t xml:space="preserve"> e pesquisar as palavras-chaves escolhidas e coletar as informações relativas a cada uma delas do interesse no tempo, por região e tópicos relacionados. Estas informações foram armazenadas e </w:t>
+        <w:t xml:space="preserve"> e pesquisar as palavras-chaves escolhidas e </w:t>
+      </w:r>
+      <w:r>
+        <w:rPr>
+          <w:b/>
+          <w:bCs/>
+          <w:sz w:val="24"/>
+          <w:szCs w:val="24"/>
+        </w:rPr>
+        <w:t>coletar as informações</w:t>
+      </w:r>
+      <w:r>
+        <w:rPr>
+          <w:sz w:val="24"/>
+          <w:szCs w:val="24"/>
+        </w:rPr>
+        <w:t xml:space="preserve"> relativas </w:t>
+      </w:r>
+      <w:proofErr w:type="gramStart"/>
+      <w:r>
+        <w:rPr>
+          <w:sz w:val="24"/>
+          <w:szCs w:val="24"/>
+        </w:rPr>
+        <w:t>a</w:t>
+      </w:r>
+      <w:proofErr w:type="gramEnd"/>
+      <w:r>
+        <w:rPr>
+          <w:sz w:val="24"/>
+          <w:szCs w:val="24"/>
+        </w:rPr>
+        <w:t xml:space="preserve"> </w:t>
+      </w:r>
+      <w:r>
+        <w:rPr>
+          <w:sz w:val="24"/>
+          <w:szCs w:val="24"/>
+        </w:rPr>
+        <w:t xml:space="preserve">tendência de interesse de </w:t>
+      </w:r>
+      <w:r>
+        <w:rPr>
+          <w:sz w:val="24"/>
+          <w:szCs w:val="24"/>
+        </w:rPr>
+        <w:t xml:space="preserve">cada uma delas no tempo, por região e tópicos relacionados. Estas informações foram armazenadas e </w:t>
       </w:r>
       <w:r>
         <w:rPr>
@@ -468,9 +884,9 @@
           <w:noProof/>
         </w:rPr>
         <w:drawing>
-          <wp:inline distT="0" distB="0" distL="0" distR="0" wp14:anchorId="3D1D016E" wp14:editId="1CD876D5">
+          <wp:inline distT="0" distB="0" distL="0" distR="0" wp14:anchorId="3D1D016E" wp14:editId="71DFF73F">
             <wp:extent cx="5760720" cy="3235960"/>
-            <wp:effectExtent l="0" t="0" r="0" b="2540"/>
+            <wp:effectExtent l="19050" t="19050" r="11430" b="21590"/>
             <wp:docPr id="5" name="Imagem 5" descr="Mapa&#10;&#10;Descrição gerada automaticamente"/>
             <wp:cNvGraphicFramePr>
               <a:graphicFrameLocks xmlns:a="http://schemas.openxmlformats.org/drawingml/2006/main" noChangeAspect="1"/>
@@ -507,7 +923,11 @@
                     </a:prstGeom>
                     <a:noFill/>
                     <a:ln>
-                      <a:noFill/>
+                      <a:solidFill>
+                        <a:schemeClr val="bg1">
+                          <a:lumMod val="50000"/>
+                        </a:schemeClr>
+                      </a:solidFill>
                     </a:ln>
                   </pic:spPr>
                 </pic:pic>
@@ -529,14 +949,84 @@
           <w:sz w:val="24"/>
           <w:szCs w:val="24"/>
         </w:rPr>
-        <w:t xml:space="preserve">Coletamos ao todo 120 links de vagas de emprego, </w:t>
-      </w:r>
-      <w:r>
-        <w:rPr>
-          <w:sz w:val="24"/>
-          <w:szCs w:val="24"/>
-        </w:rPr>
-        <w:t>dois deles tivemos que descartar por inconsistências, permanecendo 118, dos quais mostraremos as conclusões aqui.</w:t>
+        <w:t xml:space="preserve">Coletamos </w:t>
+      </w:r>
+      <w:r>
+        <w:rPr>
+          <w:sz w:val="24"/>
+          <w:szCs w:val="24"/>
+        </w:rPr>
+        <w:t xml:space="preserve">na fase 1, </w:t>
+      </w:r>
+      <w:r>
+        <w:rPr>
+          <w:sz w:val="24"/>
+          <w:szCs w:val="24"/>
+        </w:rPr>
+        <w:t>ao todo</w:t>
+      </w:r>
+      <w:r>
+        <w:rPr>
+          <w:sz w:val="24"/>
+          <w:szCs w:val="24"/>
+        </w:rPr>
+        <w:t>, as informações de</w:t>
+      </w:r>
+      <w:r>
+        <w:rPr>
+          <w:sz w:val="24"/>
+          <w:szCs w:val="24"/>
+        </w:rPr>
+        <w:t xml:space="preserve"> 120 vagas de emprego</w:t>
+      </w:r>
+      <w:r>
+        <w:rPr>
+          <w:sz w:val="24"/>
+          <w:szCs w:val="24"/>
+        </w:rPr>
+        <w:t xml:space="preserve"> do site “vagas.com.br”</w:t>
+      </w:r>
+      <w:r>
+        <w:rPr>
+          <w:sz w:val="24"/>
+          <w:szCs w:val="24"/>
+        </w:rPr>
+        <w:t xml:space="preserve">, </w:t>
+      </w:r>
+      <w:r>
+        <w:rPr>
+          <w:sz w:val="24"/>
+          <w:szCs w:val="24"/>
+        </w:rPr>
+        <w:t>duas delas</w:t>
+      </w:r>
+      <w:r>
+        <w:rPr>
+          <w:sz w:val="24"/>
+          <w:szCs w:val="24"/>
+        </w:rPr>
+        <w:t xml:space="preserve"> tivemos que descartar por inconsistências, permanecendo 118,</w:t>
+      </w:r>
+      <w:r>
+        <w:rPr>
+          <w:sz w:val="24"/>
+          <w:szCs w:val="24"/>
+        </w:rPr>
+        <w:t xml:space="preserve"> </w:t>
+      </w:r>
+      <w:r>
+        <w:rPr>
+          <w:sz w:val="24"/>
+          <w:szCs w:val="24"/>
+        </w:rPr>
+        <w:t>para a nossa análise</w:t>
+      </w:r>
+      <w:r>
+        <w:rPr>
+          <w:sz w:val="24"/>
+          <w:szCs w:val="24"/>
+        </w:rPr>
+        <w:t>.</w:t>
       </w:r>
     </w:p>
     <w:p>
@@ -551,7 +1041,28 @@
           <w:sz w:val="24"/>
           <w:szCs w:val="24"/>
         </w:rPr>
-        <w:t>No mapa podemos visualizar a distribuição destas vagas pelo país, das quais 81% se concentram no Sudeste</w:t>
+        <w:t>No bloco da esquerda, assim como n</w:t>
+      </w:r>
+      <w:r>
+        <w:rPr>
+          <w:sz w:val="24"/>
+          <w:szCs w:val="24"/>
+        </w:rPr>
+        <w:t xml:space="preserve">o mapa podemos visualizar a distribuição destas vagas pelo </w:t>
+      </w:r>
+      <w:r>
+        <w:rPr>
+          <w:sz w:val="24"/>
+          <w:szCs w:val="24"/>
+        </w:rPr>
+        <w:t xml:space="preserve">nosso </w:t>
+      </w:r>
+      <w:r>
+        <w:rPr>
+          <w:sz w:val="24"/>
+          <w:szCs w:val="24"/>
+        </w:rPr>
+        <w:t>país, das quais 81% se concentram no Sudeste</w:t>
       </w:r>
       <w:r>
         <w:rPr>
@@ -572,7 +1083,21 @@
           <w:sz w:val="24"/>
           <w:szCs w:val="24"/>
         </w:rPr>
-        <w:t xml:space="preserve"> por Minas Gerais, Rio de Janeiro e Espirito Santo. </w:t>
+        <w:t xml:space="preserve"> por Minas Gerais, Rio de Janeiro e </w:t>
+      </w:r>
+      <w:r>
+        <w:rPr>
+          <w:sz w:val="24"/>
+          <w:szCs w:val="24"/>
+        </w:rPr>
+        <w:t>Espírito</w:t>
+      </w:r>
+      <w:r>
+        <w:rPr>
+          <w:sz w:val="24"/>
+          <w:szCs w:val="24"/>
+        </w:rPr>
+        <w:t xml:space="preserve"> Santo. </w:t>
       </w:r>
       <w:r>
         <w:rPr>
@@ -600,7 +1125,21 @@
           <w:sz w:val="24"/>
           <w:szCs w:val="24"/>
         </w:rPr>
-        <w:t xml:space="preserve"> (Goiás e Mato Grosso) e depois o Sul, apenas com quatro vagas indicadas para Curitiba. </w:t>
+        <w:t xml:space="preserve"> (Goiás e Mato Grosso) e depois o Sul,</w:t>
+      </w:r>
+      <w:r>
+        <w:rPr>
+          <w:sz w:val="24"/>
+          <w:szCs w:val="24"/>
+        </w:rPr>
+        <w:t xml:space="preserve"> com</w:t>
+      </w:r>
+      <w:r>
+        <w:rPr>
+          <w:sz w:val="24"/>
+          <w:szCs w:val="24"/>
+        </w:rPr>
+        <w:t xml:space="preserve"> apenas quatro vagas indicadas para Curitiba. </w:t>
       </w:r>
     </w:p>
     <w:p>
@@ -621,14 +1160,15 @@
       </w:pPr>
       <w:r>
         <w:rPr>
+          <w:noProof/>
           <w:sz w:val="24"/>
           <w:szCs w:val="24"/>
         </w:rPr>
         <w:lastRenderedPageBreak/>
         <w:drawing>
-          <wp:inline distT="0" distB="0" distL="0" distR="0" wp14:anchorId="56E3E650" wp14:editId="4F5577A4">
-            <wp:extent cx="4856672" cy="3368406"/>
-            <wp:effectExtent l="0" t="0" r="1270" b="3810"/>
+          <wp:inline distT="0" distB="0" distL="0" distR="0" wp14:anchorId="56E3E650" wp14:editId="2598F23B">
+            <wp:extent cx="4695825" cy="3256849"/>
+            <wp:effectExtent l="19050" t="19050" r="9525" b="20320"/>
             <wp:docPr id="7" name="Imagem 7" descr="Mapa&#10;&#10;Descrição gerada automaticamente"/>
             <wp:cNvGraphicFramePr>
               <a:graphicFrameLocks xmlns:a="http://schemas.openxmlformats.org/drawingml/2006/main" noChangeAspect="1"/>
@@ -649,11 +1189,18 @@
                   <pic:spPr>
                     <a:xfrm>
                       <a:off x="0" y="0"/>
-                      <a:ext cx="4866756" cy="3375400"/>
+                      <a:ext cx="4712001" cy="3268068"/>
                     </a:xfrm>
                     <a:prstGeom prst="rect">
                       <a:avLst/>
                     </a:prstGeom>
+                    <a:ln>
+                      <a:solidFill>
+                        <a:schemeClr val="bg1">
+                          <a:lumMod val="50000"/>
+                        </a:schemeClr>
+                      </a:solidFill>
+                    </a:ln>
                   </pic:spPr>
                 </pic:pic>
               </a:graphicData>
@@ -671,27 +1218,28 @@
       </w:pPr>
       <w:r>
         <w:rPr>
+          <w:noProof/>
           <w:sz w:val="24"/>
           <w:szCs w:val="24"/>
         </w:rPr>
         <w:drawing>
-          <wp:anchor distT="0" distB="0" distL="114300" distR="114300" simplePos="0" relativeHeight="251658240" behindDoc="1" locked="0" layoutInCell="1" allowOverlap="1" wp14:anchorId="54702172" wp14:editId="137D9C23">
+          <wp:anchor distT="0" distB="0" distL="114300" distR="114300" simplePos="0" relativeHeight="251658240" behindDoc="1" locked="0" layoutInCell="1" allowOverlap="1" wp14:anchorId="54702172" wp14:editId="7181B372">
             <wp:simplePos x="0" y="0"/>
             <wp:positionH relativeFrom="column">
-              <wp:posOffset>2901686</wp:posOffset>
+              <wp:posOffset>2950210</wp:posOffset>
             </wp:positionH>
             <wp:positionV relativeFrom="paragraph">
               <wp:posOffset>15875</wp:posOffset>
             </wp:positionV>
             <wp:extent cx="2423795" cy="1774190"/>
-            <wp:effectExtent l="0" t="0" r="0" b="0"/>
+            <wp:effectExtent l="19050" t="19050" r="14605" b="16510"/>
             <wp:wrapTight wrapText="bothSides">
               <wp:wrapPolygon edited="0">
-                <wp:start x="0" y="0"/>
-                <wp:lineTo x="0" y="21337"/>
-                <wp:lineTo x="21391" y="21337"/>
-                <wp:lineTo x="21391" y="0"/>
-                <wp:lineTo x="0" y="0"/>
+                <wp:start x="-170" y="-232"/>
+                <wp:lineTo x="-170" y="21569"/>
+                <wp:lineTo x="21560" y="21569"/>
+                <wp:lineTo x="21560" y="-232"/>
+                <wp:lineTo x="-170" y="-232"/>
               </wp:wrapPolygon>
             </wp:wrapTight>
             <wp:docPr id="6" name="Imagem 6" descr="Tabela&#10;&#10;Descrição gerada automaticamente"/>
@@ -725,6 +1273,13 @@
                     <a:prstGeom prst="rect">
                       <a:avLst/>
                     </a:prstGeom>
+                    <a:ln>
+                      <a:solidFill>
+                        <a:schemeClr val="bg1">
+                          <a:lumMod val="65000"/>
+                        </a:schemeClr>
+                      </a:solidFill>
+                    </a:ln>
                   </pic:spPr>
                 </pic:pic>
               </a:graphicData>
@@ -758,7 +1313,14 @@
           <w:sz w:val="24"/>
           <w:szCs w:val="24"/>
         </w:rPr>
-        <w:t>tilizamos a cidade indicada</w:t>
+        <w:t>tilizamos</w:t>
+      </w:r>
+      <w:r>
+        <w:rPr>
+          <w:sz w:val="24"/>
+          <w:szCs w:val="24"/>
+        </w:rPr>
+        <w:t>,</w:t>
       </w:r>
       <w:r>
         <w:rPr>
@@ -772,7 +1334,42 @@
           <w:sz w:val="24"/>
           <w:szCs w:val="24"/>
         </w:rPr>
-        <w:t>em cada vaga</w:t>
+        <w:t xml:space="preserve">como base, </w:t>
+      </w:r>
+      <w:r>
+        <w:rPr>
+          <w:sz w:val="24"/>
+          <w:szCs w:val="24"/>
+        </w:rPr>
+        <w:t>a cidade indicada</w:t>
+      </w:r>
+      <w:r>
+        <w:rPr>
+          <w:sz w:val="24"/>
+          <w:szCs w:val="24"/>
+        </w:rPr>
+        <w:t xml:space="preserve"> </w:t>
+      </w:r>
+      <w:r>
+        <w:rPr>
+          <w:sz w:val="24"/>
+          <w:szCs w:val="24"/>
+        </w:rPr>
+        <w:t>em</w:t>
+      </w:r>
+      <w:r>
+        <w:rPr>
+          <w:sz w:val="24"/>
+          <w:szCs w:val="24"/>
+        </w:rPr>
+        <w:t xml:space="preserve"> c</w:t>
+      </w:r>
+      <w:r>
+        <w:rPr>
+          <w:sz w:val="24"/>
+          <w:szCs w:val="24"/>
+        </w:rPr>
+        <w:t>ada vaga</w:t>
       </w:r>
       <w:r>
         <w:rPr>
@@ -793,21 +1390,14 @@
           <w:sz w:val="24"/>
           <w:szCs w:val="24"/>
         </w:rPr>
-        <w:t xml:space="preserve">    </w:t>
-      </w:r>
-      <w:r>
-        <w:rPr>
-          <w:sz w:val="24"/>
-          <w:szCs w:val="24"/>
-        </w:rPr>
-        <w:t>como base</w:t>
-      </w:r>
-      <w:r>
-        <w:rPr>
-          <w:sz w:val="24"/>
-          <w:szCs w:val="24"/>
-        </w:rPr>
-        <w:t xml:space="preserve">, 8% delas indicavam 100% Home Office, ou seja, trabalho remoto. </w:t>
+        <w:t xml:space="preserve">das quais </w:t>
+      </w:r>
+      <w:r>
+        <w:rPr>
+          <w:sz w:val="24"/>
+          <w:szCs w:val="24"/>
+        </w:rPr>
+        <w:t xml:space="preserve">8% indicavam 100% Home Office, ou seja, trabalho remoto. </w:t>
       </w:r>
     </w:p>
     <w:p>
@@ -843,13 +1433,14 @@
       </w:pPr>
       <w:r>
         <w:rPr>
+          <w:noProof/>
           <w:sz w:val="24"/>
           <w:szCs w:val="24"/>
         </w:rPr>
         <w:drawing>
-          <wp:inline distT="0" distB="0" distL="0" distR="0" wp14:anchorId="47465A82" wp14:editId="0AD52269">
+          <wp:inline distT="0" distB="0" distL="0" distR="0" wp14:anchorId="47465A82" wp14:editId="6B63DF7D">
             <wp:extent cx="5357004" cy="3006819"/>
-            <wp:effectExtent l="0" t="0" r="0" b="3175"/>
+            <wp:effectExtent l="19050" t="19050" r="15240" b="22225"/>
             <wp:docPr id="8" name="Imagem 8" descr="Mapa&#10;&#10;Descrição gerada automaticamente"/>
             <wp:cNvGraphicFramePr>
               <a:graphicFrameLocks xmlns:a="http://schemas.openxmlformats.org/drawingml/2006/main" noChangeAspect="1"/>
@@ -875,6 +1466,13 @@
                     <a:prstGeom prst="rect">
                       <a:avLst/>
                     </a:prstGeom>
+                    <a:ln>
+                      <a:solidFill>
+                        <a:schemeClr val="bg1">
+                          <a:lumMod val="65000"/>
+                        </a:schemeClr>
+                      </a:solidFill>
+                    </a:ln>
                   </pic:spPr>
                 </pic:pic>
               </a:graphicData>
@@ -895,15 +1493,54 @@
           <w:sz w:val="24"/>
           <w:szCs w:val="24"/>
         </w:rPr>
-        <w:t>Do lado direito da tela temos os indicadores de salários</w:t>
-      </w:r>
-      <w:r>
-        <w:rPr>
-          <w:sz w:val="24"/>
-          <w:szCs w:val="24"/>
-        </w:rPr>
-        <w:t>, a segunda demanda indicada pelo Product Owner</w:t>
-      </w:r>
+        <w:t>Do lado direito da tela</w:t>
+      </w:r>
+      <w:r>
+        <w:rPr>
+          <w:sz w:val="24"/>
+          <w:szCs w:val="24"/>
+        </w:rPr>
+        <w:t>,</w:t>
+      </w:r>
+      <w:r>
+        <w:rPr>
+          <w:sz w:val="24"/>
+          <w:szCs w:val="24"/>
+        </w:rPr>
+        <w:t xml:space="preserve"> temos os indicadores de salários</w:t>
+      </w:r>
+      <w:r>
+        <w:rPr>
+          <w:sz w:val="24"/>
+          <w:szCs w:val="24"/>
+        </w:rPr>
+        <w:t xml:space="preserve">, a segunda demanda indicada pelo </w:t>
+      </w:r>
+      <w:proofErr w:type="spellStart"/>
+      <w:r>
+        <w:rPr>
+          <w:sz w:val="24"/>
+          <w:szCs w:val="24"/>
+        </w:rPr>
+        <w:t>Product</w:t>
+      </w:r>
+      <w:proofErr w:type="spellEnd"/>
+      <w:r>
+        <w:rPr>
+          <w:sz w:val="24"/>
+          <w:szCs w:val="24"/>
+        </w:rPr>
+        <w:t xml:space="preserve"> </w:t>
+      </w:r>
+      <w:proofErr w:type="spellStart"/>
+      <w:r>
+        <w:rPr>
+          <w:sz w:val="24"/>
+          <w:szCs w:val="24"/>
+        </w:rPr>
+        <w:t>Owner</w:t>
+      </w:r>
+      <w:proofErr w:type="spellEnd"/>
       <w:r>
         <w:rPr>
           <w:sz w:val="24"/>
@@ -923,7 +1560,28 @@
           <w:sz w:val="24"/>
           <w:szCs w:val="24"/>
         </w:rPr>
-        <w:t xml:space="preserve">a esse respeito é de que 94% das vagas o </w:t>
+        <w:t>a es</w:t>
+      </w:r>
+      <w:r>
+        <w:rPr>
+          <w:sz w:val="24"/>
+          <w:szCs w:val="24"/>
+        </w:rPr>
+        <w:t>t</w:t>
+      </w:r>
+      <w:r>
+        <w:rPr>
+          <w:sz w:val="24"/>
+          <w:szCs w:val="24"/>
+        </w:rPr>
+        <w:t xml:space="preserve">e respeito é de que 94% das vagas </w:t>
+      </w:r>
+      <w:r>
+        <w:rPr>
+          <w:sz w:val="24"/>
+          <w:szCs w:val="24"/>
+        </w:rPr>
+        <w:t xml:space="preserve">constam </w:t>
       </w:r>
       <w:r>
         <w:rPr>
@@ -931,7 +1589,42 @@
           <w:szCs w:val="24"/>
         </w:rPr>
         <w:lastRenderedPageBreak/>
-        <w:t>salário é “a combinar”, no restante aparecem faixas salariais e em uma vaga um valor exato de salário, no caso R$5.527,00.</w:t>
+        <w:t>em</w:t>
+      </w:r>
+      <w:r>
+        <w:rPr>
+          <w:sz w:val="24"/>
+          <w:szCs w:val="24"/>
+        </w:rPr>
+        <w:t xml:space="preserve"> salário “a combinar”, no restante aparecem faixas salariais e em </w:t>
+      </w:r>
+      <w:r>
+        <w:rPr>
+          <w:sz w:val="24"/>
+          <w:szCs w:val="24"/>
+        </w:rPr>
+        <w:t>outra</w:t>
+      </w:r>
+      <w:r>
+        <w:rPr>
+          <w:sz w:val="24"/>
+          <w:szCs w:val="24"/>
+        </w:rPr>
+        <w:t xml:space="preserve"> vaga um valor exato de salário</w:t>
+      </w:r>
+      <w:r>
+        <w:rPr>
+          <w:sz w:val="24"/>
+          <w:szCs w:val="24"/>
+        </w:rPr>
+        <w:t xml:space="preserve"> de</w:t>
+      </w:r>
+      <w:r>
+        <w:rPr>
+          <w:sz w:val="24"/>
+          <w:szCs w:val="24"/>
+        </w:rPr>
+        <w:t xml:space="preserve"> R$5.527,00.</w:t>
       </w:r>
       <w:r>
         <w:rPr>
@@ -945,7 +1638,56 @@
           <w:sz w:val="24"/>
           <w:szCs w:val="24"/>
         </w:rPr>
-        <w:t xml:space="preserve">pela falta de mão de obra qualificada, então eles se dispõem em pagar mais do que o candidato deseja, para rete-lo. Ou que as empresas não tem um plano de carreira definido previamente e esperam para ver o que os candidatos “querem”. </w:t>
+        <w:t xml:space="preserve">pela falta de mão de obra qualificada, então </w:t>
+      </w:r>
+      <w:r>
+        <w:rPr>
+          <w:sz w:val="24"/>
+          <w:szCs w:val="24"/>
+        </w:rPr>
+        <w:t xml:space="preserve">deixando “em aberto” poderiam alterar a proposta de acordo com o candidato. </w:t>
+      </w:r>
+      <w:r>
+        <w:rPr>
+          <w:sz w:val="24"/>
+          <w:szCs w:val="24"/>
+        </w:rPr>
+        <w:t xml:space="preserve">Ou </w:t>
+      </w:r>
+      <w:r>
+        <w:rPr>
+          <w:sz w:val="24"/>
+          <w:szCs w:val="24"/>
+        </w:rPr>
+        <w:t xml:space="preserve">poderia ser um indicativo de </w:t>
+      </w:r>
+      <w:r>
+        <w:rPr>
+          <w:sz w:val="24"/>
+          <w:szCs w:val="24"/>
+        </w:rPr>
+        <w:t xml:space="preserve">que as empresas não </w:t>
+      </w:r>
+      <w:r>
+        <w:rPr>
+          <w:sz w:val="24"/>
+          <w:szCs w:val="24"/>
+        </w:rPr>
+        <w:t>têm</w:t>
+      </w:r>
+      <w:r>
+        <w:rPr>
+          <w:sz w:val="24"/>
+          <w:szCs w:val="24"/>
+        </w:rPr>
+        <w:t xml:space="preserve"> um plano de carreira definido previamente e esperam para ver o que os candidatos “querem”</w:t>
+      </w:r>
+      <w:r>
+        <w:rPr>
+          <w:sz w:val="24"/>
+          <w:szCs w:val="24"/>
+        </w:rPr>
+        <w:t xml:space="preserve"> e nivelam pelo que acham que deve ser.</w:t>
       </w:r>
     </w:p>
     <w:p>
@@ -960,7 +1702,91 @@
           <w:sz w:val="24"/>
           <w:szCs w:val="24"/>
         </w:rPr>
-        <w:t xml:space="preserve">Entre as sete vagas com faixa salarial fizemos a média salarial, que ficou em R$ 4215. Dividindo a amostra em R$ 4.500, ou seja, a mediana. E por fim mostramos, que destas a maior média salarial ficou no estado de </w:t>
+        <w:t>Entre as sete vagas</w:t>
+      </w:r>
+      <w:r>
+        <w:rPr>
+          <w:sz w:val="24"/>
+          <w:szCs w:val="24"/>
+        </w:rPr>
+        <w:t>,</w:t>
+      </w:r>
+      <w:r>
+        <w:rPr>
+          <w:sz w:val="24"/>
+          <w:szCs w:val="24"/>
+        </w:rPr>
+        <w:t xml:space="preserve"> com faixa salarial</w:t>
+      </w:r>
+      <w:r>
+        <w:rPr>
+          <w:sz w:val="24"/>
+          <w:szCs w:val="24"/>
+        </w:rPr>
+        <w:t>,</w:t>
+      </w:r>
+      <w:r>
+        <w:rPr>
+          <w:sz w:val="24"/>
+          <w:szCs w:val="24"/>
+        </w:rPr>
+        <w:t xml:space="preserve"> fizemos a média, que ficou em R$ 4</w:t>
+      </w:r>
+      <w:r>
+        <w:rPr>
+          <w:sz w:val="24"/>
+          <w:szCs w:val="24"/>
+        </w:rPr>
+        <w:t>.</w:t>
+      </w:r>
+      <w:r>
+        <w:rPr>
+          <w:sz w:val="24"/>
+          <w:szCs w:val="24"/>
+        </w:rPr>
+        <w:t xml:space="preserve">215. </w:t>
+      </w:r>
+      <w:r>
+        <w:rPr>
+          <w:sz w:val="24"/>
+          <w:szCs w:val="24"/>
+        </w:rPr>
+        <w:t>D</w:t>
+      </w:r>
+      <w:r>
+        <w:rPr>
+          <w:sz w:val="24"/>
+          <w:szCs w:val="24"/>
+        </w:rPr>
+        <w:t xml:space="preserve">ividindo a amostra </w:t>
+      </w:r>
+      <w:r>
+        <w:rPr>
+          <w:sz w:val="24"/>
+          <w:szCs w:val="24"/>
+        </w:rPr>
+        <w:t xml:space="preserve">ao meio </w:t>
+      </w:r>
+      <w:r>
+        <w:rPr>
+          <w:sz w:val="24"/>
+          <w:szCs w:val="24"/>
+        </w:rPr>
+        <w:t xml:space="preserve">em R$ 4.500, ou seja, a mediana. E por fim </w:t>
+      </w:r>
+      <w:r>
+        <w:rPr>
+          <w:sz w:val="24"/>
+          <w:szCs w:val="24"/>
+        </w:rPr>
+        <w:t>vemos</w:t>
+      </w:r>
+      <w:r>
+        <w:rPr>
+          <w:sz w:val="24"/>
+          <w:szCs w:val="24"/>
+        </w:rPr>
+        <w:t xml:space="preserve">, que a maior média salarial ficou no estado de </w:t>
       </w:r>
       <w:r>
         <w:rPr>
@@ -968,6 +1794,27 @@
           <w:szCs w:val="24"/>
         </w:rPr>
         <w:t>Pernambuco</w:t>
+      </w:r>
+      <w:r>
+        <w:rPr>
+          <w:sz w:val="24"/>
+          <w:szCs w:val="24"/>
+        </w:rPr>
+        <w:t>, com R$ 5</w:t>
+      </w:r>
+      <w:r>
+        <w:rPr>
+          <w:sz w:val="24"/>
+          <w:szCs w:val="24"/>
+        </w:rPr>
+        <w:t>.</w:t>
+      </w:r>
+      <w:r>
+        <w:rPr>
+          <w:sz w:val="24"/>
+          <w:szCs w:val="24"/>
+        </w:rPr>
+        <w:t>000</w:t>
       </w:r>
       <w:r>
         <w:rPr>
@@ -984,9 +1831,9 @@
           <w:noProof/>
         </w:rPr>
         <w:drawing>
-          <wp:inline distT="0" distB="0" distL="0" distR="0" wp14:anchorId="2EFB551A" wp14:editId="287BAD65">
+          <wp:inline distT="0" distB="0" distL="0" distR="0" wp14:anchorId="2EFB551A" wp14:editId="17CE1221">
             <wp:extent cx="5760720" cy="3229610"/>
-            <wp:effectExtent l="0" t="0" r="0" b="8890"/>
+            <wp:effectExtent l="19050" t="19050" r="11430" b="27940"/>
             <wp:docPr id="3" name="Imagem 3" descr="Interface gráfica do usuário, Tabela&#10;&#10;Descrição gerada automaticamente"/>
             <wp:cNvGraphicFramePr>
               <a:graphicFrameLocks xmlns:a="http://schemas.openxmlformats.org/drawingml/2006/main" noChangeAspect="1"/>
@@ -1012,6 +1859,13 @@
                     <a:prstGeom prst="rect">
                       <a:avLst/>
                     </a:prstGeom>
+                    <a:ln>
+                      <a:solidFill>
+                        <a:schemeClr val="bg1">
+                          <a:lumMod val="65000"/>
+                        </a:schemeClr>
+                      </a:solidFill>
+                    </a:ln>
                   </pic:spPr>
                 </pic:pic>
               </a:graphicData>
@@ -1020,6 +1874,144 @@
         </w:drawing>
       </w:r>
     </w:p>
+    <w:p>
+      <w:r>
+        <w:t>Na fase 2</w:t>
+      </w:r>
+      <w:r>
+        <w:t>, c</w:t>
+      </w:r>
+      <w:r>
+        <w:t>omo dito anteriormente, foi pego a descrição de cada uma das 118 vagas, feita uma limpeza nos termos e gerado uma lista com as 500 palavras</w:t>
+      </w:r>
+      <w:r>
+        <w:t xml:space="preserve"> utilizadas </w:t>
+      </w:r>
+      <w:r>
+        <w:t xml:space="preserve">com maior frequência. </w:t>
+      </w:r>
+      <w:r>
+        <w:t xml:space="preserve">A partir  dessa lista </w:t>
+      </w:r>
+      <w:r>
+        <w:t>seleciona</w:t>
+      </w:r>
+      <w:r>
+        <w:t>mos</w:t>
+      </w:r>
+      <w:r>
+        <w:t xml:space="preserve"> e classifica</w:t>
+      </w:r>
+      <w:r>
+        <w:t>mos</w:t>
+      </w:r>
+      <w:r>
+        <w:t>, manualmente</w:t>
+      </w:r>
+      <w:r>
+        <w:t xml:space="preserve"> as palavras-chaves</w:t>
+      </w:r>
+      <w:r>
+        <w:t xml:space="preserve"> </w:t>
+      </w:r>
+      <w:r>
+        <w:t>entre “habilidades” e “ferramentas”</w:t>
+      </w:r>
+      <w:r>
+        <w:t xml:space="preserve">, para respondermos os outros </w:t>
+      </w:r>
+      <w:proofErr w:type="spellStart"/>
+      <w:r>
+        <w:t>backlog´s</w:t>
+      </w:r>
+      <w:proofErr w:type="spellEnd"/>
+      <w:r>
+        <w:t xml:space="preserve"> demandados pelo </w:t>
+      </w:r>
+      <w:proofErr w:type="spellStart"/>
+      <w:r>
+        <w:t>Product</w:t>
+      </w:r>
+      <w:proofErr w:type="spellEnd"/>
+      <w:r>
+        <w:t xml:space="preserve"> </w:t>
+      </w:r>
+      <w:proofErr w:type="spellStart"/>
+      <w:r>
+        <w:t>Owner</w:t>
+      </w:r>
+      <w:proofErr w:type="spellEnd"/>
+      <w:r>
+        <w:t xml:space="preserve">. </w:t>
+      </w:r>
+      <w:r>
+        <w:t>Ou seja, p</w:t>
+      </w:r>
+      <w:r>
+        <w:t xml:space="preserve">ara a fase 3 precisávamos das dez “habilidades” e “ferramentas” mais solicitadas nas vagas de emprego para verificarmos qual a tendência delas na busca no Google </w:t>
+      </w:r>
+      <w:proofErr w:type="spellStart"/>
+      <w:r>
+        <w:t>Trends</w:t>
+      </w:r>
+      <w:proofErr w:type="spellEnd"/>
+      <w:r>
+        <w:t xml:space="preserve"> em 2021 e 2022. </w:t>
+      </w:r>
+    </w:p>
+    <w:p>
+      <w:r>
+        <w:t xml:space="preserve">Algumas palavras isoladamente poderiam ter sido utilizadas em vários contextos diferentes, por isso </w:t>
+      </w:r>
+      <w:r>
+        <w:t xml:space="preserve">verificamos em qual contexto elas mais apareceram e os definimos manualmente. Por exemplo a palavra “rotinas”, poderia estar relacionada a “rotinas do departamento </w:t>
+      </w:r>
+      <w:proofErr w:type="spellStart"/>
+      <w:r>
+        <w:t>xy</w:t>
+      </w:r>
+      <w:proofErr w:type="spellEnd"/>
+      <w:r>
+        <w:t xml:space="preserve">” ou “rotinas de automação”, que também está relacionada com “automatizar”. Portanto </w:t>
+      </w:r>
+      <w:proofErr w:type="spellStart"/>
+      <w:r>
+        <w:t>utilizamos</w:t>
+      </w:r>
+      <w:r>
+        <w:t>-a</w:t>
+      </w:r>
+      <w:proofErr w:type="spellEnd"/>
+      <w:r>
+        <w:t xml:space="preserve"> na fase seguinte como “rotinas de automação”. </w:t>
+      </w:r>
+    </w:p>
+    <w:p>
+      <w:r>
+        <w:t>Por esse motivo a palavra-chave “</w:t>
+      </w:r>
+      <w:r>
+        <w:t xml:space="preserve">negócio” não poderia ser usada sozinha, porque desta forma traria outro tipo de resultado que não o que nós buscávamos. Então </w:t>
+      </w:r>
+      <w:r>
+        <w:t>utilizamos a</w:t>
+      </w:r>
+      <w:r>
+        <w:t xml:space="preserve"> como “Inteligência de negócio”</w:t>
+      </w:r>
+      <w:r>
+        <w:t>. Outro exemplo, “bi” utilizamos “</w:t>
+      </w:r>
+      <w:proofErr w:type="spellStart"/>
+      <w:r>
+        <w:t>power</w:t>
+      </w:r>
+      <w:proofErr w:type="spellEnd"/>
+      <w:r>
+        <w:t xml:space="preserve"> bi” ou “banco” como “banco de dados”.</w:t>
+      </w:r>
+    </w:p>
+    <w:p/>
     <w:sectPr>
       <w:pgSz w:w="11906" w:h="16838"/>
       <w:pgMar w:top="1417" w:right="1417" w:bottom="1134" w:left="1417" w:header="708" w:footer="708" w:gutter="0"/>

</xml_diff>

<commit_message>
Update Apres questão 4
</commit_message>
<xml_diff>
--- a/Apresentaçao Detalhada Projeto 3.docx
+++ b/Apresentaçao Detalhada Projeto 3.docx
@@ -70,23 +70,7 @@
           <w:sz w:val="24"/>
           <w:szCs w:val="24"/>
         </w:rPr>
-        <w:t xml:space="preserve">ao desafio proposto no terceiro projeto da Residência Tech de Análise de Dados da </w:t>
-      </w:r>
-      <w:proofErr w:type="spellStart"/>
-      <w:r>
-        <w:rPr>
-          <w:sz w:val="24"/>
-          <w:szCs w:val="24"/>
-        </w:rPr>
-        <w:t>Harve</w:t>
-      </w:r>
-      <w:proofErr w:type="spellEnd"/>
-      <w:r>
-        <w:rPr>
-          <w:sz w:val="24"/>
-          <w:szCs w:val="24"/>
-        </w:rPr>
-        <w:t xml:space="preserve">. </w:t>
+        <w:t xml:space="preserve">ao desafio proposto no terceiro projeto da Residência Tech de Análise de Dados da Harve. </w:t>
       </w:r>
     </w:p>
     <w:p>
@@ -101,23 +85,7 @@
           <w:sz w:val="24"/>
           <w:szCs w:val="24"/>
         </w:rPr>
-        <w:t xml:space="preserve">O Projeto consistia em criar robôs em web </w:t>
-      </w:r>
-      <w:proofErr w:type="spellStart"/>
-      <w:r>
-        <w:rPr>
-          <w:sz w:val="24"/>
-          <w:szCs w:val="24"/>
-        </w:rPr>
-        <w:t>scrapping</w:t>
-      </w:r>
-      <w:proofErr w:type="spellEnd"/>
-      <w:r>
-        <w:rPr>
-          <w:sz w:val="24"/>
-          <w:szCs w:val="24"/>
-        </w:rPr>
-        <w:t xml:space="preserve"> para ler dados e criar associações com dados de APIs e gerar apontamentos para onde a empresa Revelo precisa</w:t>
+        <w:t>O Projeto consistia em criar robôs em web scrapping para ler dados e criar associações com dados de APIs e gerar apontamentos para onde a empresa Revelo precisa</w:t>
       </w:r>
       <w:r>
         <w:rPr>
@@ -195,23 +163,21 @@
           <w:sz w:val="24"/>
           <w:szCs w:val="24"/>
         </w:rPr>
-        <w:t xml:space="preserve"> em linguagem Python, utilizando </w:t>
-      </w:r>
-      <w:proofErr w:type="spellStart"/>
-      <w:r>
-        <w:rPr>
-          <w:sz w:val="24"/>
-          <w:szCs w:val="24"/>
-        </w:rPr>
-        <w:t>Spyder</w:t>
-      </w:r>
-      <w:proofErr w:type="spellEnd"/>
-      <w:r>
-        <w:rPr>
-          <w:sz w:val="24"/>
-          <w:szCs w:val="24"/>
-        </w:rPr>
-        <w:t xml:space="preserve"> como IDE e dividido em três fases. </w:t>
+        <w:t xml:space="preserve"> em linguagem Python, utilizando Spyder como IDE e dividid</w:t>
+      </w:r>
+      <w:r>
+        <w:rPr>
+          <w:sz w:val="24"/>
+          <w:szCs w:val="24"/>
+        </w:rPr>
+        <w:t>a</w:t>
+      </w:r>
+      <w:r>
+        <w:rPr>
+          <w:sz w:val="24"/>
+          <w:szCs w:val="24"/>
+        </w:rPr>
+        <w:t xml:space="preserve"> em três fases. </w:t>
       </w:r>
     </w:p>
     <w:p>
@@ -603,6 +569,13 @@
           <w:sz w:val="24"/>
           <w:szCs w:val="24"/>
         </w:rPr>
+        <w:t xml:space="preserve"> das outras</w:t>
+      </w:r>
+      <w:r>
+        <w:rPr>
+          <w:sz w:val="24"/>
+          <w:szCs w:val="24"/>
+        </w:rPr>
         <w:t>, da qual retir</w:t>
       </w:r>
       <w:r>
@@ -703,7 +676,21 @@
           <w:sz w:val="24"/>
           <w:szCs w:val="24"/>
         </w:rPr>
-        <w:t xml:space="preserve"> última </w:t>
+        <w:t xml:space="preserve"> última</w:t>
+      </w:r>
+      <w:r>
+        <w:rPr>
+          <w:sz w:val="24"/>
+          <w:szCs w:val="24"/>
+        </w:rPr>
+        <w:t>,</w:t>
+      </w:r>
+      <w:r>
+        <w:rPr>
+          <w:sz w:val="24"/>
+          <w:szCs w:val="24"/>
+        </w:rPr>
+        <w:t xml:space="preserve"> </w:t>
       </w:r>
       <w:r>
         <w:rPr>
@@ -765,23 +752,7 @@
           <w:sz w:val="24"/>
           <w:szCs w:val="24"/>
         </w:rPr>
-        <w:t xml:space="preserve"> função “</w:t>
-      </w:r>
-      <w:proofErr w:type="spellStart"/>
-      <w:r>
-        <w:rPr>
-          <w:sz w:val="24"/>
-          <w:szCs w:val="24"/>
-        </w:rPr>
-        <w:t>check_trends</w:t>
-      </w:r>
-      <w:proofErr w:type="spellEnd"/>
-      <w:r>
-        <w:rPr>
-          <w:sz w:val="24"/>
-          <w:szCs w:val="24"/>
-        </w:rPr>
-        <w:t xml:space="preserve">”, para </w:t>
+        <w:t xml:space="preserve"> função “check_trends”, para </w:t>
       </w:r>
       <w:r>
         <w:rPr>
@@ -790,9 +761,15 @@
           <w:sz w:val="24"/>
           <w:szCs w:val="24"/>
         </w:rPr>
-        <w:t xml:space="preserve">acessar o Google </w:t>
-      </w:r>
-      <w:proofErr w:type="spellStart"/>
+        <w:t>acessar o Google Trends</w:t>
+      </w:r>
+      <w:r>
+        <w:rPr>
+          <w:sz w:val="24"/>
+          <w:szCs w:val="24"/>
+        </w:rPr>
+        <w:t xml:space="preserve"> e pesquisar as palavras-chaves escolhidas e </w:t>
+      </w:r>
       <w:r>
         <w:rPr>
           <w:b/>
@@ -800,23 +777,6 @@
           <w:sz w:val="24"/>
           <w:szCs w:val="24"/>
         </w:rPr>
-        <w:t>Trends</w:t>
-      </w:r>
-      <w:proofErr w:type="spellEnd"/>
-      <w:r>
-        <w:rPr>
-          <w:sz w:val="24"/>
-          <w:szCs w:val="24"/>
-        </w:rPr>
-        <w:t xml:space="preserve"> e pesquisar as palavras-chaves escolhidas e </w:t>
-      </w:r>
-      <w:r>
-        <w:rPr>
-          <w:b/>
-          <w:bCs/>
-          <w:sz w:val="24"/>
-          <w:szCs w:val="24"/>
-        </w:rPr>
         <w:t>coletar as informações</w:t>
       </w:r>
       <w:r>
@@ -826,15 +786,13 @@
         </w:rPr>
         <w:t xml:space="preserve"> relativas </w:t>
       </w:r>
-      <w:proofErr w:type="gramStart"/>
-      <w:r>
-        <w:rPr>
-          <w:sz w:val="24"/>
-          <w:szCs w:val="24"/>
-        </w:rPr>
-        <w:t>a</w:t>
-      </w:r>
-      <w:proofErr w:type="gramEnd"/>
+      <w:r>
+        <w:rPr>
+          <w:sz w:val="24"/>
+          <w:szCs w:val="24"/>
+        </w:rPr>
+        <w:t>à</w:t>
+      </w:r>
       <w:r>
         <w:rPr>
           <w:sz w:val="24"/>
@@ -861,7 +819,21 @@
           <w:sz w:val="24"/>
           <w:szCs w:val="24"/>
         </w:rPr>
-        <w:t>utilizadas para gerar as visualizações que mostraremos na sequência.</w:t>
+        <w:t xml:space="preserve">utilizadas para gerar as visualizações que mostraremos </w:t>
+      </w:r>
+      <w:r>
+        <w:rPr>
+          <w:sz w:val="24"/>
+          <w:szCs w:val="24"/>
+        </w:rPr>
+        <w:t>a partir de agora</w:t>
+      </w:r>
+      <w:r>
+        <w:rPr>
+          <w:sz w:val="24"/>
+          <w:szCs w:val="24"/>
+        </w:rPr>
+        <w:t>.</w:t>
       </w:r>
     </w:p>
     <w:p>
@@ -882,12 +854,14 @@
       <w:r>
         <w:rPr>
           <w:noProof/>
+          <w:sz w:val="24"/>
+          <w:szCs w:val="24"/>
         </w:rPr>
         <w:drawing>
-          <wp:inline distT="0" distB="0" distL="0" distR="0" wp14:anchorId="3D1D016E" wp14:editId="71DFF73F">
-            <wp:extent cx="5760720" cy="3235960"/>
-            <wp:effectExtent l="19050" t="19050" r="11430" b="21590"/>
-            <wp:docPr id="5" name="Imagem 5" descr="Mapa&#10;&#10;Descrição gerada automaticamente"/>
+          <wp:inline distT="0" distB="0" distL="0" distR="0" wp14:anchorId="73E0AE22" wp14:editId="6BBCC2B5">
+            <wp:extent cx="5682227" cy="3171825"/>
+            <wp:effectExtent l="19050" t="19050" r="13970" b="9525"/>
+            <wp:docPr id="4" name="Imagem 4" descr="Mapa&#10;&#10;Descrição gerada automaticamente"/>
             <wp:cNvGraphicFramePr>
               <a:graphicFrameLocks xmlns:a="http://schemas.openxmlformats.org/drawingml/2006/main" noChangeAspect="1"/>
             </wp:cNvGraphicFramePr>
@@ -895,37 +869,27 @@
               <a:graphicData uri="http://schemas.openxmlformats.org/drawingml/2006/picture">
                 <pic:pic xmlns:pic="http://schemas.openxmlformats.org/drawingml/2006/picture">
                   <pic:nvPicPr>
-                    <pic:cNvPr id="5" name="Imagem 5" descr="Mapa&#10;&#10;Descrição gerada automaticamente"/>
-                    <pic:cNvPicPr>
-                      <a:picLocks noChangeAspect="1" noChangeArrowheads="1"/>
-                    </pic:cNvPicPr>
+                    <pic:cNvPr id="4" name="Imagem 4" descr="Mapa&#10;&#10;Descrição gerada automaticamente"/>
+                    <pic:cNvPicPr/>
                   </pic:nvPicPr>
                   <pic:blipFill>
-                    <a:blip r:embed="rId6" cstate="print">
-                      <a:extLst>
-                        <a:ext uri="{28A0092B-C50C-407E-A947-70E740481C1C}">
-                          <a14:useLocalDpi xmlns:a14="http://schemas.microsoft.com/office/drawing/2010/main" val="0"/>
-                        </a:ext>
-                      </a:extLst>
-                    </a:blip>
-                    <a:srcRect/>
+                    <a:blip r:embed="rId6"/>
                     <a:stretch>
                       <a:fillRect/>
                     </a:stretch>
                   </pic:blipFill>
-                  <pic:spPr bwMode="auto">
+                  <pic:spPr>
                     <a:xfrm>
                       <a:off x="0" y="0"/>
-                      <a:ext cx="5760720" cy="3235960"/>
+                      <a:ext cx="5687875" cy="3174978"/>
                     </a:xfrm>
                     <a:prstGeom prst="rect">
                       <a:avLst/>
                     </a:prstGeom>
-                    <a:noFill/>
                     <a:ln>
                       <a:solidFill>
                         <a:schemeClr val="bg1">
-                          <a:lumMod val="50000"/>
+                          <a:lumMod val="65000"/>
                         </a:schemeClr>
                       </a:solidFill>
                     </a:ln>
@@ -1041,7 +1005,21 @@
           <w:sz w:val="24"/>
           <w:szCs w:val="24"/>
         </w:rPr>
-        <w:t>No bloco da esquerda, assim como n</w:t>
+        <w:t xml:space="preserve">No </w:t>
+      </w:r>
+      <w:r>
+        <w:rPr>
+          <w:sz w:val="24"/>
+          <w:szCs w:val="24"/>
+        </w:rPr>
+        <w:t>quadro</w:t>
+      </w:r>
+      <w:r>
+        <w:rPr>
+          <w:sz w:val="24"/>
+          <w:szCs w:val="24"/>
+        </w:rPr>
+        <w:t xml:space="preserve"> da esquerda, assim como n</w:t>
       </w:r>
       <w:r>
         <w:rPr>
@@ -1141,14 +1119,6 @@
         </w:rPr>
         <w:t xml:space="preserve"> apenas quatro vagas indicadas para Curitiba. </w:t>
       </w:r>
-    </w:p>
-    <w:p>
-      <w:pPr>
-        <w:rPr>
-          <w:sz w:val="24"/>
-          <w:szCs w:val="24"/>
-        </w:rPr>
-      </w:pPr>
     </w:p>
     <w:p>
       <w:pPr>
@@ -1166,9 +1136,9 @@
         </w:rPr>
         <w:lastRenderedPageBreak/>
         <w:drawing>
-          <wp:inline distT="0" distB="0" distL="0" distR="0" wp14:anchorId="56E3E650" wp14:editId="2598F23B">
-            <wp:extent cx="4695825" cy="3256849"/>
-            <wp:effectExtent l="19050" t="19050" r="9525" b="20320"/>
+          <wp:inline distT="0" distB="0" distL="0" distR="0" wp14:anchorId="56E3E650" wp14:editId="1ECC62AB">
+            <wp:extent cx="4019550" cy="2787810"/>
+            <wp:effectExtent l="19050" t="19050" r="19050" b="12700"/>
             <wp:docPr id="7" name="Imagem 7" descr="Mapa&#10;&#10;Descrição gerada automaticamente"/>
             <wp:cNvGraphicFramePr>
               <a:graphicFrameLocks xmlns:a="http://schemas.openxmlformats.org/drawingml/2006/main" noChangeAspect="1"/>
@@ -1189,7 +1159,7 @@
                   <pic:spPr>
                     <a:xfrm>
                       <a:off x="0" y="0"/>
-                      <a:ext cx="4712001" cy="3268068"/>
+                      <a:ext cx="4044834" cy="2805346"/>
                     </a:xfrm>
                     <a:prstGeom prst="rect">
                       <a:avLst/>
@@ -1438,9 +1408,9 @@
           <w:szCs w:val="24"/>
         </w:rPr>
         <w:drawing>
-          <wp:inline distT="0" distB="0" distL="0" distR="0" wp14:anchorId="47465A82" wp14:editId="6B63DF7D">
-            <wp:extent cx="5357004" cy="3006819"/>
-            <wp:effectExtent l="19050" t="19050" r="15240" b="22225"/>
+          <wp:inline distT="0" distB="0" distL="0" distR="0" wp14:anchorId="47465A82" wp14:editId="4FE43179">
+            <wp:extent cx="5610225" cy="3148948"/>
+            <wp:effectExtent l="19050" t="19050" r="9525" b="13970"/>
             <wp:docPr id="8" name="Imagem 8" descr="Mapa&#10;&#10;Descrição gerada automaticamente"/>
             <wp:cNvGraphicFramePr>
               <a:graphicFrameLocks xmlns:a="http://schemas.openxmlformats.org/drawingml/2006/main" noChangeAspect="1"/>
@@ -1461,7 +1431,7 @@
                   <pic:spPr>
                     <a:xfrm>
                       <a:off x="0" y="0"/>
-                      <a:ext cx="5366281" cy="3012026"/>
+                      <a:ext cx="5634344" cy="3162486"/>
                     </a:xfrm>
                     <a:prstGeom prst="rect">
                       <a:avLst/>
@@ -1514,33 +1484,8 @@
           <w:sz w:val="24"/>
           <w:szCs w:val="24"/>
         </w:rPr>
-        <w:t xml:space="preserve">, a segunda demanda indicada pelo </w:t>
-      </w:r>
-      <w:proofErr w:type="spellStart"/>
-      <w:r>
-        <w:rPr>
-          <w:sz w:val="24"/>
-          <w:szCs w:val="24"/>
-        </w:rPr>
-        <w:t>Product</w:t>
-      </w:r>
-      <w:proofErr w:type="spellEnd"/>
-      <w:r>
-        <w:rPr>
-          <w:sz w:val="24"/>
-          <w:szCs w:val="24"/>
-        </w:rPr>
-        <w:t xml:space="preserve"> </w:t>
-      </w:r>
-      <w:proofErr w:type="spellStart"/>
-      <w:r>
-        <w:rPr>
-          <w:sz w:val="24"/>
-          <w:szCs w:val="24"/>
-        </w:rPr>
-        <w:t>Owner</w:t>
-      </w:r>
-      <w:proofErr w:type="spellEnd"/>
+        <w:t>, a segunda demanda indicada pelo Product Owner</w:t>
+      </w:r>
       <w:r>
         <w:rPr>
           <w:sz w:val="24"/>
@@ -1581,7 +1526,49 @@
           <w:sz w:val="24"/>
           <w:szCs w:val="24"/>
         </w:rPr>
-        <w:t xml:space="preserve">constam </w:t>
+        <w:t>constam em</w:t>
+      </w:r>
+      <w:r>
+        <w:rPr>
+          <w:sz w:val="24"/>
+          <w:szCs w:val="24"/>
+        </w:rPr>
+        <w:t xml:space="preserve"> salário “a combinar”, no restante aparecem faixas salariais e </w:t>
+      </w:r>
+      <w:r>
+        <w:rPr>
+          <w:sz w:val="24"/>
+          <w:szCs w:val="24"/>
+        </w:rPr>
+        <w:t>uma única</w:t>
+      </w:r>
+      <w:r>
+        <w:rPr>
+          <w:sz w:val="24"/>
+          <w:szCs w:val="24"/>
+        </w:rPr>
+        <w:t xml:space="preserve"> vaga um valor exato de salário</w:t>
+      </w:r>
+      <w:r>
+        <w:rPr>
+          <w:sz w:val="24"/>
+          <w:szCs w:val="24"/>
+        </w:rPr>
+        <w:t xml:space="preserve"> de</w:t>
+      </w:r>
+      <w:r>
+        <w:rPr>
+          <w:sz w:val="24"/>
+          <w:szCs w:val="24"/>
+        </w:rPr>
+        <w:t xml:space="preserve"> R$5.527,00.</w:t>
+      </w:r>
+      <w:r>
+        <w:rPr>
+          <w:sz w:val="24"/>
+          <w:szCs w:val="24"/>
+        </w:rPr>
+        <w:t xml:space="preserve"> O que demonstrou para nós como as empresas têm receio </w:t>
       </w:r>
       <w:r>
         <w:rPr>
@@ -1589,63 +1576,49 @@
           <w:szCs w:val="24"/>
         </w:rPr>
         <w:lastRenderedPageBreak/>
-        <w:t>em</w:t>
-      </w:r>
-      <w:r>
-        <w:rPr>
-          <w:sz w:val="24"/>
-          <w:szCs w:val="24"/>
-        </w:rPr>
-        <w:t xml:space="preserve"> salário “a combinar”, no restante aparecem faixas salariais e em </w:t>
-      </w:r>
-      <w:r>
-        <w:rPr>
-          <w:sz w:val="24"/>
-          <w:szCs w:val="24"/>
-        </w:rPr>
-        <w:t>outra</w:t>
-      </w:r>
-      <w:r>
-        <w:rPr>
-          <w:sz w:val="24"/>
-          <w:szCs w:val="24"/>
-        </w:rPr>
-        <w:t xml:space="preserve"> vaga um valor exato de salário</w:t>
-      </w:r>
-      <w:r>
-        <w:rPr>
-          <w:sz w:val="24"/>
-          <w:szCs w:val="24"/>
-        </w:rPr>
-        <w:t xml:space="preserve"> de</w:t>
-      </w:r>
-      <w:r>
-        <w:rPr>
-          <w:sz w:val="24"/>
-          <w:szCs w:val="24"/>
-        </w:rPr>
-        <w:t xml:space="preserve"> R$5.527,00.</w:t>
-      </w:r>
-      <w:r>
-        <w:rPr>
-          <w:sz w:val="24"/>
-          <w:szCs w:val="24"/>
-        </w:rPr>
-        <w:t xml:space="preserve"> O que demonstrou para nós como as empresas têm receio em mostrar abertamente o salário que oferecem. Um motivo poderia ser </w:t>
-      </w:r>
-      <w:r>
-        <w:rPr>
-          <w:sz w:val="24"/>
-          <w:szCs w:val="24"/>
-        </w:rPr>
-        <w:t xml:space="preserve">pela falta de mão de obra qualificada, então </w:t>
-      </w:r>
-      <w:r>
-        <w:rPr>
-          <w:sz w:val="24"/>
-          <w:szCs w:val="24"/>
-        </w:rPr>
-        <w:t xml:space="preserve">deixando “em aberto” poderiam alterar a proposta de acordo com o candidato. </w:t>
+        <w:t>em mostrar abertamente o salário que oferecem</w:t>
+      </w:r>
+      <w:r>
+        <w:rPr>
+          <w:sz w:val="24"/>
+          <w:szCs w:val="24"/>
+        </w:rPr>
+        <w:t>, mesmo sendo uma amostra pequena</w:t>
+      </w:r>
+      <w:r>
+        <w:rPr>
+          <w:sz w:val="24"/>
+          <w:szCs w:val="24"/>
+        </w:rPr>
+        <w:t xml:space="preserve">. Um motivo poderia ser </w:t>
+      </w:r>
+      <w:r>
+        <w:rPr>
+          <w:sz w:val="24"/>
+          <w:szCs w:val="24"/>
+        </w:rPr>
+        <w:t xml:space="preserve">pela falta de mão de obra qualificada, </w:t>
+      </w:r>
+      <w:r>
+        <w:rPr>
+          <w:sz w:val="24"/>
+          <w:szCs w:val="24"/>
+        </w:rPr>
+        <w:t xml:space="preserve">deixando “em aberto” </w:t>
+      </w:r>
+      <w:r>
+        <w:rPr>
+          <w:sz w:val="24"/>
+          <w:szCs w:val="24"/>
+        </w:rPr>
+        <w:t xml:space="preserve">as empresas </w:t>
+      </w:r>
+      <w:r>
+        <w:rPr>
+          <w:sz w:val="24"/>
+          <w:szCs w:val="24"/>
+        </w:rPr>
+        <w:t xml:space="preserve">poderiam alterar a proposta de acordo com o candidato. </w:t>
       </w:r>
       <w:r>
         <w:rPr>
@@ -1772,7 +1745,14 @@
           <w:sz w:val="24"/>
           <w:szCs w:val="24"/>
         </w:rPr>
-        <w:t xml:space="preserve">em R$ 4.500, ou seja, a mediana. E por fim </w:t>
+        <w:t>temos</w:t>
+      </w:r>
+      <w:r>
+        <w:rPr>
+          <w:sz w:val="24"/>
+          <w:szCs w:val="24"/>
+        </w:rPr>
+        <w:t xml:space="preserve"> R$ 4.500, ou seja, a mediana. E por fim </w:t>
       </w:r>
       <w:r>
         <w:rPr>
@@ -1831,9 +1811,9 @@
           <w:noProof/>
         </w:rPr>
         <w:drawing>
-          <wp:inline distT="0" distB="0" distL="0" distR="0" wp14:anchorId="2EFB551A" wp14:editId="17CE1221">
-            <wp:extent cx="5760720" cy="3229610"/>
-            <wp:effectExtent l="19050" t="19050" r="11430" b="27940"/>
+          <wp:inline distT="0" distB="0" distL="0" distR="0" wp14:anchorId="2EFB551A" wp14:editId="0120DCE1">
+            <wp:extent cx="5666142" cy="3176587"/>
+            <wp:effectExtent l="19050" t="19050" r="10795" b="24130"/>
             <wp:docPr id="3" name="Imagem 3" descr="Interface gráfica do usuário, Tabela&#10;&#10;Descrição gerada automaticamente"/>
             <wp:cNvGraphicFramePr>
               <a:graphicFrameLocks xmlns:a="http://schemas.openxmlformats.org/drawingml/2006/main" noChangeAspect="1"/>
@@ -1854,7 +1834,7 @@
                   <pic:spPr>
                     <a:xfrm>
                       <a:off x="0" y="0"/>
-                      <a:ext cx="5760720" cy="3229610"/>
+                      <a:ext cx="5673818" cy="3180890"/>
                     </a:xfrm>
                     <a:prstGeom prst="rect">
                       <a:avLst/>
@@ -1909,6 +1889,9 @@
         <w:t>, manualmente</w:t>
       </w:r>
       <w:r>
+        <w:t>,</w:t>
+      </w:r>
+      <w:r>
         <w:t xml:space="preserve"> as palavras-chaves</w:t>
       </w:r>
       <w:r>
@@ -1918,99 +1901,1051 @@
         <w:t>entre “habilidades” e “ferramentas”</w:t>
       </w:r>
       <w:r>
-        <w:t xml:space="preserve">, para respondermos os outros </w:t>
-      </w:r>
-      <w:proofErr w:type="spellStart"/>
-      <w:r>
-        <w:t>backlog´s</w:t>
-      </w:r>
-      <w:proofErr w:type="spellEnd"/>
-      <w:r>
-        <w:t xml:space="preserve"> demandados pelo </w:t>
-      </w:r>
-      <w:proofErr w:type="spellStart"/>
-      <w:r>
-        <w:t>Product</w:t>
-      </w:r>
-      <w:proofErr w:type="spellEnd"/>
-      <w:r>
+        <w:t xml:space="preserve">, para respondermos os outros backlog´s demandados pelo Product Owner. </w:t>
+      </w:r>
+      <w:r>
+        <w:t xml:space="preserve">Ou seja, para a fase 3 precisávamos das dez “habilidades” e “ferramentas” mais solicitadas nas vagas de emprego para verificarmos qual a tendência delas na busca no Google Trends em 2022. </w:t>
+      </w:r>
+    </w:p>
+    <w:p>
+      <w:r>
+        <w:t xml:space="preserve">Algumas palavras isoladamente poderiam ter sido utilizadas em vários contextos diferentes, por isso </w:t>
+      </w:r>
+      <w:r>
+        <w:t xml:space="preserve">verificamos em qual contexto elas mais apareceram e os definimos manualmente. Por exemplo a palavra “rotinas”, poderia estar relacionada a “rotinas do departamento xy” ou “rotinas de automação”, que também está relacionada com “automatizar”. Portanto </w:t>
+      </w:r>
+      <w:r>
+        <w:t>utilizamos a</w:t>
+      </w:r>
+      <w:r>
+        <w:t xml:space="preserve"> na fase seguinte como “rotinas de automação”. </w:t>
+      </w:r>
+    </w:p>
+    <w:p>
+      <w:r>
+        <w:t>A</w:t>
+      </w:r>
+      <w:r>
+        <w:t xml:space="preserve"> palavra-chave “</w:t>
+      </w:r>
+      <w:r>
+        <w:t xml:space="preserve">negócio” não poderia ser </w:t>
+      </w:r>
+      <w:r>
+        <w:t>utilizada na busca no Google Trends</w:t>
+      </w:r>
+      <w:r>
+        <w:t xml:space="preserve"> sozinha, porque desta forma traria outro tipo de resultado que não o que nós buscávamos. Então </w:t>
+      </w:r>
+      <w:r>
+        <w:t>utilizamos a</w:t>
+      </w:r>
+      <w:r>
+        <w:t xml:space="preserve"> como “Inteligência de negócio”</w:t>
+      </w:r>
+      <w:r>
+        <w:t>. Outro exemplo, “bi” utilizamos “power bi” ou “banco” como “banco de dados”.</w:t>
+      </w:r>
+    </w:p>
+    <w:p>
+      <w:pPr>
+        <w:rPr>
+          <w:i/>
+          <w:iCs/>
+        </w:rPr>
+      </w:pPr>
+      <w:r>
+        <w:t>As palavras-chave relativas a “</w:t>
+      </w:r>
+      <w:r>
+        <w:rPr>
+          <w:b/>
+          <w:bCs/>
+        </w:rPr>
+        <w:t>Ferramentas</w:t>
+      </w:r>
+      <w:r>
+        <w:t xml:space="preserve">” escolhidas foram: </w:t>
+      </w:r>
+      <w:r>
+        <w:rPr>
+          <w:i/>
+          <w:iCs/>
+        </w:rPr>
+        <w:t>'Excel', 'Power BI',  'Banco de Dados', 'Pacote Office',</w:t>
+      </w:r>
+      <w:r>
+        <w:rPr>
+          <w:i/>
+          <w:iCs/>
+        </w:rPr>
         <w:t xml:space="preserve"> </w:t>
       </w:r>
-      <w:proofErr w:type="spellStart"/>
-      <w:r>
-        <w:t>Owner</w:t>
-      </w:r>
-      <w:proofErr w:type="spellEnd"/>
-      <w:r>
-        <w:t xml:space="preserve">. </w:t>
-      </w:r>
-      <w:r>
-        <w:t>Ou seja, p</w:t>
-      </w:r>
-      <w:r>
-        <w:t xml:space="preserve">ara a fase 3 precisávamos das dez “habilidades” e “ferramentas” mais solicitadas nas vagas de emprego para verificarmos qual a tendência delas na busca no Google </w:t>
-      </w:r>
-      <w:proofErr w:type="spellStart"/>
-      <w:r>
-        <w:t>Trends</w:t>
-      </w:r>
-      <w:proofErr w:type="spellEnd"/>
-      <w:r>
-        <w:t xml:space="preserve"> em 2021 e 2022. </w:t>
-      </w:r>
-    </w:p>
-    <w:p>
-      <w:r>
-        <w:t xml:space="preserve">Algumas palavras isoladamente poderiam ter sido utilizadas em vários contextos diferentes, por isso </w:t>
-      </w:r>
-      <w:r>
-        <w:t xml:space="preserve">verificamos em qual contexto elas mais apareceram e os definimos manualmente. Por exemplo a palavra “rotinas”, poderia estar relacionada a “rotinas do departamento </w:t>
-      </w:r>
-      <w:proofErr w:type="spellStart"/>
-      <w:r>
-        <w:t>xy</w:t>
-      </w:r>
-      <w:proofErr w:type="spellEnd"/>
-      <w:r>
-        <w:t xml:space="preserve">” ou “rotinas de automação”, que também está relacionada com “automatizar”. Portanto </w:t>
-      </w:r>
-      <w:proofErr w:type="spellStart"/>
-      <w:r>
-        <w:t>utilizamos</w:t>
-      </w:r>
-      <w:r>
-        <w:t>-a</w:t>
-      </w:r>
-      <w:proofErr w:type="spellEnd"/>
-      <w:r>
-        <w:t xml:space="preserve"> na fase seguinte como “rotinas de automação”. </w:t>
-      </w:r>
-    </w:p>
-    <w:p>
-      <w:r>
-        <w:t>Por esse motivo a palavra-chave “</w:t>
-      </w:r>
-      <w:r>
-        <w:t xml:space="preserve">negócio” não poderia ser usada sozinha, porque desta forma traria outro tipo de resultado que não o que nós buscávamos. Então </w:t>
-      </w:r>
-      <w:r>
-        <w:t>utilizamos a</w:t>
-      </w:r>
-      <w:r>
-        <w:t xml:space="preserve"> como “Inteligência de negócio”</w:t>
-      </w:r>
-      <w:r>
-        <w:t>. Outro exemplo, “bi” utilizamos “</w:t>
-      </w:r>
-      <w:proofErr w:type="spellStart"/>
-      <w:r>
-        <w:t>power</w:t>
-      </w:r>
-      <w:proofErr w:type="spellEnd"/>
-      <w:r>
-        <w:t xml:space="preserve"> bi” ou “banco” como “banco de dados”.</w:t>
-      </w:r>
-    </w:p>
+      <w:r>
+        <w:rPr>
+          <w:i/>
+          <w:iCs/>
+        </w:rPr>
+        <w:t>'SQL', 'SAP', 'Python', 'Cloud', 'CRM', 'Protheus', 'Analytics',</w:t>
+      </w:r>
+      <w:r>
+        <w:rPr>
+          <w:i/>
+          <w:iCs/>
+        </w:rPr>
+        <w:t xml:space="preserve"> </w:t>
+      </w:r>
+      <w:r>
+        <w:rPr>
+          <w:i/>
+          <w:iCs/>
+        </w:rPr>
+        <w:t>'Oracle', 'R', 'Azure', 'Salesforce'</w:t>
+      </w:r>
+      <w:r>
+        <w:rPr>
+          <w:i/>
+          <w:iCs/>
+        </w:rPr>
+        <w:t xml:space="preserve"> e</w:t>
+      </w:r>
+      <w:r>
+        <w:rPr>
+          <w:i/>
+          <w:iCs/>
+        </w:rPr>
+        <w:t xml:space="preserve"> 'Linux'</w:t>
+      </w:r>
+      <w:r>
+        <w:rPr>
+          <w:i/>
+          <w:iCs/>
+        </w:rPr>
+        <w:t>.</w:t>
+      </w:r>
+    </w:p>
+    <w:p>
+      <w:r>
+        <w:lastRenderedPageBreak/>
+        <w:t>As palavras-chave relativas a “</w:t>
+      </w:r>
+      <w:r>
+        <w:rPr>
+          <w:b/>
+          <w:bCs/>
+        </w:rPr>
+        <w:t>Habilidades</w:t>
+      </w:r>
+      <w:r>
+        <w:t xml:space="preserve">” escolhidas foram: </w:t>
+      </w:r>
+      <w:r>
+        <w:rPr>
+          <w:i/>
+          <w:iCs/>
+        </w:rPr>
+        <w:t>'Inglês', 'Equipe', 'Responsável', 'Comunicação', 'Planejamento', 'Modelagem', 'Foco', 'Apresentações de Dados'</w:t>
+      </w:r>
+      <w:r>
+        <w:rPr>
+          <w:i/>
+          <w:iCs/>
+        </w:rPr>
+        <w:t xml:space="preserve">, </w:t>
+      </w:r>
+      <w:r>
+        <w:rPr>
+          <w:i/>
+          <w:iCs/>
+        </w:rPr>
+        <w:t>'Estatística',</w:t>
+      </w:r>
+      <w:r>
+        <w:rPr>
+          <w:i/>
+          <w:iCs/>
+        </w:rPr>
+        <w:t xml:space="preserve"> </w:t>
+      </w:r>
+      <w:r>
+        <w:rPr>
+          <w:i/>
+          <w:iCs/>
+        </w:rPr>
+        <w:t>'Documentação', 'Inovação', 'Metodologias Ágeis', 'Decisão', 'Prazos', 'Extração de Dados', 'Rotinas</w:t>
+      </w:r>
+      <w:r>
+        <w:rPr>
+          <w:i/>
+          <w:iCs/>
+        </w:rPr>
+        <w:t xml:space="preserve">’, </w:t>
+      </w:r>
+      <w:r>
+        <w:rPr>
+          <w:i/>
+          <w:iCs/>
+        </w:rPr>
+        <w:t>Automação', 'Machine Learning',</w:t>
+      </w:r>
+      <w:r>
+        <w:rPr>
+          <w:i/>
+          <w:iCs/>
+        </w:rPr>
+        <w:t xml:space="preserve"> </w:t>
+      </w:r>
+      <w:r>
+        <w:rPr>
+          <w:i/>
+          <w:iCs/>
+        </w:rPr>
+        <w:t xml:space="preserve">'Indicadores', 'Dashboards', 'Logística', 'Marketing', </w:t>
+      </w:r>
+      <w:r>
+        <w:rPr>
+          <w:i/>
+          <w:iCs/>
+        </w:rPr>
+        <w:t>‘I</w:t>
+      </w:r>
+      <w:r>
+        <w:rPr>
+          <w:i/>
+          <w:iCs/>
+        </w:rPr>
+        <w:t>mplementação', 'ETL', 'Visão', 'Inteligência Artificial', 'Inteligência de Negócio', 'TI', 'Coleta de Dados'</w:t>
+      </w:r>
+      <w:r>
+        <w:rPr>
+          <w:i/>
+          <w:iCs/>
+        </w:rPr>
+        <w:t xml:space="preserve"> e</w:t>
+      </w:r>
+      <w:r>
+        <w:rPr>
+          <w:i/>
+          <w:iCs/>
+        </w:rPr>
+        <w:t xml:space="preserve"> 'Fluxos'</w:t>
+      </w:r>
+      <w:r>
+        <w:rPr>
+          <w:i/>
+          <w:iCs/>
+        </w:rPr>
+        <w:t>.</w:t>
+      </w:r>
+    </w:p>
+    <w:p>
+      <w:r>
+        <w:t>Escolhemos um número maior de palavras</w:t>
+      </w:r>
+      <w:r>
+        <w:t>, para busca,</w:t>
+      </w:r>
+      <w:r>
+        <w:t xml:space="preserve"> para não enviesarmos o resultado de alguma forma.</w:t>
+      </w:r>
+      <w:r>
+        <w:t xml:space="preserve"> </w:t>
+      </w:r>
+      <w:r>
+        <w:t>E somente para responder cada demanda, selecionamos as dez primeiras.</w:t>
+      </w:r>
+    </w:p>
+    <w:p/>
+    <w:p>
+      <w:r>
+        <w:rPr>
+          <w:noProof/>
+        </w:rPr>
+        <w:drawing>
+          <wp:inline distT="0" distB="0" distL="0" distR="0" wp14:anchorId="0238E87C" wp14:editId="784D08EE">
+            <wp:extent cx="5676186" cy="3176587"/>
+            <wp:effectExtent l="19050" t="19050" r="20320" b="24130"/>
+            <wp:docPr id="13" name="Imagem 13" descr="Gráfico, Gráfico de barras&#10;&#10;Descrição gerada automaticamente"/>
+            <wp:cNvGraphicFramePr>
+              <a:graphicFrameLocks xmlns:a="http://schemas.openxmlformats.org/drawingml/2006/main" noChangeAspect="1"/>
+            </wp:cNvGraphicFramePr>
+            <a:graphic xmlns:a="http://schemas.openxmlformats.org/drawingml/2006/main">
+              <a:graphicData uri="http://schemas.openxmlformats.org/drawingml/2006/picture">
+                <pic:pic xmlns:pic="http://schemas.openxmlformats.org/drawingml/2006/picture">
+                  <pic:nvPicPr>
+                    <pic:cNvPr id="13" name="Imagem 13" descr="Gráfico, Gráfico de barras&#10;&#10;Descrição gerada automaticamente"/>
+                    <pic:cNvPicPr/>
+                  </pic:nvPicPr>
+                  <pic:blipFill>
+                    <a:blip r:embed="rId11"/>
+                    <a:stretch>
+                      <a:fillRect/>
+                    </a:stretch>
+                  </pic:blipFill>
+                  <pic:spPr>
+                    <a:xfrm>
+                      <a:off x="0" y="0"/>
+                      <a:ext cx="5678407" cy="3177830"/>
+                    </a:xfrm>
+                    <a:prstGeom prst="rect">
+                      <a:avLst/>
+                    </a:prstGeom>
+                    <a:ln>
+                      <a:solidFill>
+                        <a:schemeClr val="bg1">
+                          <a:lumMod val="65000"/>
+                        </a:schemeClr>
+                      </a:solidFill>
+                    </a:ln>
+                  </pic:spPr>
+                </pic:pic>
+              </a:graphicData>
+            </a:graphic>
+          </wp:inline>
+        </w:drawing>
+      </w:r>
+    </w:p>
+    <w:p>
+      <w:r>
+        <w:t xml:space="preserve">Neste gráfico mostramos as Top dez </w:t>
+      </w:r>
+      <w:r>
+        <w:rPr>
+          <w:b/>
+          <w:bCs/>
+        </w:rPr>
+        <w:t>“H</w:t>
+      </w:r>
+      <w:r>
+        <w:rPr>
+          <w:b/>
+          <w:bCs/>
+        </w:rPr>
+        <w:t>abilidades</w:t>
+      </w:r>
+      <w:r>
+        <w:rPr>
+          <w:b/>
+          <w:bCs/>
+        </w:rPr>
+        <w:t>”</w:t>
+      </w:r>
+      <w:r>
+        <w:t xml:space="preserve"> divididas por região</w:t>
+      </w:r>
+      <w:r>
+        <w:t>,</w:t>
+      </w:r>
+      <w:r>
+        <w:t xml:space="preserve"> em ordem alfabética</w:t>
+      </w:r>
+      <w:r>
+        <w:t>, com os valores medianos para cada um</w:t>
+      </w:r>
+      <w:r>
+        <w:t xml:space="preserve">. Não houve grande discrepância, em relação a quais habilidades se destacam entre as top dez. </w:t>
+      </w:r>
+    </w:p>
+    <w:p/>
+    <w:p>
+      <w:r>
+        <w:rPr>
+          <w:noProof/>
+        </w:rPr>
+        <w:drawing>
+          <wp:anchor distT="0" distB="0" distL="114300" distR="114300" simplePos="0" relativeHeight="251660288" behindDoc="0" locked="0" layoutInCell="1" allowOverlap="1" wp14:anchorId="78774B66" wp14:editId="6210C08B">
+            <wp:simplePos x="0" y="0"/>
+            <wp:positionH relativeFrom="margin">
+              <wp:align>left</wp:align>
+            </wp:positionH>
+            <wp:positionV relativeFrom="paragraph">
+              <wp:posOffset>16510</wp:posOffset>
+            </wp:positionV>
+            <wp:extent cx="4467225" cy="2089150"/>
+            <wp:effectExtent l="19050" t="19050" r="28575" b="25400"/>
+            <wp:wrapSquare wrapText="bothSides"/>
+            <wp:docPr id="10" name="Imagem 10" descr="Gráfico, Gráfico de barras&#10;&#10;Descrição gerada automaticamente"/>
+            <wp:cNvGraphicFramePr>
+              <a:graphicFrameLocks xmlns:a="http://schemas.openxmlformats.org/drawingml/2006/main" noChangeAspect="1"/>
+            </wp:cNvGraphicFramePr>
+            <a:graphic xmlns:a="http://schemas.openxmlformats.org/drawingml/2006/main">
+              <a:graphicData uri="http://schemas.openxmlformats.org/drawingml/2006/picture">
+                <pic:pic xmlns:pic="http://schemas.openxmlformats.org/drawingml/2006/picture">
+                  <pic:nvPicPr>
+                    <pic:cNvPr id="10" name="Imagem 10" descr="Gráfico, Gráfico de barras&#10;&#10;Descrição gerada automaticamente"/>
+                    <pic:cNvPicPr/>
+                  </pic:nvPicPr>
+                  <pic:blipFill>
+                    <a:blip r:embed="rId12" cstate="print">
+                      <a:extLst>
+                        <a:ext uri="{28A0092B-C50C-407E-A947-70E740481C1C}">
+                          <a14:useLocalDpi xmlns:a14="http://schemas.microsoft.com/office/drawing/2010/main" val="0"/>
+                        </a:ext>
+                      </a:extLst>
+                    </a:blip>
+                    <a:stretch>
+                      <a:fillRect/>
+                    </a:stretch>
+                  </pic:blipFill>
+                  <pic:spPr>
+                    <a:xfrm>
+                      <a:off x="0" y="0"/>
+                      <a:ext cx="4467225" cy="2089150"/>
+                    </a:xfrm>
+                    <a:prstGeom prst="rect">
+                      <a:avLst/>
+                    </a:prstGeom>
+                    <a:ln>
+                      <a:solidFill>
+                        <a:schemeClr val="bg1">
+                          <a:lumMod val="65000"/>
+                        </a:schemeClr>
+                      </a:solidFill>
+                    </a:ln>
+                  </pic:spPr>
+                </pic:pic>
+              </a:graphicData>
+            </a:graphic>
+            <wp14:sizeRelH relativeFrom="margin">
+              <wp14:pctWidth>0</wp14:pctWidth>
+            </wp14:sizeRelH>
+            <wp14:sizeRelV relativeFrom="margin">
+              <wp14:pctHeight>0</wp14:pctHeight>
+            </wp14:sizeRelV>
+          </wp:anchor>
+        </w:drawing>
+      </w:r>
+    </w:p>
+    <w:p>
+      <w:r>
+        <w:t>N</w:t>
+      </w:r>
+      <w:r>
+        <w:t>a região</w:t>
+      </w:r>
+      <w:r>
+        <w:t xml:space="preserve"> norte houve mais buscas p</w:t>
+      </w:r>
+      <w:r>
+        <w:t>elas palavras</w:t>
+      </w:r>
+      <w:r>
+        <w:t xml:space="preserve"> </w:t>
+      </w:r>
+      <w:r>
+        <w:t>“Decisão”</w:t>
+      </w:r>
+      <w:r>
+        <w:t xml:space="preserve"> e </w:t>
+      </w:r>
+      <w:r>
+        <w:t>“</w:t>
+      </w:r>
+      <w:r>
+        <w:t>Equipe</w:t>
+      </w:r>
+      <w:r>
+        <w:t>”. “Decisão” ficou também entre as mais procuradas no centro-oeste e nordeste.</w:t>
+      </w:r>
+    </w:p>
+    <w:p/>
+    <w:p>
+      <w:r>
+        <w:rPr>
+          <w:noProof/>
+        </w:rPr>
+        <w:lastRenderedPageBreak/>
+        <w:drawing>
+          <wp:anchor distT="0" distB="0" distL="114300" distR="114300" simplePos="0" relativeHeight="251661312" behindDoc="0" locked="0" layoutInCell="1" allowOverlap="1" wp14:anchorId="2644BBC7" wp14:editId="2D306F86">
+            <wp:simplePos x="0" y="0"/>
+            <wp:positionH relativeFrom="margin">
+              <wp:align>left</wp:align>
+            </wp:positionH>
+            <wp:positionV relativeFrom="paragraph">
+              <wp:posOffset>19050</wp:posOffset>
+            </wp:positionV>
+            <wp:extent cx="4476750" cy="2073910"/>
+            <wp:effectExtent l="19050" t="19050" r="19050" b="21590"/>
+            <wp:wrapSquare wrapText="bothSides"/>
+            <wp:docPr id="12" name="Imagem 12" descr="Gráfico, Gráfico de barras&#10;&#10;Descrição gerada automaticamente"/>
+            <wp:cNvGraphicFramePr>
+              <a:graphicFrameLocks xmlns:a="http://schemas.openxmlformats.org/drawingml/2006/main" noChangeAspect="1"/>
+            </wp:cNvGraphicFramePr>
+            <a:graphic xmlns:a="http://schemas.openxmlformats.org/drawingml/2006/main">
+              <a:graphicData uri="http://schemas.openxmlformats.org/drawingml/2006/picture">
+                <pic:pic xmlns:pic="http://schemas.openxmlformats.org/drawingml/2006/picture">
+                  <pic:nvPicPr>
+                    <pic:cNvPr id="12" name="Imagem 12" descr="Gráfico, Gráfico de barras&#10;&#10;Descrição gerada automaticamente"/>
+                    <pic:cNvPicPr/>
+                  </pic:nvPicPr>
+                  <pic:blipFill>
+                    <a:blip r:embed="rId13" cstate="print">
+                      <a:extLst>
+                        <a:ext uri="{28A0092B-C50C-407E-A947-70E740481C1C}">
+                          <a14:useLocalDpi xmlns:a14="http://schemas.microsoft.com/office/drawing/2010/main" val="0"/>
+                        </a:ext>
+                      </a:extLst>
+                    </a:blip>
+                    <a:stretch>
+                      <a:fillRect/>
+                    </a:stretch>
+                  </pic:blipFill>
+                  <pic:spPr>
+                    <a:xfrm>
+                      <a:off x="0" y="0"/>
+                      <a:ext cx="4476750" cy="2073910"/>
+                    </a:xfrm>
+                    <a:prstGeom prst="rect">
+                      <a:avLst/>
+                    </a:prstGeom>
+                    <a:ln>
+                      <a:solidFill>
+                        <a:schemeClr val="bg1">
+                          <a:lumMod val="65000"/>
+                        </a:schemeClr>
+                      </a:solidFill>
+                    </a:ln>
+                  </pic:spPr>
+                </pic:pic>
+              </a:graphicData>
+            </a:graphic>
+            <wp14:sizeRelH relativeFrom="margin">
+              <wp14:pctWidth>0</wp14:pctWidth>
+            </wp14:sizeRelH>
+            <wp14:sizeRelV relativeFrom="margin">
+              <wp14:pctHeight>0</wp14:pctHeight>
+            </wp14:sizeRelV>
+          </wp:anchor>
+        </w:drawing>
+      </w:r>
+      <w:r>
+        <w:t xml:space="preserve"> </w:t>
+      </w:r>
+    </w:p>
+    <w:p>
+      <w:r>
+        <w:t xml:space="preserve">Já a palavra “Equipe” além do </w:t>
+      </w:r>
+      <w:r>
+        <w:t>Norte</w:t>
+      </w:r>
+      <w:r>
+        <w:t xml:space="preserve"> se destacou apenas no nordeste, ficando para trás nas buscas nos outros estados.</w:t>
+      </w:r>
+    </w:p>
+    <w:p/>
+    <w:p/>
+    <w:p>
+      <w:r>
+        <w:rPr>
+          <w:noProof/>
+        </w:rPr>
+        <w:drawing>
+          <wp:anchor distT="0" distB="0" distL="114300" distR="114300" simplePos="0" relativeHeight="251659264" behindDoc="0" locked="0" layoutInCell="1" allowOverlap="1" wp14:anchorId="50119A4B" wp14:editId="54BB42B2">
+            <wp:simplePos x="0" y="0"/>
+            <wp:positionH relativeFrom="margin">
+              <wp:align>left</wp:align>
+            </wp:positionH>
+            <wp:positionV relativeFrom="paragraph">
+              <wp:posOffset>20320</wp:posOffset>
+            </wp:positionV>
+            <wp:extent cx="4467225" cy="2080895"/>
+            <wp:effectExtent l="19050" t="19050" r="28575" b="14605"/>
+            <wp:wrapSquare wrapText="bothSides"/>
+            <wp:docPr id="14" name="Imagem 14" descr="Gráfico, Gráfico de barras&#10;&#10;Descrição gerada automaticamente"/>
+            <wp:cNvGraphicFramePr>
+              <a:graphicFrameLocks xmlns:a="http://schemas.openxmlformats.org/drawingml/2006/main" noChangeAspect="1"/>
+            </wp:cNvGraphicFramePr>
+            <a:graphic xmlns:a="http://schemas.openxmlformats.org/drawingml/2006/main">
+              <a:graphicData uri="http://schemas.openxmlformats.org/drawingml/2006/picture">
+                <pic:pic xmlns:pic="http://schemas.openxmlformats.org/drawingml/2006/picture">
+                  <pic:nvPicPr>
+                    <pic:cNvPr id="14" name="Imagem 14" descr="Gráfico, Gráfico de barras&#10;&#10;Descrição gerada automaticamente"/>
+                    <pic:cNvPicPr/>
+                  </pic:nvPicPr>
+                  <pic:blipFill>
+                    <a:blip r:embed="rId14" cstate="print">
+                      <a:extLst>
+                        <a:ext uri="{28A0092B-C50C-407E-A947-70E740481C1C}">
+                          <a14:useLocalDpi xmlns:a14="http://schemas.microsoft.com/office/drawing/2010/main" val="0"/>
+                        </a:ext>
+                      </a:extLst>
+                    </a:blip>
+                    <a:stretch>
+                      <a:fillRect/>
+                    </a:stretch>
+                  </pic:blipFill>
+                  <pic:spPr>
+                    <a:xfrm>
+                      <a:off x="0" y="0"/>
+                      <a:ext cx="4467225" cy="2080895"/>
+                    </a:xfrm>
+                    <a:prstGeom prst="rect">
+                      <a:avLst/>
+                    </a:prstGeom>
+                    <a:ln>
+                      <a:solidFill>
+                        <a:schemeClr val="bg1">
+                          <a:lumMod val="65000"/>
+                        </a:schemeClr>
+                      </a:solidFill>
+                    </a:ln>
+                  </pic:spPr>
+                </pic:pic>
+              </a:graphicData>
+            </a:graphic>
+            <wp14:sizeRelH relativeFrom="margin">
+              <wp14:pctWidth>0</wp14:pctWidth>
+            </wp14:sizeRelH>
+            <wp14:sizeRelV relativeFrom="margin">
+              <wp14:pctHeight>0</wp14:pctHeight>
+            </wp14:sizeRelV>
+          </wp:anchor>
+        </w:drawing>
+      </w:r>
+    </w:p>
+    <w:p>
+      <w:r>
+        <w:t xml:space="preserve">No Sul o destaque foi para a palavra “Marketing”, que teve pontuação similar no Sudeste. E em segundo lugar ficou </w:t>
+      </w:r>
+      <w:r>
+        <w:t>“</w:t>
+      </w:r>
+      <w:r>
+        <w:t>Modelagem”</w:t>
+      </w:r>
+    </w:p>
+    <w:p/>
+    <w:p/>
+    <w:p>
+      <w:r>
+        <w:rPr>
+          <w:noProof/>
+        </w:rPr>
+        <w:drawing>
+          <wp:anchor distT="0" distB="0" distL="114300" distR="114300" simplePos="0" relativeHeight="251662336" behindDoc="0" locked="0" layoutInCell="1" allowOverlap="1" wp14:anchorId="1AEB4AC7" wp14:editId="49ED63F0">
+            <wp:simplePos x="0" y="0"/>
+            <wp:positionH relativeFrom="column">
+              <wp:posOffset>19368</wp:posOffset>
+            </wp:positionH>
+            <wp:positionV relativeFrom="paragraph">
+              <wp:posOffset>20320</wp:posOffset>
+            </wp:positionV>
+            <wp:extent cx="4474082" cy="2095500"/>
+            <wp:effectExtent l="19050" t="19050" r="22225" b="19050"/>
+            <wp:wrapSquare wrapText="bothSides"/>
+            <wp:docPr id="15" name="Imagem 15" descr="Gráfico, Gráfico de barras&#10;&#10;Descrição gerada automaticamente"/>
+            <wp:cNvGraphicFramePr>
+              <a:graphicFrameLocks xmlns:a="http://schemas.openxmlformats.org/drawingml/2006/main" noChangeAspect="1"/>
+            </wp:cNvGraphicFramePr>
+            <a:graphic xmlns:a="http://schemas.openxmlformats.org/drawingml/2006/main">
+              <a:graphicData uri="http://schemas.openxmlformats.org/drawingml/2006/picture">
+                <pic:pic xmlns:pic="http://schemas.openxmlformats.org/drawingml/2006/picture">
+                  <pic:nvPicPr>
+                    <pic:cNvPr id="15" name="Imagem 15" descr="Gráfico, Gráfico de barras&#10;&#10;Descrição gerada automaticamente"/>
+                    <pic:cNvPicPr/>
+                  </pic:nvPicPr>
+                  <pic:blipFill>
+                    <a:blip r:embed="rId15" cstate="print">
+                      <a:extLst>
+                        <a:ext uri="{28A0092B-C50C-407E-A947-70E740481C1C}">
+                          <a14:useLocalDpi xmlns:a14="http://schemas.microsoft.com/office/drawing/2010/main" val="0"/>
+                        </a:ext>
+                      </a:extLst>
+                    </a:blip>
+                    <a:stretch>
+                      <a:fillRect/>
+                    </a:stretch>
+                  </pic:blipFill>
+                  <pic:spPr>
+                    <a:xfrm>
+                      <a:off x="0" y="0"/>
+                      <a:ext cx="4474082" cy="2095500"/>
+                    </a:xfrm>
+                    <a:prstGeom prst="rect">
+                      <a:avLst/>
+                    </a:prstGeom>
+                    <a:ln>
+                      <a:solidFill>
+                        <a:schemeClr val="bg1">
+                          <a:lumMod val="65000"/>
+                        </a:schemeClr>
+                      </a:solidFill>
+                    </a:ln>
+                  </pic:spPr>
+                </pic:pic>
+              </a:graphicData>
+            </a:graphic>
+          </wp:anchor>
+        </w:drawing>
+      </w:r>
+      <w:r>
+        <w:t xml:space="preserve"> </w:t>
+      </w:r>
+    </w:p>
+    <w:p>
+      <w:r>
+        <w:t>“Modelagem” teve em quase todas as regiões o mesmo nível de busca no período</w:t>
+      </w:r>
+      <w:r>
+        <w:t>, demonstrando o interesse em todo o país sobre o assunto.</w:t>
+      </w:r>
+    </w:p>
+    <w:p/>
+    <w:p/>
+    <w:p/>
+    <w:p>
+      <w:r>
+        <w:lastRenderedPageBreak/>
+        <w:drawing>
+          <wp:inline distT="0" distB="0" distL="0" distR="0" wp14:anchorId="49A3A0BC" wp14:editId="5A2DEA8F">
+            <wp:extent cx="5760720" cy="3235325"/>
+            <wp:effectExtent l="19050" t="19050" r="11430" b="22225"/>
+            <wp:docPr id="9" name="Imagem 9" descr="Gráfico&#10;&#10;Descrição gerada automaticamente"/>
+            <wp:cNvGraphicFramePr>
+              <a:graphicFrameLocks xmlns:a="http://schemas.openxmlformats.org/drawingml/2006/main" noChangeAspect="1"/>
+            </wp:cNvGraphicFramePr>
+            <a:graphic xmlns:a="http://schemas.openxmlformats.org/drawingml/2006/main">
+              <a:graphicData uri="http://schemas.openxmlformats.org/drawingml/2006/picture">
+                <pic:pic xmlns:pic="http://schemas.openxmlformats.org/drawingml/2006/picture">
+                  <pic:nvPicPr>
+                    <pic:cNvPr id="9" name="Imagem 9" descr="Gráfico&#10;&#10;Descrição gerada automaticamente"/>
+                    <pic:cNvPicPr/>
+                  </pic:nvPicPr>
+                  <pic:blipFill>
+                    <a:blip r:embed="rId16"/>
+                    <a:stretch>
+                      <a:fillRect/>
+                    </a:stretch>
+                  </pic:blipFill>
+                  <pic:spPr>
+                    <a:xfrm>
+                      <a:off x="0" y="0"/>
+                      <a:ext cx="5760720" cy="3235325"/>
+                    </a:xfrm>
+                    <a:prstGeom prst="rect">
+                      <a:avLst/>
+                    </a:prstGeom>
+                    <a:ln>
+                      <a:solidFill>
+                        <a:schemeClr val="bg1">
+                          <a:lumMod val="65000"/>
+                        </a:schemeClr>
+                      </a:solidFill>
+                    </a:ln>
+                  </pic:spPr>
+                </pic:pic>
+              </a:graphicData>
+            </a:graphic>
+          </wp:inline>
+        </w:drawing>
+      </w:r>
+    </w:p>
+    <w:p>
+      <w:r>
+        <w:t xml:space="preserve">Nesta </w:t>
+      </w:r>
+      <w:r>
+        <w:t xml:space="preserve">tela </w:t>
+      </w:r>
+      <w:r>
+        <w:t xml:space="preserve">mostramos as dez habilidades mais buscadas ao longo dos últimos doze meses, </w:t>
+      </w:r>
+      <w:r>
+        <w:t xml:space="preserve">em valores absolutos mensais, </w:t>
+      </w:r>
+      <w:r>
+        <w:t xml:space="preserve">vamos detalhar algumas delas a seguir. Entretanto podemos ver que não há uma grande oscilação entre elas. </w:t>
+      </w:r>
+      <w:r>
+        <w:t xml:space="preserve">Nos chama atenção o fato de que todas as dez palavras </w:t>
+      </w:r>
+      <w:r>
+        <w:t>terminaram</w:t>
+      </w:r>
+      <w:r>
+        <w:t xml:space="preserve"> o ano</w:t>
+      </w:r>
+      <w:r>
+        <w:t xml:space="preserve"> de 2021</w:t>
+      </w:r>
+      <w:r>
+        <w:t xml:space="preserve"> em baixa, tem o seu pico em maio e depois tem queda em novembro.</w:t>
+      </w:r>
+    </w:p>
+    <w:p>
+      <w:r>
+        <w:drawing>
+          <wp:inline distT="0" distB="0" distL="0" distR="0" wp14:anchorId="20259152" wp14:editId="2E8C44FF">
+            <wp:extent cx="5687372" cy="3200400"/>
+            <wp:effectExtent l="19050" t="19050" r="27940" b="19050"/>
+            <wp:docPr id="5" name="Imagem 5" descr="Gráfico, Gráfico de linhas&#10;&#10;Descrição gerada automaticamente"/>
+            <wp:cNvGraphicFramePr>
+              <a:graphicFrameLocks xmlns:a="http://schemas.openxmlformats.org/drawingml/2006/main" noChangeAspect="1"/>
+            </wp:cNvGraphicFramePr>
+            <a:graphic xmlns:a="http://schemas.openxmlformats.org/drawingml/2006/main">
+              <a:graphicData uri="http://schemas.openxmlformats.org/drawingml/2006/picture">
+                <pic:pic xmlns:pic="http://schemas.openxmlformats.org/drawingml/2006/picture">
+                  <pic:nvPicPr>
+                    <pic:cNvPr id="5" name="Imagem 5" descr="Gráfico, Gráfico de linhas&#10;&#10;Descrição gerada automaticamente"/>
+                    <pic:cNvPicPr/>
+                  </pic:nvPicPr>
+                  <pic:blipFill>
+                    <a:blip r:embed="rId17"/>
+                    <a:stretch>
+                      <a:fillRect/>
+                    </a:stretch>
+                  </pic:blipFill>
+                  <pic:spPr>
+                    <a:xfrm>
+                      <a:off x="0" y="0"/>
+                      <a:ext cx="5698714" cy="3206782"/>
+                    </a:xfrm>
+                    <a:prstGeom prst="rect">
+                      <a:avLst/>
+                    </a:prstGeom>
+                    <a:ln>
+                      <a:solidFill>
+                        <a:schemeClr val="bg1">
+                          <a:lumMod val="65000"/>
+                        </a:schemeClr>
+                      </a:solidFill>
+                    </a:ln>
+                  </pic:spPr>
+                </pic:pic>
+              </a:graphicData>
+            </a:graphic>
+          </wp:inline>
+        </w:drawing>
+      </w:r>
+    </w:p>
+    <w:p>
+      <w:r>
+        <w:t>A palavra “</w:t>
+      </w:r>
+      <w:r>
+        <w:rPr>
+          <w:b/>
+          <w:bCs/>
+        </w:rPr>
+        <w:t>Equipe</w:t>
+      </w:r>
+      <w:r>
+        <w:t xml:space="preserve">” </w:t>
+      </w:r>
+      <w:r>
+        <w:t>teve</w:t>
+      </w:r>
+      <w:r>
+        <w:t xml:space="preserve"> uma baixa procura no </w:t>
+      </w:r>
+      <w:r>
+        <w:t xml:space="preserve">fim </w:t>
+      </w:r>
+      <w:r>
+        <w:t>de 202</w:t>
+      </w:r>
+      <w:r>
+        <w:t>1</w:t>
+      </w:r>
+      <w:r>
+        <w:t xml:space="preserve">, com alta </w:t>
+      </w:r>
+      <w:r>
+        <w:t>sucessiva até</w:t>
+      </w:r>
+      <w:r>
+        <w:t xml:space="preserve"> maio, depois nova queda, se manteve e finalmente com aumento em outubro</w:t>
+      </w:r>
+      <w:r>
+        <w:t>, o mesmo de novembro. Esse desempenho poderia ser explicado pela proximidade do final de ano, necessidade de atingimento de metas e consequentemente a melhora do desempenho das equipes. As palavras “</w:t>
+      </w:r>
+      <w:r>
+        <w:rPr>
+          <w:b/>
+          <w:bCs/>
+        </w:rPr>
+        <w:t>Dashboards</w:t>
+      </w:r>
+      <w:r>
+        <w:t>” e “</w:t>
+      </w:r>
+      <w:r>
+        <w:rPr>
+          <w:b/>
+          <w:bCs/>
+        </w:rPr>
+        <w:t>Marketing</w:t>
+      </w:r>
+      <w:r>
+        <w:t xml:space="preserve">” seguem mais ou menos as mesmas oscilações durante o ano, inclusive acompanham a queda nas buscas em novembro. </w:t>
+      </w:r>
+      <w:r>
+        <w:t>As pessoas estão mais preocupadas com o desempenho da equipe e não em criar ou desenvolver dashboards, por exemplo.</w:t>
+      </w:r>
+    </w:p>
+    <w:p>
+      <w:r>
+        <w:lastRenderedPageBreak/>
+        <w:drawing>
+          <wp:inline distT="0" distB="0" distL="0" distR="0" wp14:anchorId="23EBB279" wp14:editId="0FFB4172">
+            <wp:extent cx="5658889" cy="3180976"/>
+            <wp:effectExtent l="19050" t="19050" r="18415" b="19685"/>
+            <wp:docPr id="11" name="Imagem 11"/>
+            <wp:cNvGraphicFramePr>
+              <a:graphicFrameLocks xmlns:a="http://schemas.openxmlformats.org/drawingml/2006/main" noChangeAspect="1"/>
+            </wp:cNvGraphicFramePr>
+            <a:graphic xmlns:a="http://schemas.openxmlformats.org/drawingml/2006/main">
+              <a:graphicData uri="http://schemas.openxmlformats.org/drawingml/2006/picture">
+                <pic:pic xmlns:pic="http://schemas.openxmlformats.org/drawingml/2006/picture">
+                  <pic:nvPicPr>
+                    <pic:cNvPr id="11" name="Imagem 11"/>
+                    <pic:cNvPicPr/>
+                  </pic:nvPicPr>
+                  <pic:blipFill>
+                    <a:blip r:embed="rId18" cstate="print">
+                      <a:extLst>
+                        <a:ext uri="{28A0092B-C50C-407E-A947-70E740481C1C}">
+                          <a14:useLocalDpi xmlns:a14="http://schemas.microsoft.com/office/drawing/2010/main" val="0"/>
+                        </a:ext>
+                      </a:extLst>
+                    </a:blip>
+                    <a:srcRect l="204" r="204"/>
+                    <a:stretch>
+                      <a:fillRect/>
+                    </a:stretch>
+                  </pic:blipFill>
+                  <pic:spPr bwMode="auto">
+                    <a:xfrm>
+                      <a:off x="0" y="0"/>
+                      <a:ext cx="5658889" cy="3180976"/>
+                    </a:xfrm>
+                    <a:prstGeom prst="rect">
+                      <a:avLst/>
+                    </a:prstGeom>
+                    <a:ln w="9525" cap="flat" cmpd="sng" algn="ctr">
+                      <a:solidFill>
+                        <a:sysClr val="window" lastClr="FFFFFF">
+                          <a:lumMod val="65000"/>
+                        </a:sysClr>
+                      </a:solidFill>
+                      <a:prstDash val="solid"/>
+                      <a:round/>
+                      <a:headEnd type="none" w="med" len="med"/>
+                      <a:tailEnd type="none" w="med" len="med"/>
+                      <a:extLst>
+                        <a:ext uri="{C807C97D-BFC1-408E-A445-0C87EB9F89A2}">
+                          <ask:lineSketchStyleProps xmlns:ask="http://schemas.microsoft.com/office/drawing/2018/sketchyshapes" sd="0">
+                            <a:custGeom>
+                              <a:avLst/>
+                              <a:gdLst/>
+                              <a:ahLst/>
+                              <a:cxnLst/>
+                              <a:rect l="0" t="0" r="0" b="0"/>
+                              <a:pathLst/>
+                            </a:custGeom>
+                            <ask:type/>
+                          </ask:lineSketchStyleProps>
+                        </a:ext>
+                      </a:extLst>
+                    </a:ln>
+                    <a:extLst>
+                      <a:ext uri="{53640926-AAD7-44D8-BBD7-CCE9431645EC}">
+                        <a14:shadowObscured xmlns:a14="http://schemas.microsoft.com/office/drawing/2010/main"/>
+                      </a:ext>
+                    </a:extLst>
+                  </pic:spPr>
+                </pic:pic>
+              </a:graphicData>
+            </a:graphic>
+          </wp:inline>
+        </w:drawing>
+      </w:r>
+    </w:p>
+    <w:p>
+      <w:r>
+        <w:t xml:space="preserve">Pegando outras três palavras correlatas vemos o mesmo desempenho ao longo do ano. </w:t>
+      </w:r>
+    </w:p>
+    <w:p/>
+    <w:p>
+      <w:r>
+        <w:drawing>
+          <wp:inline distT="0" distB="0" distL="0" distR="0" wp14:anchorId="672472BC" wp14:editId="7A4A0E0C">
+            <wp:extent cx="5696107" cy="3190875"/>
+            <wp:effectExtent l="19050" t="19050" r="19050" b="9525"/>
+            <wp:docPr id="19" name="Imagem 19" descr="Gráfico, Gráfico de barras&#10;&#10;Descrição gerada automaticamente"/>
+            <wp:cNvGraphicFramePr>
+              <a:graphicFrameLocks xmlns:a="http://schemas.openxmlformats.org/drawingml/2006/main" noChangeAspect="1"/>
+            </wp:cNvGraphicFramePr>
+            <a:graphic xmlns:a="http://schemas.openxmlformats.org/drawingml/2006/main">
+              <a:graphicData uri="http://schemas.openxmlformats.org/drawingml/2006/picture">
+                <pic:pic xmlns:pic="http://schemas.openxmlformats.org/drawingml/2006/picture">
+                  <pic:nvPicPr>
+                    <pic:cNvPr id="19" name="Imagem 19" descr="Gráfico, Gráfico de barras&#10;&#10;Descrição gerada automaticamente"/>
+                    <pic:cNvPicPr/>
+                  </pic:nvPicPr>
+                  <pic:blipFill>
+                    <a:blip r:embed="rId19"/>
+                    <a:stretch>
+                      <a:fillRect/>
+                    </a:stretch>
+                  </pic:blipFill>
+                  <pic:spPr>
+                    <a:xfrm>
+                      <a:off x="0" y="0"/>
+                      <a:ext cx="5698347" cy="3192130"/>
+                    </a:xfrm>
+                    <a:prstGeom prst="rect">
+                      <a:avLst/>
+                    </a:prstGeom>
+                    <a:ln>
+                      <a:solidFill>
+                        <a:sysClr val="window" lastClr="FFFFFF">
+                          <a:lumMod val="65000"/>
+                        </a:sysClr>
+                      </a:solidFill>
+                    </a:ln>
+                  </pic:spPr>
+                </pic:pic>
+              </a:graphicData>
+            </a:graphic>
+          </wp:inline>
+        </w:drawing>
+      </w:r>
+    </w:p>
+    <w:p>
+      <w:r>
+        <w:t xml:space="preserve">Neste gráfico mostramos as Top dez </w:t>
+      </w:r>
+      <w:r>
+        <w:rPr>
+          <w:b/>
+          <w:bCs/>
+        </w:rPr>
+        <w:t>“Ferramentas</w:t>
+      </w:r>
+      <w:r>
+        <w:rPr>
+          <w:b/>
+          <w:bCs/>
+        </w:rPr>
+        <w:t>”</w:t>
+      </w:r>
+      <w:r>
+        <w:t xml:space="preserve"> divididas por região, em ordem alfabética, com os valores medianos para cada um</w:t>
+      </w:r>
+      <w:r>
+        <w:t>a delas. Observamos que a linguagem mais busca é</w:t>
+      </w:r>
+      <w:r>
+        <w:t xml:space="preserve"> a “R”</w:t>
+      </w:r>
+    </w:p>
+    <w:p/>
+    <w:p/>
+    <w:p/>
+    <w:p/>
     <w:p/>
     <w:sectPr>
       <w:pgSz w:w="11906" w:h="16838"/>

</xml_diff>

<commit_message>
Update Apres questão 6
</commit_message>
<xml_diff>
--- a/Apresentaçao Detalhada Projeto 3.docx
+++ b/Apresentaçao Detalhada Projeto 3.docx
@@ -2596,6 +2596,9 @@
     <w:p/>
     <w:p>
       <w:r>
+        <w:rPr>
+          <w:noProof/>
+        </w:rPr>
         <w:lastRenderedPageBreak/>
         <w:drawing>
           <wp:inline distT="0" distB="0" distL="0" distR="0" wp14:anchorId="49A3A0BC" wp14:editId="5A2DEA8F">
@@ -2675,6 +2678,9 @@
     </w:p>
     <w:p>
       <w:r>
+        <w:rPr>
+          <w:noProof/>
+        </w:rPr>
         <w:drawing>
           <wp:inline distT="0" distB="0" distL="0" distR="0" wp14:anchorId="20259152" wp14:editId="2E8C44FF">
             <wp:extent cx="5687372" cy="3200400"/>
@@ -2786,6 +2792,9 @@
     </w:p>
     <w:p>
       <w:r>
+        <w:rPr>
+          <w:noProof/>
+        </w:rPr>
         <w:lastRenderedPageBreak/>
         <w:drawing>
           <wp:inline distT="0" distB="0" distL="0" distR="0" wp14:anchorId="23EBB279" wp14:editId="0FFB4172">
@@ -2870,6 +2879,9 @@
     <w:p/>
     <w:p>
       <w:r>
+        <w:rPr>
+          <w:noProof/>
+        </w:rPr>
         <w:drawing>
           <wp:inline distT="0" distB="0" distL="0" distR="0" wp14:anchorId="672472BC" wp14:editId="7A4A0E0C">
             <wp:extent cx="5696107" cy="3190875"/>
@@ -2941,11 +2953,330 @@
       <w:r>
         <w:t xml:space="preserve"> a “R”</w:t>
       </w:r>
+      <w:r>
+        <w:t xml:space="preserve"> (colunas em azul escuro), em primeiro lugar em todas as regiões com exceção do Norte onde o “Pacote Office” o ultrapassou. Na região Sul a segunda “Ferramenta” mais procurada foi “Cloud”, seguida por “Excel”</w:t>
+      </w:r>
+      <w:r>
+        <w:t xml:space="preserve">. Não mostramos aqui no gráfico, mas a linguagem “Python” ficou entre oitavo e décimo lugar das palavras mais buscadas nestas regiões.  </w:t>
+      </w:r>
+    </w:p>
+    <w:p>
+      <w:r>
+        <w:lastRenderedPageBreak/>
+        <w:drawing>
+          <wp:inline distT="0" distB="0" distL="0" distR="0" wp14:anchorId="0FCC2FF8" wp14:editId="0971F04E">
+            <wp:extent cx="5686045" cy="3167062"/>
+            <wp:effectExtent l="19050" t="19050" r="10160" b="14605"/>
+            <wp:docPr id="17" name="Imagem 17" descr="Gráfico&#10;&#10;Descrição gerada automaticamente"/>
+            <wp:cNvGraphicFramePr>
+              <a:graphicFrameLocks xmlns:a="http://schemas.openxmlformats.org/drawingml/2006/main" noChangeAspect="1"/>
+            </wp:cNvGraphicFramePr>
+            <a:graphic xmlns:a="http://schemas.openxmlformats.org/drawingml/2006/main">
+              <a:graphicData uri="http://schemas.openxmlformats.org/drawingml/2006/picture">
+                <pic:pic xmlns:pic="http://schemas.openxmlformats.org/drawingml/2006/picture">
+                  <pic:nvPicPr>
+                    <pic:cNvPr id="17" name="Imagem 17" descr="Gráfico&#10;&#10;Descrição gerada automaticamente"/>
+                    <pic:cNvPicPr/>
+                  </pic:nvPicPr>
+                  <pic:blipFill>
+                    <a:blip r:embed="rId20"/>
+                    <a:stretch>
+                      <a:fillRect/>
+                    </a:stretch>
+                  </pic:blipFill>
+                  <pic:spPr>
+                    <a:xfrm>
+                      <a:off x="0" y="0"/>
+                      <a:ext cx="5695430" cy="3172290"/>
+                    </a:xfrm>
+                    <a:prstGeom prst="rect">
+                      <a:avLst/>
+                    </a:prstGeom>
+                    <a:ln>
+                      <a:solidFill>
+                        <a:schemeClr val="bg1">
+                          <a:lumMod val="65000"/>
+                        </a:schemeClr>
+                      </a:solidFill>
+                    </a:ln>
+                  </pic:spPr>
+                </pic:pic>
+              </a:graphicData>
+            </a:graphic>
+          </wp:inline>
+        </w:drawing>
+      </w:r>
+    </w:p>
+    <w:p>
+      <w:r>
+        <w:t>Agora mostramos o comportamento das dezesseis palavras-chave “Ferramentas” ao longo dos últimos doze meses</w:t>
+      </w:r>
+      <w:r>
+        <w:t>, em valores totais de cada mês</w:t>
+      </w:r>
+      <w:r>
+        <w:t>. É muito interessante observar como a oscilação ao longo do tempo é bem semelhante entre todas elas, com poucas exceções. Uma delas é a “Cloud”, que podemos ver melhor no slide seguinte.</w:t>
+      </w:r>
+    </w:p>
+    <w:p>
+      <w:r>
+        <w:drawing>
+          <wp:inline distT="0" distB="0" distL="0" distR="0" wp14:anchorId="7BC36E38" wp14:editId="5392EDAD">
+            <wp:extent cx="5704840" cy="3200798"/>
+            <wp:effectExtent l="19050" t="19050" r="10160" b="19050"/>
+            <wp:docPr id="18" name="Imagem 18" descr="Gráfico, Gráfico de linhas&#10;&#10;Descrição gerada automaticamente"/>
+            <wp:cNvGraphicFramePr>
+              <a:graphicFrameLocks xmlns:a="http://schemas.openxmlformats.org/drawingml/2006/main" noChangeAspect="1"/>
+            </wp:cNvGraphicFramePr>
+            <a:graphic xmlns:a="http://schemas.openxmlformats.org/drawingml/2006/main">
+              <a:graphicData uri="http://schemas.openxmlformats.org/drawingml/2006/picture">
+                <pic:pic xmlns:pic="http://schemas.openxmlformats.org/drawingml/2006/picture">
+                  <pic:nvPicPr>
+                    <pic:cNvPr id="18" name="Imagem 18" descr="Gráfico, Gráfico de linhas&#10;&#10;Descrição gerada automaticamente"/>
+                    <pic:cNvPicPr/>
+                  </pic:nvPicPr>
+                  <pic:blipFill>
+                    <a:blip r:embed="rId21"/>
+                    <a:stretch>
+                      <a:fillRect/>
+                    </a:stretch>
+                  </pic:blipFill>
+                  <pic:spPr>
+                    <a:xfrm>
+                      <a:off x="0" y="0"/>
+                      <a:ext cx="5711391" cy="3204473"/>
+                    </a:xfrm>
+                    <a:prstGeom prst="rect">
+                      <a:avLst/>
+                    </a:prstGeom>
+                    <a:ln>
+                      <a:solidFill>
+                        <a:schemeClr val="bg1">
+                          <a:lumMod val="65000"/>
+                        </a:schemeClr>
+                      </a:solidFill>
+                    </a:ln>
+                  </pic:spPr>
+                </pic:pic>
+              </a:graphicData>
+            </a:graphic>
+          </wp:inline>
+        </w:drawing>
+      </w:r>
+    </w:p>
+    <w:p>
+      <w:r>
+        <w:t xml:space="preserve">Aqui separamos quatro palavras-chave correlatas com “Cloud”, </w:t>
+      </w:r>
+      <w:r>
+        <w:t>“Azure”</w:t>
+      </w:r>
+      <w:r>
+        <w:t xml:space="preserve"> , </w:t>
+      </w:r>
+      <w:r>
+        <w:t>“Banco de Dados”</w:t>
+      </w:r>
+      <w:r>
+        <w:t xml:space="preserve"> e</w:t>
+      </w:r>
+      <w:r>
+        <w:t xml:space="preserve"> “Oracle”</w:t>
+      </w:r>
+      <w:r>
+        <w:t xml:space="preserve">. E verificamos como a palavra “Cloud” teve uma procura bem mais baixa do que as outras no início do ano de 2022, mas seguindo a tendência geral no seu maior nível em maio e julho. Concluindo em novembro com queda.  </w:t>
+      </w:r>
+    </w:p>
+    <w:p>
+      <w:r>
+        <w:t xml:space="preserve"> </w:t>
+      </w:r>
     </w:p>
     <w:p/>
+    <w:p>
+      <w:r>
+        <w:lastRenderedPageBreak/>
+        <w:drawing>
+          <wp:anchor distT="0" distB="0" distL="114300" distR="114300" simplePos="0" relativeHeight="251663360" behindDoc="0" locked="0" layoutInCell="1" allowOverlap="1" wp14:anchorId="36B8CC4F" wp14:editId="3F7A213B">
+            <wp:simplePos x="0" y="0"/>
+            <wp:positionH relativeFrom="column">
+              <wp:posOffset>19368</wp:posOffset>
+            </wp:positionH>
+            <wp:positionV relativeFrom="paragraph">
+              <wp:posOffset>19368</wp:posOffset>
+            </wp:positionV>
+            <wp:extent cx="4558720" cy="2543175"/>
+            <wp:effectExtent l="19050" t="19050" r="13335" b="9525"/>
+            <wp:wrapSquare wrapText="bothSides"/>
+            <wp:docPr id="20" name="Imagem 20" descr="Gráfico, Gráfico de linhas&#10;&#10;Descrição gerada automaticamente"/>
+            <wp:cNvGraphicFramePr>
+              <a:graphicFrameLocks xmlns:a="http://schemas.openxmlformats.org/drawingml/2006/main" noChangeAspect="1"/>
+            </wp:cNvGraphicFramePr>
+            <a:graphic xmlns:a="http://schemas.openxmlformats.org/drawingml/2006/main">
+              <a:graphicData uri="http://schemas.openxmlformats.org/drawingml/2006/picture">
+                <pic:pic xmlns:pic="http://schemas.openxmlformats.org/drawingml/2006/picture">
+                  <pic:nvPicPr>
+                    <pic:cNvPr id="20" name="Imagem 20" descr="Gráfico, Gráfico de linhas&#10;&#10;Descrição gerada automaticamente"/>
+                    <pic:cNvPicPr/>
+                  </pic:nvPicPr>
+                  <pic:blipFill>
+                    <a:blip r:embed="rId22" cstate="print">
+                      <a:extLst>
+                        <a:ext uri="{28A0092B-C50C-407E-A947-70E740481C1C}">
+                          <a14:useLocalDpi xmlns:a14="http://schemas.microsoft.com/office/drawing/2010/main" val="0"/>
+                        </a:ext>
+                      </a:extLst>
+                    </a:blip>
+                    <a:stretch>
+                      <a:fillRect/>
+                    </a:stretch>
+                  </pic:blipFill>
+                  <pic:spPr>
+                    <a:xfrm>
+                      <a:off x="0" y="0"/>
+                      <a:ext cx="4558720" cy="2543175"/>
+                    </a:xfrm>
+                    <a:prstGeom prst="rect">
+                      <a:avLst/>
+                    </a:prstGeom>
+                    <a:ln>
+                      <a:solidFill>
+                        <a:schemeClr val="bg1">
+                          <a:lumMod val="65000"/>
+                        </a:schemeClr>
+                      </a:solidFill>
+                    </a:ln>
+                  </pic:spPr>
+                </pic:pic>
+              </a:graphicData>
+            </a:graphic>
+          </wp:anchor>
+        </w:drawing>
+      </w:r>
+    </w:p>
+    <w:p>
+      <w:r>
+        <w:t xml:space="preserve">Esse segundo grupo escolhido com palavras-chave correlatas também mostrando a mesma </w:t>
+      </w:r>
+      <w:r>
+        <w:t>tendência entre “Analytics”, “CRM”, “Salesforce” e “SAP”.</w:t>
+      </w:r>
+    </w:p>
     <w:p/>
-    <w:p/>
-    <w:p/>
+    <w:p>
+      <w:r>
+        <w:drawing>
+          <wp:anchor distT="0" distB="0" distL="114300" distR="114300" simplePos="0" relativeHeight="251664384" behindDoc="0" locked="0" layoutInCell="1" allowOverlap="1" wp14:anchorId="326CC309" wp14:editId="3DA18664">
+            <wp:simplePos x="0" y="0"/>
+            <wp:positionH relativeFrom="column">
+              <wp:posOffset>19368</wp:posOffset>
+            </wp:positionH>
+            <wp:positionV relativeFrom="paragraph">
+              <wp:posOffset>17463</wp:posOffset>
+            </wp:positionV>
+            <wp:extent cx="4581351" cy="2543175"/>
+            <wp:effectExtent l="19050" t="19050" r="10160" b="9525"/>
+            <wp:wrapSquare wrapText="bothSides"/>
+            <wp:docPr id="21" name="Imagem 21" descr="Gráfico, Gráfico de linhas&#10;&#10;Descrição gerada automaticamente"/>
+            <wp:cNvGraphicFramePr>
+              <a:graphicFrameLocks xmlns:a="http://schemas.openxmlformats.org/drawingml/2006/main" noChangeAspect="1"/>
+            </wp:cNvGraphicFramePr>
+            <a:graphic xmlns:a="http://schemas.openxmlformats.org/drawingml/2006/main">
+              <a:graphicData uri="http://schemas.openxmlformats.org/drawingml/2006/picture">
+                <pic:pic xmlns:pic="http://schemas.openxmlformats.org/drawingml/2006/picture">
+                  <pic:nvPicPr>
+                    <pic:cNvPr id="21" name="Imagem 21" descr="Gráfico, Gráfico de linhas&#10;&#10;Descrição gerada automaticamente"/>
+                    <pic:cNvPicPr/>
+                  </pic:nvPicPr>
+                  <pic:blipFill>
+                    <a:blip r:embed="rId23" cstate="print">
+                      <a:extLst>
+                        <a:ext uri="{28A0092B-C50C-407E-A947-70E740481C1C}">
+                          <a14:useLocalDpi xmlns:a14="http://schemas.microsoft.com/office/drawing/2010/main" val="0"/>
+                        </a:ext>
+                      </a:extLst>
+                    </a:blip>
+                    <a:stretch>
+                      <a:fillRect/>
+                    </a:stretch>
+                  </pic:blipFill>
+                  <pic:spPr>
+                    <a:xfrm>
+                      <a:off x="0" y="0"/>
+                      <a:ext cx="4581351" cy="2543175"/>
+                    </a:xfrm>
+                    <a:prstGeom prst="rect">
+                      <a:avLst/>
+                    </a:prstGeom>
+                    <a:ln>
+                      <a:solidFill>
+                        <a:schemeClr val="bg1">
+                          <a:lumMod val="65000"/>
+                        </a:schemeClr>
+                      </a:solidFill>
+                    </a:ln>
+                  </pic:spPr>
+                </pic:pic>
+              </a:graphicData>
+            </a:graphic>
+          </wp:anchor>
+        </w:drawing>
+      </w:r>
+      <w:r>
+        <w:t xml:space="preserve">Neste quadro comparamos as linguagens “R”, “Python” e “SQL” e observamos que a quantidade de buscas pelas três são muito próximas. E que a “R” é a mais buscada porém a diferença é mínima. </w:t>
+      </w:r>
+    </w:p>
+    <w:p>
+      <w:r>
+        <w:t xml:space="preserve"> </w:t>
+      </w:r>
+    </w:p>
+    <w:p>
+      <w:r>
+        <w:drawing>
+          <wp:inline distT="0" distB="0" distL="0" distR="0" wp14:anchorId="2CC2B482" wp14:editId="39B478A8">
+            <wp:extent cx="5681806" cy="3200400"/>
+            <wp:effectExtent l="19050" t="19050" r="14605" b="19050"/>
+            <wp:docPr id="22" name="Imagem 22" descr="Gráfico, Gráfico de barras&#10;&#10;Descrição gerada automaticamente"/>
+            <wp:cNvGraphicFramePr>
+              <a:graphicFrameLocks xmlns:a="http://schemas.openxmlformats.org/drawingml/2006/main" noChangeAspect="1"/>
+            </wp:cNvGraphicFramePr>
+            <a:graphic xmlns:a="http://schemas.openxmlformats.org/drawingml/2006/main">
+              <a:graphicData uri="http://schemas.openxmlformats.org/drawingml/2006/picture">
+                <pic:pic xmlns:pic="http://schemas.openxmlformats.org/drawingml/2006/picture">
+                  <pic:nvPicPr>
+                    <pic:cNvPr id="22" name="Imagem 22" descr="Gráfico, Gráfico de barras&#10;&#10;Descrição gerada automaticamente"/>
+                    <pic:cNvPicPr/>
+                  </pic:nvPicPr>
+                  <pic:blipFill>
+                    <a:blip r:embed="rId24"/>
+                    <a:stretch>
+                      <a:fillRect/>
+                    </a:stretch>
+                  </pic:blipFill>
+                  <pic:spPr>
+                    <a:xfrm>
+                      <a:off x="0" y="0"/>
+                      <a:ext cx="5688390" cy="3204108"/>
+                    </a:xfrm>
+                    <a:prstGeom prst="rect">
+                      <a:avLst/>
+                    </a:prstGeom>
+                    <a:ln>
+                      <a:solidFill>
+                        <a:schemeClr val="bg1">
+                          <a:lumMod val="65000"/>
+                        </a:schemeClr>
+                      </a:solidFill>
+                    </a:ln>
+                  </pic:spPr>
+                </pic:pic>
+              </a:graphicData>
+            </a:graphic>
+          </wp:inline>
+        </w:drawing>
+      </w:r>
+    </w:p>
     <w:p/>
     <w:sectPr>
       <w:pgSz w:w="11906" w:h="16838"/>

</xml_diff>

<commit_message>
Update Apres questao 7
</commit_message>
<xml_diff>
--- a/Apresentaçao Detalhada Projeto 3.docx
+++ b/Apresentaçao Detalhada Projeto 3.docx
@@ -63,14 +63,62 @@
           <w:sz w:val="24"/>
           <w:szCs w:val="24"/>
         </w:rPr>
-        <w:t xml:space="preserve">três, Raphael Céspedes, Luciana Menges e Wilsner Sakimoto, </w:t>
-      </w:r>
-      <w:r>
-        <w:rPr>
-          <w:sz w:val="24"/>
-          <w:szCs w:val="24"/>
-        </w:rPr>
-        <w:t xml:space="preserve">ao desafio proposto no terceiro projeto da Residência Tech de Análise de Dados da Harve. </w:t>
+        <w:t xml:space="preserve">três, Raphael Céspedes, Luciana Menges e </w:t>
+      </w:r>
+      <w:proofErr w:type="spellStart"/>
+      <w:r>
+        <w:rPr>
+          <w:sz w:val="24"/>
+          <w:szCs w:val="24"/>
+        </w:rPr>
+        <w:t>Wilsner</w:t>
+      </w:r>
+      <w:proofErr w:type="spellEnd"/>
+      <w:r>
+        <w:rPr>
+          <w:sz w:val="24"/>
+          <w:szCs w:val="24"/>
+        </w:rPr>
+        <w:t xml:space="preserve"> </w:t>
+      </w:r>
+      <w:proofErr w:type="spellStart"/>
+      <w:r>
+        <w:rPr>
+          <w:sz w:val="24"/>
+          <w:szCs w:val="24"/>
+        </w:rPr>
+        <w:t>Sakimoto</w:t>
+      </w:r>
+      <w:proofErr w:type="spellEnd"/>
+      <w:r>
+        <w:rPr>
+          <w:sz w:val="24"/>
+          <w:szCs w:val="24"/>
+        </w:rPr>
+        <w:t xml:space="preserve">, </w:t>
+      </w:r>
+      <w:r>
+        <w:rPr>
+          <w:sz w:val="24"/>
+          <w:szCs w:val="24"/>
+        </w:rPr>
+        <w:t xml:space="preserve">ao desafio proposto no terceiro projeto da Residência Tech de Análise de Dados da </w:t>
+      </w:r>
+      <w:proofErr w:type="spellStart"/>
+      <w:r>
+        <w:rPr>
+          <w:sz w:val="24"/>
+          <w:szCs w:val="24"/>
+        </w:rPr>
+        <w:t>Harve</w:t>
+      </w:r>
+      <w:proofErr w:type="spellEnd"/>
+      <w:r>
+        <w:rPr>
+          <w:sz w:val="24"/>
+          <w:szCs w:val="24"/>
+        </w:rPr>
+        <w:t xml:space="preserve">. </w:t>
       </w:r>
     </w:p>
     <w:p>
@@ -85,7 +133,23 @@
           <w:sz w:val="24"/>
           <w:szCs w:val="24"/>
         </w:rPr>
-        <w:t>O Projeto consistia em criar robôs em web scrapping para ler dados e criar associações com dados de APIs e gerar apontamentos para onde a empresa Revelo precisa</w:t>
+        <w:t xml:space="preserve">O Projeto consistia em criar robôs em web </w:t>
+      </w:r>
+      <w:proofErr w:type="spellStart"/>
+      <w:r>
+        <w:rPr>
+          <w:sz w:val="24"/>
+          <w:szCs w:val="24"/>
+        </w:rPr>
+        <w:t>scrapping</w:t>
+      </w:r>
+      <w:proofErr w:type="spellEnd"/>
+      <w:r>
+        <w:rPr>
+          <w:sz w:val="24"/>
+          <w:szCs w:val="24"/>
+        </w:rPr>
+        <w:t xml:space="preserve"> para ler dados e criar associações com dados de APIs e gerar apontamentos para onde a empresa Revelo precisa</w:t>
       </w:r>
       <w:r>
         <w:rPr>
@@ -163,7 +227,23 @@
           <w:sz w:val="24"/>
           <w:szCs w:val="24"/>
         </w:rPr>
-        <w:t xml:space="preserve"> em linguagem Python, utilizando Spyder como IDE e dividid</w:t>
+        <w:t xml:space="preserve"> em linguagem Python, utilizando </w:t>
+      </w:r>
+      <w:proofErr w:type="spellStart"/>
+      <w:r>
+        <w:rPr>
+          <w:sz w:val="24"/>
+          <w:szCs w:val="24"/>
+        </w:rPr>
+        <w:t>Spyder</w:t>
+      </w:r>
+      <w:proofErr w:type="spellEnd"/>
+      <w:r>
+        <w:rPr>
+          <w:sz w:val="24"/>
+          <w:szCs w:val="24"/>
+        </w:rPr>
+        <w:t xml:space="preserve"> como IDE e dividid</w:t>
       </w:r>
       <w:r>
         <w:rPr>
@@ -497,7 +577,23 @@
           <w:sz w:val="24"/>
           <w:szCs w:val="24"/>
         </w:rPr>
-        <w:t>envolvida pelo Wilsner,</w:t>
+        <w:t xml:space="preserve">envolvida pelo </w:t>
+      </w:r>
+      <w:proofErr w:type="spellStart"/>
+      <w:r>
+        <w:rPr>
+          <w:sz w:val="24"/>
+          <w:szCs w:val="24"/>
+        </w:rPr>
+        <w:t>Wilsner</w:t>
+      </w:r>
+      <w:proofErr w:type="spellEnd"/>
+      <w:r>
+        <w:rPr>
+          <w:sz w:val="24"/>
+          <w:szCs w:val="24"/>
+        </w:rPr>
+        <w:t>,</w:t>
       </w:r>
       <w:r>
         <w:rPr>
@@ -608,6 +704,7 @@
         </w:rPr>
         <w:t xml:space="preserve"> nas </w:t>
       </w:r>
+      <w:proofErr w:type="spellStart"/>
       <w:r>
         <w:rPr>
           <w:i/>
@@ -617,6 +714,7 @@
         </w:rPr>
         <w:t>strings</w:t>
       </w:r>
+      <w:proofErr w:type="spellEnd"/>
       <w:r>
         <w:rPr>
           <w:i/>
@@ -752,7 +850,23 @@
           <w:sz w:val="24"/>
           <w:szCs w:val="24"/>
         </w:rPr>
-        <w:t xml:space="preserve"> função “check_trends”, para </w:t>
+        <w:t xml:space="preserve"> função “</w:t>
+      </w:r>
+      <w:proofErr w:type="spellStart"/>
+      <w:r>
+        <w:rPr>
+          <w:sz w:val="24"/>
+          <w:szCs w:val="24"/>
+        </w:rPr>
+        <w:t>check_trends</w:t>
+      </w:r>
+      <w:proofErr w:type="spellEnd"/>
+      <w:r>
+        <w:rPr>
+          <w:sz w:val="24"/>
+          <w:szCs w:val="24"/>
+        </w:rPr>
+        <w:t xml:space="preserve">”, para </w:t>
       </w:r>
       <w:r>
         <w:rPr>
@@ -761,8 +875,19 @@
           <w:sz w:val="24"/>
           <w:szCs w:val="24"/>
         </w:rPr>
-        <w:t>acessar o Google Trends</w:t>
-      </w:r>
+        <w:t xml:space="preserve">acessar o Google </w:t>
+      </w:r>
+      <w:proofErr w:type="spellStart"/>
+      <w:r>
+        <w:rPr>
+          <w:b/>
+          <w:bCs/>
+          <w:sz w:val="24"/>
+          <w:szCs w:val="24"/>
+        </w:rPr>
+        <w:t>Trends</w:t>
+      </w:r>
+      <w:proofErr w:type="spellEnd"/>
       <w:r>
         <w:rPr>
           <w:sz w:val="24"/>
@@ -1484,8 +1609,33 @@
           <w:sz w:val="24"/>
           <w:szCs w:val="24"/>
         </w:rPr>
-        <w:t>, a segunda demanda indicada pelo Product Owner</w:t>
-      </w:r>
+        <w:t xml:space="preserve">, a segunda demanda indicada pelo </w:t>
+      </w:r>
+      <w:proofErr w:type="spellStart"/>
+      <w:r>
+        <w:rPr>
+          <w:sz w:val="24"/>
+          <w:szCs w:val="24"/>
+        </w:rPr>
+        <w:t>Product</w:t>
+      </w:r>
+      <w:proofErr w:type="spellEnd"/>
+      <w:r>
+        <w:rPr>
+          <w:sz w:val="24"/>
+          <w:szCs w:val="24"/>
+        </w:rPr>
+        <w:t xml:space="preserve"> </w:t>
+      </w:r>
+      <w:proofErr w:type="spellStart"/>
+      <w:r>
+        <w:rPr>
+          <w:sz w:val="24"/>
+          <w:szCs w:val="24"/>
+        </w:rPr>
+        <w:t>Owner</w:t>
+      </w:r>
+      <w:proofErr w:type="spellEnd"/>
       <w:r>
         <w:rPr>
           <w:sz w:val="24"/>
@@ -1901,10 +2051,42 @@
         <w:t>entre “habilidades” e “ferramentas”</w:t>
       </w:r>
       <w:r>
-        <w:t xml:space="preserve">, para respondermos os outros backlog´s demandados pelo Product Owner. </w:t>
-      </w:r>
-      <w:r>
-        <w:t xml:space="preserve">Ou seja, para a fase 3 precisávamos das dez “habilidades” e “ferramentas” mais solicitadas nas vagas de emprego para verificarmos qual a tendência delas na busca no Google Trends em 2022. </w:t>
+        <w:t xml:space="preserve">, para respondermos os outros </w:t>
+      </w:r>
+      <w:proofErr w:type="spellStart"/>
+      <w:r>
+        <w:t>backlog´s</w:t>
+      </w:r>
+      <w:proofErr w:type="spellEnd"/>
+      <w:r>
+        <w:t xml:space="preserve"> demandados pelo </w:t>
+      </w:r>
+      <w:proofErr w:type="spellStart"/>
+      <w:r>
+        <w:t>Product</w:t>
+      </w:r>
+      <w:proofErr w:type="spellEnd"/>
+      <w:r>
+        <w:t xml:space="preserve"> </w:t>
+      </w:r>
+      <w:proofErr w:type="spellStart"/>
+      <w:r>
+        <w:t>Owner</w:t>
+      </w:r>
+      <w:proofErr w:type="spellEnd"/>
+      <w:r>
+        <w:t xml:space="preserve">. </w:t>
+      </w:r>
+      <w:r>
+        <w:t xml:space="preserve">Ou seja, para a fase 3 precisávamos das dez “habilidades” e “ferramentas” mais solicitadas nas vagas de emprego para verificarmos qual a tendência delas na busca no Google </w:t>
+      </w:r>
+      <w:proofErr w:type="spellStart"/>
+      <w:r>
+        <w:t>Trends</w:t>
+      </w:r>
+      <w:proofErr w:type="spellEnd"/>
+      <w:r>
+        <w:t xml:space="preserve"> em 2022. </w:t>
       </w:r>
     </w:p>
     <w:p>
@@ -1912,7 +2094,15 @@
         <w:t xml:space="preserve">Algumas palavras isoladamente poderiam ter sido utilizadas em vários contextos diferentes, por isso </w:t>
       </w:r>
       <w:r>
-        <w:t xml:space="preserve">verificamos em qual contexto elas mais apareceram e os definimos manualmente. Por exemplo a palavra “rotinas”, poderia estar relacionada a “rotinas do departamento xy” ou “rotinas de automação”, que também está relacionada com “automatizar”. Portanto </w:t>
+        <w:t xml:space="preserve">verificamos em qual contexto elas mais apareceram e os definimos manualmente. Por exemplo a palavra “rotinas”, poderia estar relacionada a “rotinas do departamento </w:t>
+      </w:r>
+      <w:proofErr w:type="spellStart"/>
+      <w:r>
+        <w:t>xy</w:t>
+      </w:r>
+      <w:proofErr w:type="spellEnd"/>
+      <w:r>
+        <w:t xml:space="preserve">” ou “rotinas de automação”, que também está relacionada com “automatizar”. Portanto </w:t>
       </w:r>
       <w:r>
         <w:t>utilizamos a</w:t>
@@ -1932,8 +2122,13 @@
         <w:t xml:space="preserve">negócio” não poderia ser </w:t>
       </w:r>
       <w:r>
-        <w:t>utilizada na busca no Google Trends</w:t>
-      </w:r>
+        <w:t xml:space="preserve">utilizada na busca no Google </w:t>
+      </w:r>
+      <w:proofErr w:type="spellStart"/>
+      <w:r>
+        <w:t>Trends</w:t>
+      </w:r>
+      <w:proofErr w:type="spellEnd"/>
       <w:r>
         <w:t xml:space="preserve"> sozinha, porque desta forma traria outro tipo de resultado que não o que nós buscávamos. Então </w:t>
       </w:r>
@@ -1944,7 +2139,15 @@
         <w:t xml:space="preserve"> como “Inteligência de negócio”</w:t>
       </w:r>
       <w:r>
-        <w:t>. Outro exemplo, “bi” utilizamos “power bi” ou “banco” como “banco de dados”.</w:t>
+        <w:t>. Outro exemplo, “bi” utilizamos “</w:t>
+      </w:r>
+      <w:proofErr w:type="spellStart"/>
+      <w:r>
+        <w:t>power</w:t>
+      </w:r>
+      <w:proofErr w:type="spellEnd"/>
+      <w:r>
+        <w:t xml:space="preserve"> bi” ou “banco” como “banco de dados”.</w:t>
       </w:r>
     </w:p>
     <w:p>
@@ -1986,41 +2189,73 @@
           <w:i/>
           <w:iCs/>
         </w:rPr>
-        <w:t>'SQL', 'SAP', 'Python', 'Cloud', 'CRM', 'Protheus', 'Analytics',</w:t>
-      </w:r>
+        <w:t>'SQL', 'SAP', 'Python', 'Cloud', 'CRM', 'Protheus', '</w:t>
+      </w:r>
+      <w:proofErr w:type="spellStart"/>
       <w:r>
         <w:rPr>
           <w:i/>
           <w:iCs/>
         </w:rPr>
-        <w:t xml:space="preserve"> </w:t>
-      </w:r>
+        <w:t>Analytics</w:t>
+      </w:r>
+      <w:proofErr w:type="spellEnd"/>
       <w:r>
         <w:rPr>
           <w:i/>
           <w:iCs/>
         </w:rPr>
-        <w:t>'Oracle', 'R', 'Azure', 'Salesforce'</w:t>
+        <w:t>',</w:t>
       </w:r>
       <w:r>
         <w:rPr>
           <w:i/>
           <w:iCs/>
         </w:rPr>
-        <w:t xml:space="preserve"> e</w:t>
+        <w:t xml:space="preserve"> </w:t>
       </w:r>
       <w:r>
         <w:rPr>
           <w:i/>
           <w:iCs/>
         </w:rPr>
-        <w:t xml:space="preserve"> 'Linux'</w:t>
-      </w:r>
+        <w:t>'Oracle', 'R', 'Azure', '</w:t>
+      </w:r>
+      <w:proofErr w:type="spellStart"/>
       <w:r>
         <w:rPr>
           <w:i/>
           <w:iCs/>
         </w:rPr>
+        <w:t>Salesforce</w:t>
+      </w:r>
+      <w:proofErr w:type="spellEnd"/>
+      <w:r>
+        <w:rPr>
+          <w:i/>
+          <w:iCs/>
+        </w:rPr>
+        <w:t>'</w:t>
+      </w:r>
+      <w:r>
+        <w:rPr>
+          <w:i/>
+          <w:iCs/>
+        </w:rPr>
+        <w:t xml:space="preserve"> e</w:t>
+      </w:r>
+      <w:r>
+        <w:rPr>
+          <w:i/>
+          <w:iCs/>
+        </w:rPr>
+        <w:t xml:space="preserve"> 'Linux'</w:t>
+      </w:r>
+      <w:r>
+        <w:rPr>
+          <w:i/>
+          <w:iCs/>
+        </w:rPr>
         <w:t>.</w:t>
       </w:r>
     </w:p>
@@ -2086,7 +2321,23 @@
           <w:i/>
           <w:iCs/>
         </w:rPr>
-        <w:t>Automação', 'Machine Learning',</w:t>
+        <w:t>Automação', '</w:t>
+      </w:r>
+      <w:proofErr w:type="spellStart"/>
+      <w:r>
+        <w:rPr>
+          <w:i/>
+          <w:iCs/>
+        </w:rPr>
+        <w:t>Machine</w:t>
+      </w:r>
+      <w:proofErr w:type="spellEnd"/>
+      <w:r>
+        <w:rPr>
+          <w:i/>
+          <w:iCs/>
+        </w:rPr>
+        <w:t xml:space="preserve"> Learning',</w:t>
       </w:r>
       <w:r>
         <w:rPr>
@@ -2430,7 +2681,15 @@
         <w:t>Norte</w:t>
       </w:r>
       <w:r>
-        <w:t xml:space="preserve"> se destacou apenas no nordeste, ficando para trás nas buscas nos outros estados.</w:t>
+        <w:t xml:space="preserve"> se destacou apenas no </w:t>
+      </w:r>
+      <w:proofErr w:type="gramStart"/>
+      <w:r>
+        <w:t>nordeste</w:t>
+      </w:r>
+      <w:proofErr w:type="gramEnd"/>
+      <w:r>
+        <w:t>, ficando para trás nas buscas nos outros estados.</w:t>
       </w:r>
     </w:p>
     <w:p/>
@@ -2792,15 +3051,20 @@
     </w:p>
     <w:p>
       <w:r>
-        <w:rPr>
-          <w:noProof/>
-        </w:rPr>
         <w:lastRenderedPageBreak/>
         <w:drawing>
-          <wp:inline distT="0" distB="0" distL="0" distR="0" wp14:anchorId="23EBB279" wp14:editId="0FFB4172">
-            <wp:extent cx="5658889" cy="3180976"/>
-            <wp:effectExtent l="19050" t="19050" r="18415" b="19685"/>
-            <wp:docPr id="11" name="Imagem 11"/>
+          <wp:anchor distT="0" distB="0" distL="114300" distR="114300" simplePos="0" relativeHeight="251665408" behindDoc="0" locked="0" layoutInCell="1" allowOverlap="1" wp14:anchorId="7245EB67" wp14:editId="12445052">
+            <wp:simplePos x="0" y="0"/>
+            <wp:positionH relativeFrom="column">
+              <wp:posOffset>318</wp:posOffset>
+            </wp:positionH>
+            <wp:positionV relativeFrom="paragraph">
+              <wp:posOffset>318</wp:posOffset>
+            </wp:positionV>
+            <wp:extent cx="4404064" cy="2486025"/>
+            <wp:effectExtent l="19050" t="19050" r="15875" b="9525"/>
+            <wp:wrapSquare wrapText="bothSides"/>
+            <wp:docPr id="16" name="Imagem 16" descr="Gráfico, Gráfico de linhas&#10;&#10;Descrição gerada automaticamente"/>
             <wp:cNvGraphicFramePr>
               <a:graphicFrameLocks xmlns:a="http://schemas.openxmlformats.org/drawingml/2006/main" noChangeAspect="1"/>
             </wp:cNvGraphicFramePr>
@@ -2808,7 +3072,7 @@
               <a:graphicData uri="http://schemas.openxmlformats.org/drawingml/2006/picture">
                 <pic:pic xmlns:pic="http://schemas.openxmlformats.org/drawingml/2006/picture">
                   <pic:nvPicPr>
-                    <pic:cNvPr id="11" name="Imagem 11"/>
+                    <pic:cNvPr id="16" name="Imagem 16" descr="Gráfico, Gráfico de linhas&#10;&#10;Descrição gerada automaticamente"/>
                     <pic:cNvPicPr/>
                   </pic:nvPicPr>
                   <pic:blipFill>
@@ -2819,55 +3083,30 @@
                         </a:ext>
                       </a:extLst>
                     </a:blip>
-                    <a:srcRect l="204" r="204"/>
                     <a:stretch>
                       <a:fillRect/>
                     </a:stretch>
                   </pic:blipFill>
-                  <pic:spPr bwMode="auto">
+                  <pic:spPr>
                     <a:xfrm>
                       <a:off x="0" y="0"/>
-                      <a:ext cx="5658889" cy="3180976"/>
+                      <a:ext cx="4404064" cy="2486025"/>
                     </a:xfrm>
                     <a:prstGeom prst="rect">
                       <a:avLst/>
                     </a:prstGeom>
-                    <a:ln w="9525" cap="flat" cmpd="sng" algn="ctr">
+                    <a:ln>
                       <a:solidFill>
-                        <a:sysClr val="window" lastClr="FFFFFF">
-                          <a:lumMod val="65000"/>
-                        </a:sysClr>
+                        <a:schemeClr val="bg1">
+                          <a:lumMod val="75000"/>
+                        </a:schemeClr>
                       </a:solidFill>
-                      <a:prstDash val="solid"/>
-                      <a:round/>
-                      <a:headEnd type="none" w="med" len="med"/>
-                      <a:tailEnd type="none" w="med" len="med"/>
-                      <a:extLst>
-                        <a:ext uri="{C807C97D-BFC1-408E-A445-0C87EB9F89A2}">
-                          <ask:lineSketchStyleProps xmlns:ask="http://schemas.microsoft.com/office/drawing/2018/sketchyshapes" sd="0">
-                            <a:custGeom>
-                              <a:avLst/>
-                              <a:gdLst/>
-                              <a:ahLst/>
-                              <a:cxnLst/>
-                              <a:rect l="0" t="0" r="0" b="0"/>
-                              <a:pathLst/>
-                            </a:custGeom>
-                            <ask:type/>
-                          </ask:lineSketchStyleProps>
-                        </a:ext>
-                      </a:extLst>
                     </a:ln>
-                    <a:extLst>
-                      <a:ext uri="{53640926-AAD7-44D8-BBD7-CCE9431645EC}">
-                        <a14:shadowObscured xmlns:a14="http://schemas.microsoft.com/office/drawing/2010/main"/>
-                      </a:ext>
-                    </a:extLst>
                   </pic:spPr>
                 </pic:pic>
               </a:graphicData>
             </a:graphic>
-          </wp:inline>
+          </wp:anchor>
         </w:drawing>
       </w:r>
     </w:p>
@@ -2876,6 +3115,10 @@
         <w:t xml:space="preserve">Pegando outras três palavras correlatas vemos o mesmo desempenho ao longo do ano. </w:t>
       </w:r>
     </w:p>
+    <w:p/>
+    <w:p/>
+    <w:p/>
+    <w:p/>
     <w:p/>
     <w:p>
       <w:r>
@@ -2962,6 +3205,9 @@
     </w:p>
     <w:p>
       <w:r>
+        <w:rPr>
+          <w:noProof/>
+        </w:rPr>
         <w:lastRenderedPageBreak/>
         <w:drawing>
           <wp:inline distT="0" distB="0" distL="0" distR="0" wp14:anchorId="0FCC2FF8" wp14:editId="0971F04E">
@@ -3020,6 +3266,9 @@
     </w:p>
     <w:p>
       <w:r>
+        <w:rPr>
+          <w:noProof/>
+        </w:rPr>
         <w:drawing>
           <wp:inline distT="0" distB="0" distL="0" distR="0" wp14:anchorId="7BC36E38" wp14:editId="5392EDAD">
             <wp:extent cx="5704840" cy="3200798"/>
@@ -3069,10 +3318,7 @@
         <w:t xml:space="preserve">Aqui separamos quatro palavras-chave correlatas com “Cloud”, </w:t>
       </w:r>
       <w:r>
-        <w:t>“Azure”</w:t>
-      </w:r>
-      <w:r>
-        <w:t xml:space="preserve"> , </w:t>
+        <w:t xml:space="preserve">“Azure” , </w:t>
       </w:r>
       <w:r>
         <w:t>“Banco de Dados”</w:t>
@@ -3095,6 +3341,9 @@
     <w:p/>
     <w:p>
       <w:r>
+        <w:rPr>
+          <w:noProof/>
+        </w:rPr>
         <w:lastRenderedPageBreak/>
         <w:drawing>
           <wp:anchor distT="0" distB="0" distL="114300" distR="114300" simplePos="0" relativeHeight="251663360" behindDoc="0" locked="0" layoutInCell="1" allowOverlap="1" wp14:anchorId="36B8CC4F" wp14:editId="3F7A213B">
@@ -3159,12 +3408,31 @@
         <w:t xml:space="preserve">Esse segundo grupo escolhido com palavras-chave correlatas também mostrando a mesma </w:t>
       </w:r>
       <w:r>
-        <w:t>tendência entre “Analytics”, “CRM”, “Salesforce” e “SAP”.</w:t>
+        <w:t>tendência entre “</w:t>
+      </w:r>
+      <w:proofErr w:type="spellStart"/>
+      <w:r>
+        <w:t>Analytics</w:t>
+      </w:r>
+      <w:proofErr w:type="spellEnd"/>
+      <w:r>
+        <w:t>”, “CRM”, “</w:t>
+      </w:r>
+      <w:proofErr w:type="spellStart"/>
+      <w:r>
+        <w:t>Salesforce</w:t>
+      </w:r>
+      <w:proofErr w:type="spellEnd"/>
+      <w:r>
+        <w:t>” e “SAP”.</w:t>
       </w:r>
     </w:p>
     <w:p/>
     <w:p>
       <w:r>
+        <w:rPr>
+          <w:noProof/>
+        </w:rPr>
         <w:drawing>
           <wp:anchor distT="0" distB="0" distL="114300" distR="114300" simplePos="0" relativeHeight="251664384" behindDoc="0" locked="0" layoutInCell="1" allowOverlap="1" wp14:anchorId="326CC309" wp14:editId="3DA18664">
             <wp:simplePos x="0" y="0"/>
@@ -3223,7 +3491,21 @@
         </w:drawing>
       </w:r>
       <w:r>
-        <w:t xml:space="preserve">Neste quadro comparamos as linguagens “R”, “Python” e “SQL” e observamos que a quantidade de buscas pelas três são muito próximas. E que a “R” é a mais buscada porém a diferença é mínima. </w:t>
+        <w:t xml:space="preserve">Neste quadro comparamos as linguagens “R”, “Python” e “SQL” e observamos que a quantidade de buscas pelas três são muito próximas. E que “R” é </w:t>
+      </w:r>
+      <w:proofErr w:type="gramStart"/>
+      <w:r>
+        <w:t>a mais buscada</w:t>
+      </w:r>
+      <w:proofErr w:type="gramEnd"/>
+      <w:r>
+        <w:t xml:space="preserve"> porém </w:t>
+      </w:r>
+      <w:r>
+        <w:t>por uma</w:t>
+      </w:r>
+      <w:r>
+        <w:t xml:space="preserve"> diferença mínima. </w:t>
       </w:r>
     </w:p>
     <w:p>
@@ -3234,10 +3516,10 @@
     <w:p>
       <w:r>
         <w:drawing>
-          <wp:inline distT="0" distB="0" distL="0" distR="0" wp14:anchorId="2CC2B482" wp14:editId="39B478A8">
-            <wp:extent cx="5681806" cy="3200400"/>
-            <wp:effectExtent l="19050" t="19050" r="14605" b="19050"/>
-            <wp:docPr id="22" name="Imagem 22" descr="Gráfico, Gráfico de barras&#10;&#10;Descrição gerada automaticamente"/>
+          <wp:inline distT="0" distB="0" distL="0" distR="0" wp14:anchorId="78BCF6DB" wp14:editId="66B5B0E7">
+            <wp:extent cx="5725587" cy="3392891"/>
+            <wp:effectExtent l="19050" t="19050" r="27940" b="17145"/>
+            <wp:docPr id="23" name="Imagem 23" descr="Gráfico, Gráfico de barras&#10;&#10;Descrição gerada automaticamente"/>
             <wp:cNvGraphicFramePr>
               <a:graphicFrameLocks xmlns:a="http://schemas.openxmlformats.org/drawingml/2006/main" noChangeAspect="1"/>
             </wp:cNvGraphicFramePr>
@@ -3245,7 +3527,7 @@
               <a:graphicData uri="http://schemas.openxmlformats.org/drawingml/2006/picture">
                 <pic:pic xmlns:pic="http://schemas.openxmlformats.org/drawingml/2006/picture">
                   <pic:nvPicPr>
-                    <pic:cNvPr id="22" name="Imagem 22" descr="Gráfico, Gráfico de barras&#10;&#10;Descrição gerada automaticamente"/>
+                    <pic:cNvPr id="23" name="Imagem 23" descr="Gráfico, Gráfico de barras&#10;&#10;Descrição gerada automaticamente"/>
                     <pic:cNvPicPr/>
                   </pic:nvPicPr>
                   <pic:blipFill>
@@ -3257,7 +3539,7 @@
                   <pic:spPr>
                     <a:xfrm>
                       <a:off x="0" y="0"/>
-                      <a:ext cx="5688390" cy="3204108"/>
+                      <a:ext cx="5739717" cy="3401264"/>
                     </a:xfrm>
                     <a:prstGeom prst="rect">
                       <a:avLst/>
@@ -3277,6 +3559,277 @@
         </w:drawing>
       </w:r>
     </w:p>
+    <w:p>
+      <w:r>
+        <w:lastRenderedPageBreak/>
+        <w:t xml:space="preserve">A última demanda que o </w:t>
+      </w:r>
+      <w:proofErr w:type="spellStart"/>
+      <w:r>
+        <w:t>Product</w:t>
+      </w:r>
+      <w:proofErr w:type="spellEnd"/>
+      <w:r>
+        <w:t xml:space="preserve"> </w:t>
+      </w:r>
+      <w:proofErr w:type="spellStart"/>
+      <w:r>
+        <w:t>Owner</w:t>
+      </w:r>
+      <w:proofErr w:type="spellEnd"/>
+      <w:r>
+        <w:t xml:space="preserve"> nos solicitou foi para mostrarmos os assuntos relacionados as habilidades buscadas no Google </w:t>
+      </w:r>
+      <w:proofErr w:type="spellStart"/>
+      <w:r>
+        <w:t>Trends</w:t>
+      </w:r>
+      <w:proofErr w:type="spellEnd"/>
+      <w:r>
+        <w:t>. Nesta tela mostramos cinco habilidades</w:t>
+      </w:r>
+      <w:r>
+        <w:t>. Por</w:t>
+      </w:r>
+      <w:r>
+        <w:t xml:space="preserve"> exemplo, com a palavra-chave ”Modelagem” </w:t>
+      </w:r>
+      <w:r>
+        <w:t xml:space="preserve">em </w:t>
+      </w:r>
+      <w:r>
+        <w:t>23,</w:t>
+      </w:r>
+      <w:r>
+        <w:t>8</w:t>
+      </w:r>
+      <w:r>
+        <w:t>%</w:t>
+      </w:r>
+      <w:r>
+        <w:t xml:space="preserve"> das vezes </w:t>
+      </w:r>
+      <w:r>
+        <w:t xml:space="preserve">busca-se também </w:t>
+      </w:r>
+      <w:r>
+        <w:t xml:space="preserve">“Dados”, que aparece com outras palavras-chave como “Coleta de Dados”, “Extração de Dados” e “ETL”. </w:t>
+      </w:r>
+      <w:r>
+        <w:t>A palavra-chave “TI” junto com ela busca-se em 50% dos casos “Tecnologia”, em 37,5% Informação e em 12,5% Software.</w:t>
+      </w:r>
+    </w:p>
+    <w:p/>
+    <w:p>
+      <w:r>
+        <w:drawing>
+          <wp:inline distT="0" distB="0" distL="0" distR="0" wp14:anchorId="1BCFF2BC" wp14:editId="2D7823B8">
+            <wp:extent cx="5702518" cy="3201822"/>
+            <wp:effectExtent l="19050" t="19050" r="12700" b="17780"/>
+            <wp:docPr id="24" name="Imagem 24" descr="Gráfico, Gráfico de barras&#10;&#10;Descrição gerada automaticamente"/>
+            <wp:cNvGraphicFramePr>
+              <a:graphicFrameLocks xmlns:a="http://schemas.openxmlformats.org/drawingml/2006/main" noChangeAspect="1"/>
+            </wp:cNvGraphicFramePr>
+            <a:graphic xmlns:a="http://schemas.openxmlformats.org/drawingml/2006/main">
+              <a:graphicData uri="http://schemas.openxmlformats.org/drawingml/2006/picture">
+                <pic:pic xmlns:pic="http://schemas.openxmlformats.org/drawingml/2006/picture">
+                  <pic:nvPicPr>
+                    <pic:cNvPr id="24" name="Imagem 24" descr="Gráfico, Gráfico de barras&#10;&#10;Descrição gerada automaticamente"/>
+                    <pic:cNvPicPr/>
+                  </pic:nvPicPr>
+                  <pic:blipFill rotWithShape="1">
+                    <a:blip r:embed="rId25"/>
+                    <a:srcRect b="1035"/>
+                    <a:stretch/>
+                  </pic:blipFill>
+                  <pic:spPr bwMode="auto">
+                    <a:xfrm>
+                      <a:off x="0" y="0"/>
+                      <a:ext cx="5709863" cy="3205946"/>
+                    </a:xfrm>
+                    <a:prstGeom prst="rect">
+                      <a:avLst/>
+                    </a:prstGeom>
+                    <a:ln w="9525" cap="flat" cmpd="sng" algn="ctr">
+                      <a:solidFill>
+                        <a:sysClr val="window" lastClr="FFFFFF">
+                          <a:lumMod val="65000"/>
+                        </a:sysClr>
+                      </a:solidFill>
+                      <a:prstDash val="solid"/>
+                      <a:round/>
+                      <a:headEnd type="none" w="med" len="med"/>
+                      <a:tailEnd type="none" w="med" len="med"/>
+                      <a:extLst>
+                        <a:ext uri="{C807C97D-BFC1-408E-A445-0C87EB9F89A2}">
+                          <ask:lineSketchStyleProps xmlns:ask="http://schemas.microsoft.com/office/drawing/2018/sketchyshapes" sd="0">
+                            <a:custGeom>
+                              <a:avLst/>
+                              <a:gdLst/>
+                              <a:ahLst/>
+                              <a:cxnLst/>
+                              <a:rect l="0" t="0" r="0" b="0"/>
+                              <a:pathLst/>
+                            </a:custGeom>
+                            <ask:type/>
+                          </ask:lineSketchStyleProps>
+                        </a:ext>
+                      </a:extLst>
+                    </a:ln>
+                    <a:extLst>
+                      <a:ext uri="{53640926-AAD7-44D8-BBD7-CCE9431645EC}">
+                        <a14:shadowObscured xmlns:a14="http://schemas.microsoft.com/office/drawing/2010/main"/>
+                      </a:ext>
+                    </a:extLst>
+                  </pic:spPr>
+                </pic:pic>
+              </a:graphicData>
+            </a:graphic>
+          </wp:inline>
+        </w:drawing>
+      </w:r>
+    </w:p>
+    <w:p>
+      <w:r>
+        <w:t xml:space="preserve">Aqui temos seis outras habilidades, entre elas “Planejamento”, que está relacionada a ela mesma e outras como “indicadores”, “Inteligência de Negócio” e “Marketing” (Marcada em lilás). </w:t>
+      </w:r>
+      <w:r>
+        <w:t xml:space="preserve">Com “Dashboards” busca-se em 61,5% dos casos com “Dados”, em 23% com “Negócios” e em 15,3% com “Análise”. </w:t>
+      </w:r>
+      <w:r>
+        <w:t>Outro exemplo interessante é a palavra-chave “Equipe” que se apresenta bem dividida, com 33,33% para cada, entre Administração, Objetivo e Organização. O que acaba reforçando a nossa percepção, comentada anteriormente , de que ela tem uma busca maior no final do ano</w:t>
+      </w:r>
+      <w:r>
+        <w:t xml:space="preserve"> </w:t>
+      </w:r>
+      <w:r>
+        <w:t>devido ao fechamento de metas, o que exige mais do desenvolvimento de equipes.</w:t>
+      </w:r>
+    </w:p>
+    <w:p/>
+    <w:p>
+      <w:r>
+        <w:rPr>
+          <w:noProof/>
+        </w:rPr>
+        <w:lastRenderedPageBreak/>
+        <w:drawing>
+          <wp:inline distT="0" distB="0" distL="0" distR="0" wp14:anchorId="2CC2B482" wp14:editId="6EE77572">
+            <wp:extent cx="5440055" cy="3064228"/>
+            <wp:effectExtent l="19050" t="19050" r="27305" b="22225"/>
+            <wp:docPr id="22" name="Imagem 22" descr="Gráfico, Gráfico de barras&#10;&#10;Descrição gerada automaticamente"/>
+            <wp:cNvGraphicFramePr>
+              <a:graphicFrameLocks xmlns:a="http://schemas.openxmlformats.org/drawingml/2006/main" noChangeAspect="1"/>
+            </wp:cNvGraphicFramePr>
+            <a:graphic xmlns:a="http://schemas.openxmlformats.org/drawingml/2006/main">
+              <a:graphicData uri="http://schemas.openxmlformats.org/drawingml/2006/picture">
+                <pic:pic xmlns:pic="http://schemas.openxmlformats.org/drawingml/2006/picture">
+                  <pic:nvPicPr>
+                    <pic:cNvPr id="22" name="Imagem 22" descr="Gráfico, Gráfico de barras&#10;&#10;Descrição gerada automaticamente"/>
+                    <pic:cNvPicPr/>
+                  </pic:nvPicPr>
+                  <pic:blipFill>
+                    <a:blip r:embed="rId26"/>
+                    <a:stretch>
+                      <a:fillRect/>
+                    </a:stretch>
+                  </pic:blipFill>
+                  <pic:spPr>
+                    <a:xfrm>
+                      <a:off x="0" y="0"/>
+                      <a:ext cx="5451065" cy="3070430"/>
+                    </a:xfrm>
+                    <a:prstGeom prst="rect">
+                      <a:avLst/>
+                    </a:prstGeom>
+                    <a:ln>
+                      <a:solidFill>
+                        <a:schemeClr val="bg1">
+                          <a:lumMod val="65000"/>
+                        </a:schemeClr>
+                      </a:solidFill>
+                    </a:ln>
+                  </pic:spPr>
+                </pic:pic>
+              </a:graphicData>
+            </a:graphic>
+          </wp:inline>
+        </w:drawing>
+      </w:r>
+    </w:p>
+    <w:p/>
+    <w:p>
+      <w:r>
+        <w:t xml:space="preserve">A última demanda </w:t>
+      </w:r>
+      <w:r>
+        <w:t>que o</w:t>
+      </w:r>
+      <w:r>
+        <w:t xml:space="preserve"> </w:t>
+      </w:r>
+      <w:proofErr w:type="spellStart"/>
+      <w:r>
+        <w:t>Product</w:t>
+      </w:r>
+      <w:proofErr w:type="spellEnd"/>
+      <w:r>
+        <w:t xml:space="preserve"> </w:t>
+      </w:r>
+      <w:proofErr w:type="spellStart"/>
+      <w:r>
+        <w:t>Owner</w:t>
+      </w:r>
+      <w:proofErr w:type="spellEnd"/>
+      <w:r>
+        <w:t xml:space="preserve"> </w:t>
+      </w:r>
+      <w:r>
+        <w:t>nos solicitou foi</w:t>
+      </w:r>
+      <w:r>
+        <w:t xml:space="preserve"> para mostrarmos os assuntos relacionados as habilidades </w:t>
+      </w:r>
+      <w:r>
+        <w:t xml:space="preserve">buscadas </w:t>
+      </w:r>
+      <w:r>
+        <w:t xml:space="preserve">no Google </w:t>
+      </w:r>
+      <w:proofErr w:type="spellStart"/>
+      <w:r>
+        <w:t>Trends</w:t>
+      </w:r>
+      <w:proofErr w:type="spellEnd"/>
+      <w:r>
+        <w:t xml:space="preserve">. </w:t>
+      </w:r>
+      <w:r>
+        <w:t>Nesta tela mostramos cinco habilidades</w:t>
+      </w:r>
+      <w:r>
+        <w:t xml:space="preserve">. Como </w:t>
+      </w:r>
+      <w:r>
+        <w:t>por exemplo</w:t>
+      </w:r>
+      <w:r>
+        <w:t>,</w:t>
+      </w:r>
+      <w:r>
+        <w:t xml:space="preserve"> com a palavra-chave ”Modelagem” busca-se também Software (23,66%), Processos da gerência de projetos (25,19%), Negócios (19,85%), Conceito (11,45%) e Análise (19,85%). Outro exemplo interessante é a palavra-chave “Equipe” que </w:t>
+      </w:r>
+      <w:r>
+        <w:t xml:space="preserve">se apresenta bem dividida, com 33,33% para cada, entre Administração, Objetivo e Organização. O que acaba reforçando a nossa percepção, comentada </w:t>
+      </w:r>
+      <w:r>
+        <w:t>anteriormente</w:t>
+      </w:r>
+      <w:r>
+        <w:t xml:space="preserve"> , de que ela tem uma busca maior no final do ano devido ao fechamento de metas, o que exige mais do desenvolvimento de equipes.</w:t>
+      </w:r>
+    </w:p>
+    <w:p/>
     <w:p/>
     <w:sectPr>
       <w:pgSz w:w="11906" w:h="16838"/>

</xml_diff>